<commit_message>
Corrections to PP files incl Sans corr 13/08/2020
</commit_message>
<xml_diff>
--- a/TS-Padam/TS-1.2/TS 1.2 Baraha Pada Paatam.docx
+++ b/TS-Padam/TS-1.2/TS 1.2 Baraha Pada Paatam.docx
@@ -98,7 +98,29 @@
           <w:szCs w:val="36"/>
           <w:lang w:bidi="hi-IN"/>
         </w:rPr>
-        <w:t xml:space="preserve"> as it matches with Unicode/general conventions in this document.</w:t>
+        <w:t xml:space="preserve"> as it matches with Unicode/general conventions in this </w:t>
+      </w:r>
+      <w:proofErr w:type="gramStart"/>
+      <w:r>
+        <w:rPr>
+          <w:rFonts w:ascii="Arial" w:hAnsi="Arial" w:cs="Arial"/>
+          <w:color w:val="000000"/>
+          <w:sz w:val="36"/>
+          <w:szCs w:val="36"/>
+          <w:lang w:bidi="hi-IN"/>
+        </w:rPr>
+        <w:t>document</w:t>
+      </w:r>
+      <w:proofErr w:type="gramEnd"/>
+      <w:r>
+        <w:rPr>
+          <w:rFonts w:ascii="Arial" w:hAnsi="Arial" w:cs="Arial"/>
+          <w:color w:val="000000"/>
+          <w:sz w:val="36"/>
+          <w:szCs w:val="36"/>
+          <w:lang w:bidi="hi-IN"/>
+        </w:rPr>
+        <w:t>.</w:t>
       </w:r>
     </w:p>
     <w:p>
@@ -298,7 +320,1817 @@
           <w:szCs w:val="36"/>
           <w:lang w:bidi="hi-IN"/>
         </w:rPr>
-        <w:t>Kindly notify any major errors or inadvertent deletions to mail</w:t>
+        <w:t xml:space="preserve">Kindly notify any major errors or inadvertent deletions to mail id- </w:t>
+      </w:r>
+      <w:r>
+        <w:rPr>
+          <w:rFonts w:ascii="Arial" w:hAnsi="Arial" w:cs="Arial"/>
+          <w:b/>
+          <w:bCs/>
+          <w:color w:val="000000"/>
+          <w:sz w:val="36"/>
+          <w:szCs w:val="36"/>
+          <w:lang w:bidi="hi-IN"/>
+        </w:rPr>
+        <w:t>vedavms@gmail.com</w:t>
+      </w:r>
+    </w:p>
+    <w:p>
+      <w:pPr>
+        <w:rPr>
+          <w:rFonts w:ascii="Arial" w:hAnsi="Arial" w:cs="Arial"/>
+          <w:color w:val="000000"/>
+          <w:sz w:val="36"/>
+          <w:szCs w:val="36"/>
+          <w:lang w:bidi="hi-IN"/>
+        </w:rPr>
+      </w:pPr>
+      <w:r>
+        <w:rPr>
+          <w:rFonts w:ascii="Arial" w:hAnsi="Arial" w:cs="Arial"/>
+          <w:color w:val="000000"/>
+          <w:sz w:val="36"/>
+          <w:szCs w:val="36"/>
+          <w:lang w:bidi="hi-IN"/>
+        </w:rPr>
+        <w:br w:type="page"/>
+      </w:r>
+    </w:p>
+    <w:p>
+      <w:pPr>
+        <w:autoSpaceDE w:val="0"/>
+        <w:autoSpaceDN w:val="0"/>
+        <w:adjustRightInd w:val="0"/>
+        <w:spacing w:after="0" w:line="240" w:lineRule="auto"/>
+        <w:rPr>
+          <w:rFonts w:ascii="Arial" w:hAnsi="Arial" w:cs="Arial"/>
+          <w:color w:val="000000"/>
+          <w:sz w:val="36"/>
+          <w:szCs w:val="36"/>
+          <w:lang w:bidi="hi-IN"/>
+        </w:rPr>
+      </w:pPr>
+      <w:proofErr w:type="gramStart"/>
+      <w:r>
+        <w:rPr>
+          <w:rFonts w:ascii="Arial" w:hAnsi="Arial" w:cs="Arial"/>
+          <w:color w:val="000000"/>
+          <w:sz w:val="36"/>
+          <w:szCs w:val="36"/>
+          <w:lang w:bidi="hi-IN"/>
+        </w:rPr>
+        <w:lastRenderedPageBreak/>
+        <w:t>pada</w:t>
+      </w:r>
+      <w:proofErr w:type="gramEnd"/>
+      <w:r>
+        <w:rPr>
+          <w:rFonts w:ascii="Arial" w:hAnsi="Arial" w:cs="Arial"/>
+          <w:color w:val="000000"/>
+          <w:sz w:val="36"/>
+          <w:szCs w:val="36"/>
+          <w:lang w:bidi="hi-IN"/>
+        </w:rPr>
+        <w:t xml:space="preserve"> pAThE  - prathamakANDE - dvitIyaH praSnaH </w:t>
+      </w:r>
+    </w:p>
+    <w:p>
+      <w:pPr>
+        <w:autoSpaceDE w:val="0"/>
+        <w:autoSpaceDN w:val="0"/>
+        <w:adjustRightInd w:val="0"/>
+        <w:spacing w:after="0" w:line="240" w:lineRule="auto"/>
+        <w:rPr>
+          <w:rFonts w:ascii="Arial" w:hAnsi="Arial" w:cs="Arial"/>
+          <w:color w:val="000000"/>
+          <w:sz w:val="36"/>
+          <w:szCs w:val="36"/>
+          <w:lang w:bidi="hi-IN"/>
+        </w:rPr>
+      </w:pPr>
+    </w:p>
+    <w:p>
+      <w:pPr>
+        <w:autoSpaceDE w:val="0"/>
+        <w:autoSpaceDN w:val="0"/>
+        <w:adjustRightInd w:val="0"/>
+        <w:spacing w:after="0" w:line="240" w:lineRule="auto"/>
+        <w:rPr>
+          <w:rFonts w:ascii="Arial" w:hAnsi="Arial" w:cs="Arial"/>
+          <w:color w:val="000000"/>
+          <w:sz w:val="36"/>
+          <w:szCs w:val="36"/>
+          <w:lang w:bidi="hi-IN"/>
+        </w:rPr>
+      </w:pPr>
+      <w:r>
+        <w:rPr>
+          <w:rFonts w:ascii="Arial" w:hAnsi="Arial" w:cs="Arial"/>
+          <w:color w:val="000000"/>
+          <w:sz w:val="36"/>
+          <w:szCs w:val="36"/>
+          <w:lang w:bidi="hi-IN"/>
+        </w:rPr>
+        <w:t xml:space="preserve">OM namaH paramAtmanE, </w:t>
+      </w:r>
+      <w:proofErr w:type="gramStart"/>
+      <w:r>
+        <w:rPr>
+          <w:rFonts w:ascii="Arial" w:hAnsi="Arial" w:cs="Arial"/>
+          <w:color w:val="000000"/>
+          <w:sz w:val="36"/>
+          <w:szCs w:val="36"/>
+          <w:lang w:bidi="hi-IN"/>
+        </w:rPr>
+        <w:t>SrI</w:t>
+      </w:r>
+      <w:proofErr w:type="gramEnd"/>
+      <w:r>
+        <w:rPr>
+          <w:rFonts w:ascii="Arial" w:hAnsi="Arial" w:cs="Arial"/>
+          <w:color w:val="000000"/>
+          <w:sz w:val="36"/>
+          <w:szCs w:val="36"/>
+          <w:lang w:bidi="hi-IN"/>
+        </w:rPr>
+        <w:t xml:space="preserve"> mahAgaNapatayE namaH, SrI guruByO namaH</w:t>
+      </w:r>
+    </w:p>
+    <w:p>
+      <w:pPr>
+        <w:autoSpaceDE w:val="0"/>
+        <w:autoSpaceDN w:val="0"/>
+        <w:adjustRightInd w:val="0"/>
+        <w:spacing w:after="0" w:line="240" w:lineRule="auto"/>
+        <w:rPr>
+          <w:rFonts w:ascii="Arial" w:hAnsi="Arial" w:cs="Arial"/>
+          <w:color w:val="000000"/>
+          <w:sz w:val="36"/>
+          <w:szCs w:val="36"/>
+          <w:lang w:bidi="hi-IN"/>
+        </w:rPr>
+      </w:pPr>
+      <w:proofErr w:type="gramStart"/>
+      <w:r>
+        <w:rPr>
+          <w:rFonts w:ascii="Arial" w:hAnsi="Arial" w:cs="Arial"/>
+          <w:color w:val="000000"/>
+          <w:sz w:val="36"/>
+          <w:szCs w:val="36"/>
+          <w:lang w:bidi="hi-IN"/>
+        </w:rPr>
+        <w:t>haqriqH</w:t>
+      </w:r>
+      <w:proofErr w:type="gramEnd"/>
+      <w:r>
+        <w:rPr>
+          <w:rFonts w:ascii="Arial" w:hAnsi="Arial" w:cs="Arial"/>
+          <w:color w:val="000000"/>
+          <w:sz w:val="36"/>
+          <w:szCs w:val="36"/>
+          <w:lang w:bidi="hi-IN"/>
+        </w:rPr>
+        <w:t xml:space="preserve"> OM |</w:t>
+      </w:r>
+    </w:p>
+    <w:p>
+      <w:pPr>
+        <w:autoSpaceDE w:val="0"/>
+        <w:autoSpaceDN w:val="0"/>
+        <w:adjustRightInd w:val="0"/>
+        <w:spacing w:after="0" w:line="240" w:lineRule="auto"/>
+        <w:rPr>
+          <w:rFonts w:ascii="Arial" w:hAnsi="Arial" w:cs="Arial"/>
+          <w:color w:val="000000"/>
+          <w:sz w:val="36"/>
+          <w:szCs w:val="36"/>
+          <w:lang w:bidi="hi-IN"/>
+        </w:rPr>
+      </w:pPr>
+    </w:p>
+    <w:p>
+      <w:pPr>
+        <w:autoSpaceDE w:val="0"/>
+        <w:autoSpaceDN w:val="0"/>
+        <w:adjustRightInd w:val="0"/>
+        <w:spacing w:after="0" w:line="240" w:lineRule="auto"/>
+        <w:rPr>
+          <w:rFonts w:ascii="Arial" w:hAnsi="Arial" w:cs="Arial"/>
+          <w:color w:val="000000"/>
+          <w:sz w:val="36"/>
+          <w:szCs w:val="36"/>
+          <w:lang w:bidi="hi-IN"/>
+        </w:rPr>
+      </w:pPr>
+      <w:r>
+        <w:rPr>
+          <w:rFonts w:ascii="Arial" w:hAnsi="Arial" w:cs="Arial"/>
+          <w:color w:val="000000"/>
+          <w:sz w:val="36"/>
+          <w:szCs w:val="36"/>
+          <w:lang w:bidi="hi-IN"/>
+        </w:rPr>
+        <w:t xml:space="preserve">|| </w:t>
+      </w:r>
+      <w:proofErr w:type="gramStart"/>
+      <w:r>
+        <w:rPr>
+          <w:rFonts w:ascii="Arial" w:hAnsi="Arial" w:cs="Arial"/>
+          <w:color w:val="000000"/>
+          <w:sz w:val="36"/>
+          <w:szCs w:val="36"/>
+          <w:lang w:bidi="hi-IN"/>
+        </w:rPr>
+        <w:t>kRuShNa</w:t>
+      </w:r>
+      <w:proofErr w:type="gramEnd"/>
+      <w:r>
+        <w:rPr>
+          <w:rFonts w:ascii="Arial" w:hAnsi="Arial" w:cs="Arial"/>
+          <w:color w:val="000000"/>
+          <w:sz w:val="36"/>
+          <w:szCs w:val="36"/>
+          <w:lang w:bidi="hi-IN"/>
+        </w:rPr>
+        <w:t xml:space="preserve"> yajurvEdIya taittirIya saMhitAyAm pada pAThE prathamakANDE dvitIyapraSna prAraMbhaH ||</w:t>
+      </w:r>
+    </w:p>
+    <w:p>
+      <w:pPr>
+        <w:autoSpaceDE w:val="0"/>
+        <w:autoSpaceDN w:val="0"/>
+        <w:adjustRightInd w:val="0"/>
+        <w:spacing w:after="0" w:line="240" w:lineRule="auto"/>
+        <w:rPr>
+          <w:rFonts w:ascii="Arial" w:hAnsi="Arial" w:cs="Arial"/>
+          <w:color w:val="000000"/>
+          <w:sz w:val="36"/>
+          <w:szCs w:val="36"/>
+          <w:lang w:bidi="hi-IN"/>
+        </w:rPr>
+      </w:pPr>
+    </w:p>
+    <w:p>
+      <w:pPr>
+        <w:autoSpaceDE w:val="0"/>
+        <w:autoSpaceDN w:val="0"/>
+        <w:adjustRightInd w:val="0"/>
+        <w:spacing w:after="0" w:line="240" w:lineRule="auto"/>
+        <w:rPr>
+          <w:rFonts w:ascii="Arial" w:hAnsi="Arial" w:cs="Arial"/>
+          <w:color w:val="000000"/>
+          <w:sz w:val="36"/>
+          <w:szCs w:val="36"/>
+          <w:lang w:bidi="hi-IN"/>
+        </w:rPr>
+      </w:pPr>
+      <w:r>
+        <w:rPr>
+          <w:rFonts w:ascii="Arial" w:hAnsi="Arial" w:cs="Arial"/>
+          <w:color w:val="000000"/>
+          <w:sz w:val="36"/>
+          <w:szCs w:val="36"/>
+          <w:lang w:bidi="hi-IN"/>
+        </w:rPr>
+        <w:t>1.2.1.1</w:t>
+      </w:r>
+    </w:p>
+    <w:p>
+      <w:pPr>
+        <w:autoSpaceDE w:val="0"/>
+        <w:autoSpaceDN w:val="0"/>
+        <w:adjustRightInd w:val="0"/>
+        <w:spacing w:after="0" w:line="240" w:lineRule="auto"/>
+        <w:rPr>
+          <w:rFonts w:ascii="Arial" w:hAnsi="Arial" w:cs="Arial"/>
+          <w:color w:val="000000"/>
+          <w:sz w:val="36"/>
+          <w:szCs w:val="36"/>
+          <w:lang w:bidi="hi-IN"/>
+        </w:rPr>
+      </w:pPr>
+      <w:r>
+        <w:rPr>
+          <w:rFonts w:ascii="Arial" w:hAnsi="Arial" w:cs="Arial"/>
+          <w:color w:val="000000"/>
+          <w:sz w:val="36"/>
+          <w:szCs w:val="36"/>
+          <w:lang w:bidi="hi-IN"/>
+        </w:rPr>
+        <w:t xml:space="preserve">Apa#H | uqndaqntuq | jIqvasE$ | dIqrGAqyuqtvAyEti# dIrGAyu - tvAya# | varca#sE | OSha#dhE | trAya#sva | Eqnaqm | svadhi#taq itiq sva-dhiqtEq | mA | Eqnaqm | hiq(gm)qsIqH | dEqvaqSrUriti# dEva - SrUH | EqtAni# | prEti# | vaqpEq | svaqsti | utta#rAqNItyut - taqrAqNiq | aqSIqyaq | Apa#H | aqsmAn | mAqtara#H | </w:t>
+      </w:r>
+      <w:r>
+        <w:rPr>
+          <w:rFonts w:ascii="Arial" w:hAnsi="Arial" w:cs="Arial"/>
+          <w:color w:val="000000"/>
+          <w:sz w:val="36"/>
+          <w:szCs w:val="36"/>
+          <w:lang w:bidi="hi-IN"/>
+        </w:rPr>
+        <w:br/>
+      </w:r>
+      <w:r>
+        <w:rPr>
+          <w:rFonts w:ascii="Arial" w:hAnsi="Arial" w:cs="Arial"/>
+          <w:color w:val="000000"/>
+          <w:sz w:val="36"/>
+          <w:szCs w:val="36"/>
+          <w:lang w:bidi="hi-IN"/>
+        </w:rPr>
+        <w:t>Suqndhaqntuq | GRuqtEna# | naqH | GRuqtaqpuvaq iti# GRuta-puva#H | puqnaqntuq | viSva$m | aqsmat | prEti# | vaqhaqntuq | riqpram | uditi# | AqByaqH | Suci#H | Eti# | pUqtaH | Eqmiq | sOma#sya | taqnUH | aqsiq | taqnuva$m | mEq | pAqhiq | maqhIqnAm | paya#H | aqsiq | vaqrcOqdhA iti varcaH - dhAH | aqsiq | varca#H | 1 (50)</w:t>
+      </w:r>
+    </w:p>
+    <w:p>
+      <w:pPr>
+        <w:autoSpaceDE w:val="0"/>
+        <w:autoSpaceDN w:val="0"/>
+        <w:adjustRightInd w:val="0"/>
+        <w:spacing w:after="0" w:line="240" w:lineRule="auto"/>
+        <w:rPr>
+          <w:rFonts w:ascii="Arial" w:hAnsi="Arial" w:cs="Arial"/>
+          <w:color w:val="000000"/>
+          <w:sz w:val="36"/>
+          <w:szCs w:val="36"/>
+          <w:lang w:bidi="hi-IN"/>
+        </w:rPr>
+      </w:pPr>
+    </w:p>
+    <w:p>
+      <w:pPr>
+        <w:autoSpaceDE w:val="0"/>
+        <w:autoSpaceDN w:val="0"/>
+        <w:adjustRightInd w:val="0"/>
+        <w:spacing w:after="0" w:line="240" w:lineRule="auto"/>
+        <w:rPr>
+          <w:rFonts w:ascii="Arial" w:hAnsi="Arial" w:cs="Arial"/>
+          <w:color w:val="000000"/>
+          <w:sz w:val="36"/>
+          <w:szCs w:val="36"/>
+          <w:lang w:bidi="hi-IN"/>
+        </w:rPr>
+      </w:pPr>
+      <w:r>
+        <w:rPr>
+          <w:rFonts w:ascii="Arial" w:hAnsi="Arial" w:cs="Arial"/>
+          <w:color w:val="000000"/>
+          <w:sz w:val="36"/>
+          <w:szCs w:val="36"/>
+          <w:lang w:bidi="hi-IN"/>
+        </w:rPr>
+        <w:t>1.2.1.2</w:t>
+      </w:r>
+    </w:p>
+    <w:p>
+      <w:pPr>
+        <w:autoSpaceDE w:val="0"/>
+        <w:autoSpaceDN w:val="0"/>
+        <w:adjustRightInd w:val="0"/>
+        <w:spacing w:after="0" w:line="240" w:lineRule="auto"/>
+        <w:rPr>
+          <w:rFonts w:ascii="Arial" w:hAnsi="Arial" w:cs="Arial"/>
+          <w:color w:val="000000"/>
+          <w:sz w:val="36"/>
+          <w:szCs w:val="36"/>
+          <w:lang w:bidi="hi-IN"/>
+        </w:rPr>
+      </w:pPr>
+      <w:r>
+        <w:rPr>
+          <w:rFonts w:ascii="Arial" w:hAnsi="Arial" w:cs="Arial"/>
+          <w:color w:val="000000"/>
+          <w:sz w:val="36"/>
+          <w:szCs w:val="36"/>
+          <w:lang w:bidi="hi-IN"/>
+        </w:rPr>
+        <w:t xml:space="preserve">mayi# | dhEqhiq | vRuqtrasya# | kaqnIni#kA | aqsiq | caqkShuqShpA iti# cakShuH - pAH | aqsiq | cakShu#H | mEq | pAqhiq | ciqtpatiqriti# cit - pati#H | tvAq | puqnAqtuq | vAqkpatiqriti# vAk - pati#H | tvAq | puqnAqtuq | dEqvaH | tvAq | saqviqtA | puqnAqtuq | acCi#drENa | paqvitrE#Na | vasO$H | sUrya#sya | raqSmiBiqriti# raqSmi - BiqH | tasya# | tEq | paqviqtraqpaqtaq iti# pavitra -paqtEq | </w:t>
+      </w:r>
+      <w:r>
+        <w:rPr>
+          <w:rFonts w:ascii="Arial" w:hAnsi="Arial" w:cs="Arial"/>
+          <w:color w:val="000000"/>
+          <w:sz w:val="36"/>
+          <w:szCs w:val="36"/>
+          <w:lang w:bidi="hi-IN"/>
+        </w:rPr>
+        <w:lastRenderedPageBreak/>
+        <w:t>paqvitrE#Na | yasmai$ | kam | puqnE | tat | SaqkEqyaqm | Eti# | vaqH | dEqvAqsaqH | IqmaqhEq | satya#dharmANaq itiq satya# - dhaqrmAqNaqH | aqddhvaqrE | yat | vaqH | dEqvAqsaqH | Aqguqra ityA$ - guqrE | yaj~ji#yAsaH | havA#mahE | indrA$gnIq itIndra# - aqgn</w:t>
+      </w:r>
+      <w:r>
+        <w:rPr>
+          <w:rFonts w:ascii="Arial" w:hAnsi="Arial" w:cs="Arial"/>
+          <w:color w:val="000000"/>
+          <w:sz w:val="36"/>
+          <w:szCs w:val="36"/>
+          <w:lang w:bidi="hi-IN"/>
+        </w:rPr>
+        <w:t>I</w:t>
+      </w:r>
+      <w:r>
+        <w:rPr>
+          <w:rFonts w:ascii="Arial" w:hAnsi="Arial" w:cs="Arial"/>
+          <w:color w:val="000000"/>
+          <w:sz w:val="36"/>
+          <w:szCs w:val="36"/>
+          <w:lang w:bidi="hi-IN"/>
+        </w:rPr>
+        <w:t xml:space="preserve">q | dyAvA# pRuthivIq itiq dyAvA$ - pRuqthiqvIq | Apa#H | OqShaqdhIqH ( ) | tvam | dIqkShANA$m | adhi#patiqrityadhi# - paqtiqH | aqsiq | iqha | mAq | </w:t>
+      </w:r>
+      <w:proofErr w:type="gramStart"/>
+      <w:r>
+        <w:rPr>
+          <w:rFonts w:ascii="Arial" w:hAnsi="Arial" w:cs="Arial"/>
+          <w:color w:val="000000"/>
+          <w:sz w:val="36"/>
+          <w:szCs w:val="36"/>
+          <w:lang w:bidi="hi-IN"/>
+        </w:rPr>
+        <w:t>santa$</w:t>
+      </w:r>
+      <w:proofErr w:type="gramEnd"/>
+      <w:r>
+        <w:rPr>
+          <w:rFonts w:ascii="Arial" w:hAnsi="Arial" w:cs="Arial"/>
+          <w:color w:val="000000"/>
+          <w:sz w:val="36"/>
+          <w:szCs w:val="36"/>
+          <w:lang w:bidi="hi-IN"/>
+        </w:rPr>
+        <w:t>m | pAqhiq || 2 (58)</w:t>
+      </w:r>
+    </w:p>
+    <w:p>
+      <w:pPr>
+        <w:autoSpaceDE w:val="0"/>
+        <w:autoSpaceDN w:val="0"/>
+        <w:adjustRightInd w:val="0"/>
+        <w:spacing w:after="0" w:line="240" w:lineRule="auto"/>
+        <w:rPr>
+          <w:rFonts w:ascii="Arial" w:hAnsi="Arial" w:cs="Arial"/>
+          <w:color w:val="000000"/>
+          <w:sz w:val="36"/>
+          <w:szCs w:val="36"/>
+          <w:lang w:bidi="hi-IN"/>
+        </w:rPr>
+      </w:pPr>
+      <w:r>
+        <w:rPr>
+          <w:rFonts w:ascii="Arial" w:hAnsi="Arial" w:cs="Arial"/>
+          <w:color w:val="000000"/>
+          <w:sz w:val="36"/>
+          <w:szCs w:val="36"/>
+          <w:lang w:bidi="hi-IN"/>
+        </w:rPr>
+        <w:t>(</w:t>
+      </w:r>
+      <w:proofErr w:type="gramStart"/>
+      <w:r>
+        <w:rPr>
+          <w:rFonts w:ascii="Arial" w:hAnsi="Arial" w:cs="Arial"/>
+          <w:color w:val="000000"/>
+          <w:sz w:val="36"/>
+          <w:szCs w:val="36"/>
+          <w:lang w:bidi="hi-IN"/>
+        </w:rPr>
+        <w:t>varca</w:t>
+      </w:r>
+      <w:proofErr w:type="gramEnd"/>
+      <w:r>
+        <w:rPr>
+          <w:rFonts w:ascii="Arial" w:hAnsi="Arial" w:cs="Arial"/>
+          <w:color w:val="000000"/>
+          <w:sz w:val="36"/>
+          <w:szCs w:val="36"/>
+          <w:lang w:bidi="hi-IN"/>
+        </w:rPr>
+        <w:t># - OShadhIraqShTau ca# ) (A1)</w:t>
+      </w:r>
+    </w:p>
+    <w:p>
+      <w:pPr>
+        <w:autoSpaceDE w:val="0"/>
+        <w:autoSpaceDN w:val="0"/>
+        <w:adjustRightInd w:val="0"/>
+        <w:spacing w:after="0" w:line="240" w:lineRule="auto"/>
+        <w:rPr>
+          <w:rFonts w:ascii="Arial" w:hAnsi="Arial" w:cs="Arial"/>
+          <w:color w:val="000000"/>
+          <w:sz w:val="36"/>
+          <w:szCs w:val="36"/>
+          <w:lang w:bidi="hi-IN"/>
+        </w:rPr>
+      </w:pPr>
+    </w:p>
+    <w:p>
+      <w:pPr>
+        <w:autoSpaceDE w:val="0"/>
+        <w:autoSpaceDN w:val="0"/>
+        <w:adjustRightInd w:val="0"/>
+        <w:spacing w:after="0" w:line="240" w:lineRule="auto"/>
+        <w:rPr>
+          <w:rFonts w:ascii="Arial" w:hAnsi="Arial" w:cs="Arial"/>
+          <w:color w:val="000000"/>
+          <w:sz w:val="36"/>
+          <w:szCs w:val="36"/>
+          <w:lang w:bidi="hi-IN"/>
+        </w:rPr>
+      </w:pPr>
+      <w:r>
+        <w:rPr>
+          <w:rFonts w:ascii="Arial" w:hAnsi="Arial" w:cs="Arial"/>
+          <w:color w:val="000000"/>
+          <w:sz w:val="36"/>
+          <w:szCs w:val="36"/>
+          <w:lang w:bidi="hi-IN"/>
+        </w:rPr>
+        <w:t>1.2.2.1</w:t>
+      </w:r>
+    </w:p>
+    <w:p>
+      <w:pPr>
+        <w:autoSpaceDE w:val="0"/>
+        <w:autoSpaceDN w:val="0"/>
+        <w:adjustRightInd w:val="0"/>
+        <w:spacing w:after="0" w:line="240" w:lineRule="auto"/>
+        <w:rPr>
+          <w:rFonts w:ascii="Arial" w:hAnsi="Arial" w:cs="Arial"/>
+          <w:color w:val="000000"/>
+          <w:sz w:val="36"/>
+          <w:szCs w:val="36"/>
+          <w:lang w:bidi="hi-IN"/>
+        </w:rPr>
+      </w:pPr>
+      <w:r>
+        <w:rPr>
+          <w:rFonts w:ascii="Arial" w:hAnsi="Arial" w:cs="Arial"/>
+          <w:color w:val="000000"/>
+          <w:sz w:val="36"/>
+          <w:szCs w:val="36"/>
+          <w:lang w:bidi="hi-IN"/>
+        </w:rPr>
+        <w:t xml:space="preserve">AkU$tyAq ityA - kUqtyaiq | praqyujaq iti# pra - yujE$ | aqgnayE$ | svAhA$ | mEqdhAyai$ | mana#sE | aqgnayE$ | svAhA$ | dIqkShAyai$ | tapa#sE | aqgnayE$ | svAhA$ | sara#svatyai | pUqShNE | aqgnayE$ | svAhA$ | Apa#H | dEqvIqH | bRuqhaqtIqH | viqSvaqSaqMBuqvaq iti# </w:t>
+      </w:r>
+      <w:r>
+        <w:rPr>
+          <w:rFonts w:ascii="Arial" w:hAnsi="Arial" w:cs="Arial"/>
+          <w:color w:val="000000"/>
+          <w:sz w:val="36"/>
+          <w:szCs w:val="36"/>
+          <w:lang w:bidi="hi-IN"/>
+        </w:rPr>
+        <w:br/>
+      </w:r>
+      <w:r>
+        <w:rPr>
+          <w:rFonts w:ascii="Arial" w:hAnsi="Arial" w:cs="Arial"/>
+          <w:color w:val="000000"/>
+          <w:sz w:val="36"/>
+          <w:szCs w:val="36"/>
+          <w:lang w:bidi="hi-IN"/>
+        </w:rPr>
+        <w:t>viSva - SaqMBuqvaqH | dyAvA#pRuthiqvI itiq dyAvA$ - pRuqthiqvI | uqru | aqntari#kSham | bRuhaqspati#H | naqH | haqviShA$ | vRuqdhAqtuq | svAhA$ | viSvE$ | dEqvasya# | nEqtuH | marta#H | vRuqNIqtaq | saqKyam | viSvE$ | rAqyaH | iqShuqddhyaqsiq | dyuqmnam | vRuqNIqtaq | puqShyasE$ | svAhA$ | RuqKsAqmayOqrityRu#k -sAqmayO$H | SilpEq iti# | sthaqH | tE iti# | vAqm | Eti# | raqBEq | tE iti# | mAq | 3 (50)</w:t>
+      </w:r>
+    </w:p>
+    <w:p>
+      <w:pPr>
+        <w:autoSpaceDE w:val="0"/>
+        <w:autoSpaceDN w:val="0"/>
+        <w:adjustRightInd w:val="0"/>
+        <w:spacing w:after="0" w:line="240" w:lineRule="auto"/>
+        <w:rPr>
+          <w:rFonts w:ascii="Arial" w:hAnsi="Arial" w:cs="Arial"/>
+          <w:color w:val="000000"/>
+          <w:sz w:val="36"/>
+          <w:szCs w:val="36"/>
+          <w:lang w:bidi="hi-IN"/>
+        </w:rPr>
+      </w:pPr>
+    </w:p>
+    <w:p>
+      <w:pPr>
+        <w:autoSpaceDE w:val="0"/>
+        <w:autoSpaceDN w:val="0"/>
+        <w:adjustRightInd w:val="0"/>
+        <w:spacing w:after="0" w:line="240" w:lineRule="auto"/>
+        <w:rPr>
+          <w:rFonts w:ascii="Arial" w:hAnsi="Arial" w:cs="Arial"/>
+          <w:color w:val="000000"/>
+          <w:sz w:val="36"/>
+          <w:szCs w:val="36"/>
+          <w:lang w:bidi="hi-IN"/>
+        </w:rPr>
+      </w:pPr>
+      <w:r>
+        <w:rPr>
+          <w:rFonts w:ascii="Arial" w:hAnsi="Arial" w:cs="Arial"/>
+          <w:color w:val="000000"/>
+          <w:sz w:val="36"/>
+          <w:szCs w:val="36"/>
+          <w:lang w:bidi="hi-IN"/>
+        </w:rPr>
+        <w:t>1.2.2.2</w:t>
+      </w:r>
+    </w:p>
+    <w:p>
+      <w:pPr>
+        <w:autoSpaceDE w:val="0"/>
+        <w:autoSpaceDN w:val="0"/>
+        <w:adjustRightInd w:val="0"/>
+        <w:spacing w:after="0" w:line="240" w:lineRule="auto"/>
+        <w:rPr>
+          <w:rFonts w:ascii="Arial" w:hAnsi="Arial" w:cs="Arial"/>
+          <w:color w:val="000000"/>
+          <w:sz w:val="36"/>
+          <w:szCs w:val="36"/>
+          <w:lang w:bidi="hi-IN"/>
+        </w:rPr>
+      </w:pPr>
+      <w:r>
+        <w:rPr>
+          <w:rFonts w:ascii="Arial" w:hAnsi="Arial" w:cs="Arial"/>
+          <w:color w:val="000000"/>
+          <w:sz w:val="36"/>
+          <w:szCs w:val="36"/>
+          <w:lang w:bidi="hi-IN"/>
+        </w:rPr>
+        <w:t xml:space="preserve">pAqtaqm | Eti# | aqsya | yaqj~jasya# | uqdRucaq ityu#t - Ruca#H | iqmAm | dhiya$m | SikSha#mANasya | dEqvaq | kratu$m | dakSha$m | vaqruqNaq | samiti# | SiqSAqdhiq | </w:t>
+      </w:r>
+      <w:r>
+        <w:rPr>
+          <w:rFonts w:ascii="Arial" w:hAnsi="Arial" w:cs="Arial"/>
+          <w:color w:val="000000"/>
+          <w:sz w:val="36"/>
+          <w:szCs w:val="36"/>
+          <w:lang w:bidi="hi-IN"/>
+        </w:rPr>
+        <w:lastRenderedPageBreak/>
+        <w:t>yayA$ | atIti# | viSvA$ | duqriqtEti# duH - iqtA | tarE#ma | suqtarmA#Naqmiti# su -tarmA#Nam | adhIti# | nAva$m | ruqhEqmaq | Urk | aqsiq | Aq~ggiqraqsI | UrNa#mradAq ityUrNa# - mraqdAqH | Urja$m | mEq | yaqcCaq | pAqhi | mAq  | mA | mAq | hiq(gm)qsIqH | viShNO$H | Sarma# | aqsiq | Sarma# | yaja#mAnasya | Sarma# | mEq | yaqcCaq | nakSha#trANAm | mAq | aqtIqkAqSAt | pAqhiq | indra#sya | yOni#H | aqsiq | 4 (50)</w:t>
+      </w:r>
+    </w:p>
+    <w:p>
+      <w:pPr>
+        <w:autoSpaceDE w:val="0"/>
+        <w:autoSpaceDN w:val="0"/>
+        <w:adjustRightInd w:val="0"/>
+        <w:spacing w:after="0" w:line="240" w:lineRule="auto"/>
+        <w:rPr>
+          <w:rFonts w:ascii="Arial" w:hAnsi="Arial" w:cs="Arial"/>
+          <w:color w:val="000000"/>
+          <w:sz w:val="36"/>
+          <w:szCs w:val="36"/>
+          <w:lang w:bidi="hi-IN"/>
+        </w:rPr>
+      </w:pPr>
+    </w:p>
+    <w:p>
+      <w:pPr>
+        <w:autoSpaceDE w:val="0"/>
+        <w:autoSpaceDN w:val="0"/>
+        <w:adjustRightInd w:val="0"/>
+        <w:spacing w:after="0" w:line="240" w:lineRule="auto"/>
+        <w:rPr>
+          <w:rFonts w:ascii="Arial" w:hAnsi="Arial" w:cs="Arial"/>
+          <w:color w:val="000000"/>
+          <w:sz w:val="36"/>
+          <w:szCs w:val="36"/>
+          <w:lang w:bidi="hi-IN"/>
+        </w:rPr>
+      </w:pPr>
+      <w:r>
+        <w:rPr>
+          <w:rFonts w:ascii="Arial" w:hAnsi="Arial" w:cs="Arial"/>
+          <w:color w:val="000000"/>
+          <w:sz w:val="36"/>
+          <w:szCs w:val="36"/>
+          <w:lang w:bidi="hi-IN"/>
+        </w:rPr>
+        <w:t>1.2.2.3</w:t>
+      </w:r>
+    </w:p>
+    <w:p>
+      <w:pPr>
+        <w:autoSpaceDE w:val="0"/>
+        <w:autoSpaceDN w:val="0"/>
+        <w:adjustRightInd w:val="0"/>
+        <w:spacing w:after="0" w:line="240" w:lineRule="auto"/>
+        <w:rPr>
+          <w:rFonts w:ascii="Arial" w:hAnsi="Arial" w:cs="Arial"/>
+          <w:color w:val="000000"/>
+          <w:sz w:val="36"/>
+          <w:szCs w:val="36"/>
+          <w:lang w:bidi="hi-IN"/>
+        </w:rPr>
+      </w:pPr>
+      <w:r>
+        <w:rPr>
+          <w:rFonts w:ascii="Arial" w:hAnsi="Arial" w:cs="Arial"/>
+          <w:color w:val="000000"/>
+          <w:sz w:val="36"/>
+          <w:szCs w:val="36"/>
+          <w:lang w:bidi="hi-IN"/>
+        </w:rPr>
+        <w:t xml:space="preserve">mA | mAq | hiq(gm)qsIqH | kRuqShyai | tvAq | suqsaqsyAyAq iti# su - saqsyAyai$ | suqpiqppaqlAByaq iti# su - piqppaqlABya#H | tvAq | OSha#dhIByaq ityOSha#dhi - ByaqH | sUqpaqsthA iti# su - uqpaqsthAH | dEqvaH | vanaqspati#H | UqrddhvaH | mAq | pAqhiq | </w:t>
+      </w:r>
+      <w:r>
+        <w:rPr>
+          <w:rFonts w:ascii="Arial" w:hAnsi="Arial" w:cs="Arial"/>
+          <w:color w:val="000000"/>
+          <w:sz w:val="36"/>
+          <w:szCs w:val="36"/>
+          <w:lang w:bidi="hi-IN"/>
+        </w:rPr>
+        <w:br/>
+      </w:r>
+      <w:r>
+        <w:rPr>
+          <w:rFonts w:ascii="Arial" w:hAnsi="Arial" w:cs="Arial"/>
+          <w:color w:val="000000"/>
+          <w:sz w:val="36"/>
+          <w:szCs w:val="36"/>
+          <w:lang w:bidi="hi-IN"/>
+        </w:rPr>
+        <w:t>Eti# | uqdRucaq ityu#t - Ruca#H | svAhA$ | yaqj~jam | mana#sA | svAhA$ | dyAvA#pRuthiqvIByAqmitiq dyAvA$ - pRuqthiqvIByA$m | svAhA$ | uqrOH | aqntari#kShAt | svAhA$ | yaqj~jam | vAtA$t | Eti# | raqBEq || 5 (30)</w:t>
+      </w:r>
+    </w:p>
+    <w:p>
+      <w:pPr>
+        <w:autoSpaceDE w:val="0"/>
+        <w:autoSpaceDN w:val="0"/>
+        <w:adjustRightInd w:val="0"/>
+        <w:spacing w:after="0" w:line="240" w:lineRule="auto"/>
+        <w:rPr>
+          <w:rFonts w:ascii="Arial" w:hAnsi="Arial" w:cs="Arial"/>
+          <w:color w:val="000000"/>
+          <w:sz w:val="36"/>
+          <w:szCs w:val="36"/>
+          <w:lang w:bidi="hi-IN"/>
+        </w:rPr>
+      </w:pPr>
+      <w:proofErr w:type="gramStart"/>
+      <w:r>
+        <w:rPr>
+          <w:rFonts w:ascii="Arial" w:hAnsi="Arial" w:cs="Arial"/>
+          <w:color w:val="000000"/>
+          <w:sz w:val="36"/>
+          <w:szCs w:val="36"/>
+          <w:lang w:bidi="hi-IN"/>
+        </w:rPr>
+        <w:t>( mAq</w:t>
+      </w:r>
+      <w:proofErr w:type="gramEnd"/>
+      <w:r>
+        <w:rPr>
+          <w:rFonts w:ascii="Arial" w:hAnsi="Arial" w:cs="Arial"/>
+          <w:color w:val="000000"/>
+          <w:sz w:val="36"/>
+          <w:szCs w:val="36"/>
+          <w:lang w:bidi="hi-IN"/>
+        </w:rPr>
+        <w:t xml:space="preserve"> - yOni#rasi - triq(gm)qSacca# ) (A2)</w:t>
+      </w:r>
+    </w:p>
+    <w:p>
+      <w:pPr>
+        <w:autoSpaceDE w:val="0"/>
+        <w:autoSpaceDN w:val="0"/>
+        <w:adjustRightInd w:val="0"/>
+        <w:spacing w:after="0" w:line="240" w:lineRule="auto"/>
+        <w:rPr>
+          <w:rFonts w:ascii="Arial" w:hAnsi="Arial" w:cs="Arial"/>
+          <w:color w:val="000000"/>
+          <w:sz w:val="36"/>
+          <w:szCs w:val="36"/>
+          <w:lang w:bidi="hi-IN"/>
+        </w:rPr>
+      </w:pPr>
+    </w:p>
+    <w:p>
+      <w:pPr>
+        <w:autoSpaceDE w:val="0"/>
+        <w:autoSpaceDN w:val="0"/>
+        <w:adjustRightInd w:val="0"/>
+        <w:spacing w:after="0" w:line="240" w:lineRule="auto"/>
+        <w:rPr>
+          <w:rFonts w:ascii="Arial" w:hAnsi="Arial" w:cs="Arial"/>
+          <w:color w:val="000000"/>
+          <w:sz w:val="36"/>
+          <w:szCs w:val="36"/>
+          <w:lang w:bidi="hi-IN"/>
+        </w:rPr>
+      </w:pPr>
+      <w:r>
+        <w:rPr>
+          <w:rFonts w:ascii="Arial" w:hAnsi="Arial" w:cs="Arial"/>
+          <w:color w:val="000000"/>
+          <w:sz w:val="36"/>
+          <w:szCs w:val="36"/>
+          <w:lang w:bidi="hi-IN"/>
+        </w:rPr>
+        <w:t>1.2.3.1</w:t>
+      </w:r>
+    </w:p>
+    <w:p>
+      <w:pPr>
+        <w:autoSpaceDE w:val="0"/>
+        <w:autoSpaceDN w:val="0"/>
+        <w:adjustRightInd w:val="0"/>
+        <w:spacing w:after="0" w:line="240" w:lineRule="auto"/>
+        <w:rPr>
+          <w:rFonts w:ascii="Arial" w:hAnsi="Arial" w:cs="Arial"/>
+          <w:color w:val="000000"/>
+          <w:sz w:val="36"/>
+          <w:szCs w:val="36"/>
+          <w:lang w:bidi="hi-IN"/>
+        </w:rPr>
+      </w:pPr>
+      <w:r>
+        <w:rPr>
+          <w:rFonts w:ascii="Arial" w:hAnsi="Arial" w:cs="Arial"/>
+          <w:color w:val="000000"/>
+          <w:sz w:val="36"/>
+          <w:szCs w:val="36"/>
+          <w:lang w:bidi="hi-IN"/>
+        </w:rPr>
+        <w:t xml:space="preserve">daivI$m | dhiya$m | maqnAqmaqhEq | suqmRuqDIqkAmiti# su - mRuqDIqkAm | aqBiShTa#yE | vaqrcOqdhAmiti# varcaH - dhAm | yaqj~javA#hasaqmiti# yaqj~ja - vAqhaqsaqm | suqpAqrEti# su - pAqrA | naqH | aqsaqt | vaSE$ || yE | dEqvAH | manO#jAtAq itiq mana#H - jAqtAqH | maqnOqyujaq iti# manaH - yuja#H | suqdakShAq iti# su - dakShA$H | dakSha#pitAraq itiq dakSha#- piqtAqraqH | tE | naqH | pAqntuq | tE | naqH | aqvaqntuq | tEbhya#H | nama#H | tEbhya#H | svAhA$ | </w:t>
+      </w:r>
+      <w:r>
+        <w:rPr>
+          <w:rFonts w:ascii="Arial" w:hAnsi="Arial" w:cs="Arial"/>
+          <w:color w:val="000000"/>
+          <w:sz w:val="36"/>
+          <w:szCs w:val="36"/>
+          <w:lang w:bidi="hi-IN"/>
+        </w:rPr>
+        <w:lastRenderedPageBreak/>
+        <w:t xml:space="preserve">agnE$ | tvam | sviti# | jAqgRuqhiq | vaqyam | sviti# | maqndiqShIqmaqhiq | gOqpAqya | naqH | svaqstayE$ | praqbudhaq iti# pra - budhE$ | naqH | puna#H | </w:t>
+      </w:r>
+      <w:r>
+        <w:rPr>
+          <w:rFonts w:ascii="Arial" w:hAnsi="Arial" w:cs="Arial"/>
+          <w:color w:val="000000"/>
+          <w:sz w:val="36"/>
+          <w:szCs w:val="36"/>
+          <w:lang w:bidi="hi-IN"/>
+        </w:rPr>
+        <w:br/>
+      </w:r>
+      <w:r>
+        <w:rPr>
+          <w:rFonts w:ascii="Arial" w:hAnsi="Arial" w:cs="Arial"/>
+          <w:color w:val="000000"/>
+          <w:sz w:val="36"/>
+          <w:szCs w:val="36"/>
+          <w:lang w:bidi="hi-IN"/>
+        </w:rPr>
+        <w:t>daqdaqH || tvam | aqgnEq | vraqtaqpA iti# vrata - pAH | aqsiq | dEqvaH | Eti# | martyE#Shu | A || tvam | 6 (50)</w:t>
+      </w:r>
+    </w:p>
+    <w:p>
+      <w:pPr>
+        <w:autoSpaceDE w:val="0"/>
+        <w:autoSpaceDN w:val="0"/>
+        <w:adjustRightInd w:val="0"/>
+        <w:spacing w:after="0" w:line="240" w:lineRule="auto"/>
+        <w:rPr>
+          <w:rFonts w:ascii="Arial" w:hAnsi="Arial" w:cs="Arial"/>
+          <w:color w:val="000000"/>
+          <w:sz w:val="36"/>
+          <w:szCs w:val="36"/>
+          <w:lang w:bidi="hi-IN"/>
+        </w:rPr>
+      </w:pPr>
+    </w:p>
+    <w:p>
+      <w:pPr>
+        <w:autoSpaceDE w:val="0"/>
+        <w:autoSpaceDN w:val="0"/>
+        <w:adjustRightInd w:val="0"/>
+        <w:spacing w:after="0" w:line="240" w:lineRule="auto"/>
+        <w:rPr>
+          <w:rFonts w:ascii="Arial" w:hAnsi="Arial" w:cs="Arial"/>
+          <w:color w:val="000000"/>
+          <w:sz w:val="36"/>
+          <w:szCs w:val="36"/>
+          <w:lang w:bidi="hi-IN"/>
+        </w:rPr>
+      </w:pPr>
+      <w:r>
+        <w:rPr>
+          <w:rFonts w:ascii="Arial" w:hAnsi="Arial" w:cs="Arial"/>
+          <w:color w:val="000000"/>
+          <w:sz w:val="36"/>
+          <w:szCs w:val="36"/>
+          <w:lang w:bidi="hi-IN"/>
+        </w:rPr>
+        <w:t>1.2.3.2</w:t>
+      </w:r>
+    </w:p>
+    <w:p>
+      <w:pPr>
+        <w:autoSpaceDE w:val="0"/>
+        <w:autoSpaceDN w:val="0"/>
+        <w:adjustRightInd w:val="0"/>
+        <w:spacing w:after="0" w:line="240" w:lineRule="auto"/>
+        <w:rPr>
+          <w:rFonts w:ascii="Arial" w:hAnsi="Arial" w:cs="Arial"/>
+          <w:color w:val="000000"/>
+          <w:sz w:val="36"/>
+          <w:szCs w:val="36"/>
+          <w:lang w:bidi="hi-IN"/>
+        </w:rPr>
+      </w:pPr>
+      <w:r>
+        <w:rPr>
+          <w:rFonts w:ascii="Arial" w:hAnsi="Arial" w:cs="Arial"/>
+          <w:color w:val="000000"/>
+          <w:sz w:val="36"/>
+          <w:szCs w:val="36"/>
+          <w:lang w:bidi="hi-IN"/>
+        </w:rPr>
+        <w:t>yaqj~jEShu# | ID^ya#H || viSvE$ | dEqvAH | aqB</w:t>
+      </w:r>
+      <w:r>
+        <w:rPr>
+          <w:rFonts w:ascii="Arial" w:hAnsi="Arial" w:cs="Arial"/>
+          <w:color w:val="000000"/>
+          <w:sz w:val="36"/>
+          <w:szCs w:val="36"/>
+          <w:lang w:bidi="hi-IN"/>
+        </w:rPr>
+        <w:t>I</w:t>
+      </w:r>
+      <w:r>
+        <w:rPr>
+          <w:rFonts w:ascii="Arial" w:hAnsi="Arial" w:cs="Arial"/>
+          <w:color w:val="000000"/>
+          <w:sz w:val="36"/>
+          <w:szCs w:val="36"/>
+          <w:lang w:bidi="hi-IN"/>
+        </w:rPr>
+        <w:t xml:space="preserve">ti# | </w:t>
+      </w:r>
+      <w:r>
+        <w:rPr>
+          <w:rFonts w:ascii="Arial" w:hAnsi="Arial" w:cs="Arial"/>
+          <w:color w:val="000000"/>
+          <w:sz w:val="36"/>
+          <w:szCs w:val="36"/>
+          <w:lang w:bidi="hi-IN"/>
+        </w:rPr>
+        <w:br/>
+      </w:r>
+      <w:r>
+        <w:rPr>
+          <w:rFonts w:ascii="Arial" w:hAnsi="Arial" w:cs="Arial"/>
+          <w:color w:val="000000"/>
+          <w:sz w:val="36"/>
+          <w:szCs w:val="36"/>
+          <w:lang w:bidi="hi-IN"/>
+        </w:rPr>
+        <w:t>mAm | Eti# | aqvaqvRuqtraqnn | pUqShA | saqnyA | sOma#H | rAdha#sA | dEqvaH | saqviqtA | vasO$H | vaqsuqdAvEti# vasu - dAvA$ | rAsva# | iya#t | sOqmaq | Eti# | BUya#H | Baqraq | mA | pRuqNann | pUqrtyA | vIti# | rAqdhiq | mA | aqham | Ayu#ShA | caqndram | aqsiq | mama# | BOgA#ya | Baqvaq | vastra$m | aqsiq | mama# | BOgA#ya | Baqvaq | uqsrA | aqsiq | mama# | BOgA#ya | Baqvaq | haya#H | aqsiq | mama# | BOgA#ya | Baqvaq | 7 (50)</w:t>
+      </w:r>
+    </w:p>
+    <w:p>
+      <w:pPr>
+        <w:autoSpaceDE w:val="0"/>
+        <w:autoSpaceDN w:val="0"/>
+        <w:adjustRightInd w:val="0"/>
+        <w:spacing w:after="0" w:line="240" w:lineRule="auto"/>
+        <w:rPr>
+          <w:rFonts w:ascii="Arial" w:hAnsi="Arial" w:cs="Arial"/>
+          <w:color w:val="000000"/>
+          <w:sz w:val="36"/>
+          <w:szCs w:val="36"/>
+          <w:lang w:bidi="hi-IN"/>
+        </w:rPr>
+      </w:pPr>
+    </w:p>
+    <w:p>
+      <w:pPr>
+        <w:autoSpaceDE w:val="0"/>
+        <w:autoSpaceDN w:val="0"/>
+        <w:adjustRightInd w:val="0"/>
+        <w:spacing w:after="0" w:line="240" w:lineRule="auto"/>
+        <w:rPr>
+          <w:rFonts w:ascii="Arial" w:hAnsi="Arial" w:cs="Arial"/>
+          <w:color w:val="000000"/>
+          <w:sz w:val="36"/>
+          <w:szCs w:val="36"/>
+          <w:lang w:bidi="hi-IN"/>
+        </w:rPr>
+      </w:pPr>
+      <w:r>
+        <w:rPr>
+          <w:rFonts w:ascii="Arial" w:hAnsi="Arial" w:cs="Arial"/>
+          <w:color w:val="000000"/>
+          <w:sz w:val="36"/>
+          <w:szCs w:val="36"/>
+          <w:lang w:bidi="hi-IN"/>
+        </w:rPr>
+        <w:t>1.2.3.3</w:t>
+      </w:r>
+    </w:p>
+    <w:p>
+      <w:pPr>
+        <w:autoSpaceDE w:val="0"/>
+        <w:autoSpaceDN w:val="0"/>
+        <w:adjustRightInd w:val="0"/>
+        <w:spacing w:after="0" w:line="240" w:lineRule="auto"/>
+        <w:rPr>
+          <w:rFonts w:ascii="Arial" w:hAnsi="Arial" w:cs="Arial"/>
+          <w:color w:val="000000"/>
+          <w:sz w:val="36"/>
+          <w:szCs w:val="36"/>
+          <w:lang w:bidi="hi-IN"/>
+        </w:rPr>
+      </w:pPr>
+      <w:r>
+        <w:rPr>
+          <w:rFonts w:ascii="Arial" w:hAnsi="Arial" w:cs="Arial"/>
+          <w:color w:val="000000"/>
+          <w:sz w:val="36"/>
+          <w:szCs w:val="36"/>
+          <w:lang w:bidi="hi-IN"/>
+        </w:rPr>
+        <w:t xml:space="preserve">CAga#H | aqsiq | mama# | BOgA#ya | Baqvaq | mEqShaH | aqsiq | mama# | BOgA#ya | Baqvaq | vAqyavE$ | tvAq | varu#NAya | tvAq | nir.Ru#tyAq itiq niH - Ruqtyaiq | tvAq | ruqdrAya# | tvAq | dEvI$H | AqpaqH | aqpAqm | naqpAqt | yaH | UqrmiH | haqviqShya#H | iqndriqyAvAqnitI$ndriqya - vAqn | maqdinta#maH | tam | vaqH | mA | avEti# | kraqmiqShaqm | acCi#nnam | tantu$m | pRuqthiqvyAH | anviti# | gEqShaqm | BaqdrAt | aqBIti# | SrEya#H | prEti# | iqhiq | bRuhaqspati#H | puqraq EqtEti# puraH - EqtA | </w:t>
+      </w:r>
+      <w:r>
+        <w:rPr>
+          <w:rFonts w:ascii="Arial" w:hAnsi="Arial" w:cs="Arial"/>
+          <w:color w:val="000000"/>
+          <w:sz w:val="36"/>
+          <w:szCs w:val="36"/>
+          <w:lang w:bidi="hi-IN"/>
+        </w:rPr>
+        <w:br/>
+      </w:r>
+      <w:r>
+        <w:rPr>
+          <w:rFonts w:ascii="Arial" w:hAnsi="Arial" w:cs="Arial"/>
+          <w:color w:val="000000"/>
+          <w:sz w:val="36"/>
+          <w:szCs w:val="36"/>
+          <w:lang w:bidi="hi-IN"/>
+        </w:rPr>
+        <w:t xml:space="preserve">tEq | aqstuq | atha# | Iqm | avEti# | syaq ( ) | varE$ | Eti# | pRuqthiqvyAH | AqrE | SatrUn# | kRuqNuqhiq | sarva#vIraq itiq sarva# - vIqraqH | Eti# | iqdam | </w:t>
+      </w:r>
+      <w:r>
+        <w:rPr>
+          <w:rFonts w:ascii="Arial" w:hAnsi="Arial" w:cs="Arial"/>
+          <w:color w:val="000000"/>
+          <w:sz w:val="36"/>
+          <w:szCs w:val="36"/>
+          <w:lang w:bidi="hi-IN"/>
+        </w:rPr>
+        <w:lastRenderedPageBreak/>
+        <w:t>aqgaqnmaq | dEqvaqyaja#naqmiti# dEva - yaja#nam | pRuqthiqvyAH | viSvE$ | dEqvAH | yat | aju#Shanta | pUrvE$ | RuqKsAqmAByAqmityRu#KsAqma -ByAqm | yaju#ShA | saqMtara#ntaq iti# saM - tara#ntaH | rAqyaH | pOShE#Na | samiti# | iqShA | maqdEqmaq || 8 (75)</w:t>
+      </w:r>
+    </w:p>
+    <w:p>
+      <w:pPr>
+        <w:autoSpaceDE w:val="0"/>
+        <w:autoSpaceDN w:val="0"/>
+        <w:adjustRightInd w:val="0"/>
+        <w:spacing w:after="0" w:line="240" w:lineRule="auto"/>
+        <w:rPr>
+          <w:rFonts w:ascii="Arial" w:hAnsi="Arial" w:cs="Arial"/>
+          <w:color w:val="000000"/>
+          <w:sz w:val="36"/>
+          <w:szCs w:val="36"/>
+          <w:lang w:bidi="hi-IN"/>
+        </w:rPr>
+      </w:pPr>
+      <w:r>
+        <w:rPr>
+          <w:rFonts w:ascii="Arial" w:hAnsi="Arial" w:cs="Arial"/>
+          <w:color w:val="000000"/>
+          <w:sz w:val="36"/>
+          <w:szCs w:val="36"/>
+          <w:lang w:bidi="hi-IN"/>
+        </w:rPr>
+        <w:t>(A tvam - hayO#siq mamaq BOgA#ya Bava syaq pa~jca#</w:t>
+      </w:r>
+      <w:proofErr w:type="gramStart"/>
+      <w:r>
+        <w:rPr>
+          <w:rFonts w:ascii="Arial" w:hAnsi="Arial" w:cs="Arial"/>
+          <w:color w:val="000000"/>
+          <w:sz w:val="36"/>
+          <w:szCs w:val="36"/>
+          <w:lang w:bidi="hi-IN"/>
+        </w:rPr>
+        <w:t>vi(</w:t>
+      </w:r>
+      <w:proofErr w:type="gramEnd"/>
+      <w:r>
+        <w:rPr>
+          <w:rFonts w:ascii="Arial" w:hAnsi="Arial" w:cs="Arial"/>
+          <w:color w:val="000000"/>
+          <w:sz w:val="36"/>
+          <w:szCs w:val="36"/>
+          <w:lang w:bidi="hi-IN"/>
+        </w:rPr>
+        <w:t>gm) SatiSca ) (A3)</w:t>
+      </w:r>
+    </w:p>
+    <w:p>
+      <w:pPr>
+        <w:autoSpaceDE w:val="0"/>
+        <w:autoSpaceDN w:val="0"/>
+        <w:adjustRightInd w:val="0"/>
+        <w:spacing w:after="0" w:line="240" w:lineRule="auto"/>
+        <w:rPr>
+          <w:rFonts w:ascii="Arial" w:hAnsi="Arial" w:cs="Arial"/>
+          <w:color w:val="000000"/>
+          <w:sz w:val="36"/>
+          <w:szCs w:val="36"/>
+          <w:lang w:bidi="hi-IN"/>
+        </w:rPr>
+      </w:pPr>
+    </w:p>
+    <w:p>
+      <w:pPr>
+        <w:autoSpaceDE w:val="0"/>
+        <w:autoSpaceDN w:val="0"/>
+        <w:adjustRightInd w:val="0"/>
+        <w:spacing w:after="0" w:line="240" w:lineRule="auto"/>
+        <w:rPr>
+          <w:rFonts w:ascii="Arial" w:hAnsi="Arial" w:cs="Arial"/>
+          <w:color w:val="000000"/>
+          <w:sz w:val="36"/>
+          <w:szCs w:val="36"/>
+          <w:lang w:bidi="hi-IN"/>
+        </w:rPr>
+      </w:pPr>
+      <w:r>
+        <w:rPr>
+          <w:rFonts w:ascii="Arial" w:hAnsi="Arial" w:cs="Arial"/>
+          <w:color w:val="000000"/>
+          <w:sz w:val="36"/>
+          <w:szCs w:val="36"/>
+          <w:lang w:bidi="hi-IN"/>
+        </w:rPr>
+        <w:t>1.2.4.1</w:t>
+      </w:r>
+    </w:p>
+    <w:p>
+      <w:pPr>
+        <w:autoSpaceDE w:val="0"/>
+        <w:autoSpaceDN w:val="0"/>
+        <w:adjustRightInd w:val="0"/>
+        <w:spacing w:after="0" w:line="240" w:lineRule="auto"/>
+        <w:rPr>
+          <w:rFonts w:ascii="Arial" w:hAnsi="Arial" w:cs="Arial"/>
+          <w:color w:val="000000"/>
+          <w:sz w:val="36"/>
+          <w:szCs w:val="36"/>
+          <w:lang w:bidi="hi-IN"/>
+        </w:rPr>
+      </w:pPr>
+      <w:r>
+        <w:rPr>
+          <w:rFonts w:ascii="Arial" w:hAnsi="Arial" w:cs="Arial"/>
+          <w:color w:val="000000"/>
+          <w:sz w:val="36"/>
+          <w:szCs w:val="36"/>
+          <w:lang w:bidi="hi-IN"/>
+        </w:rPr>
+        <w:t xml:space="preserve">iqyam | tEq | Suqkraq | taqnUH | iqdam | varca#H | tayA$ | samiti# | Baqvaq | BrAja$m | gaqcCaq | jUH | aqsiq | dhRuqtA | mana#sA | juShTA$ | viShNa#vE | tasyA$H | tEq | saqtyasa#vasaq iti# saqtya - saqvaqsaqH | praqsaqvE iti# pra -saqvE | vAqcaH | yaqntram | </w:t>
+      </w:r>
+      <w:r>
+        <w:rPr>
+          <w:rFonts w:ascii="Arial" w:hAnsi="Arial" w:cs="Arial"/>
+          <w:color w:val="000000"/>
+          <w:sz w:val="36"/>
+          <w:szCs w:val="36"/>
+          <w:lang w:bidi="hi-IN"/>
+        </w:rPr>
+        <w:br/>
+      </w:r>
+      <w:r>
+        <w:rPr>
+          <w:rFonts w:ascii="Arial" w:hAnsi="Arial" w:cs="Arial"/>
+          <w:color w:val="000000"/>
+          <w:sz w:val="36"/>
+          <w:szCs w:val="36"/>
+          <w:lang w:bidi="hi-IN"/>
+        </w:rPr>
+        <w:t xml:space="preserve">aqSIqyaq | svAhA$ | Suqkram | aqsiq | aqmRuta$m | </w:t>
+      </w:r>
+      <w:r>
+        <w:rPr>
+          <w:rFonts w:ascii="Arial" w:hAnsi="Arial" w:cs="Arial"/>
+          <w:color w:val="000000"/>
+          <w:sz w:val="36"/>
+          <w:szCs w:val="36"/>
+          <w:lang w:bidi="hi-IN"/>
+        </w:rPr>
+        <w:br/>
+      </w:r>
+      <w:r>
+        <w:rPr>
+          <w:rFonts w:ascii="Arial" w:hAnsi="Arial" w:cs="Arial"/>
+          <w:color w:val="000000"/>
+          <w:sz w:val="36"/>
+          <w:szCs w:val="36"/>
+          <w:lang w:bidi="hi-IN"/>
+        </w:rPr>
+        <w:t>aqsiq | vaiqSvaqdEqvamiti# vaiSva -dEqvam | haqviH | sUrya#sya | cakShu#H | Eti# | aqruqhaqm | aqgnEH | aqkShNaH | kaqnIni#kAm | yat | Eta#SEBiH | Iya#sE | BrAja#mAnaH | viqpaqScitA$ | cit | aqsiq | maqnA | aqsiq | dhIH | aqsiq | dakShi#NA | 9 (50)</w:t>
+      </w:r>
+    </w:p>
+    <w:p>
+      <w:pPr>
+        <w:autoSpaceDE w:val="0"/>
+        <w:autoSpaceDN w:val="0"/>
+        <w:adjustRightInd w:val="0"/>
+        <w:spacing w:after="0" w:line="240" w:lineRule="auto"/>
+        <w:rPr>
+          <w:rFonts w:ascii="Arial" w:hAnsi="Arial" w:cs="Arial"/>
+          <w:color w:val="000000"/>
+          <w:sz w:val="36"/>
+          <w:szCs w:val="36"/>
+          <w:lang w:bidi="hi-IN"/>
+        </w:rPr>
+      </w:pPr>
+    </w:p>
+    <w:p>
+      <w:pPr>
+        <w:autoSpaceDE w:val="0"/>
+        <w:autoSpaceDN w:val="0"/>
+        <w:adjustRightInd w:val="0"/>
+        <w:spacing w:after="0" w:line="240" w:lineRule="auto"/>
+        <w:rPr>
+          <w:rFonts w:ascii="Arial" w:hAnsi="Arial" w:cs="Arial"/>
+          <w:color w:val="000000"/>
+          <w:sz w:val="36"/>
+          <w:szCs w:val="36"/>
+          <w:lang w:bidi="hi-IN"/>
+        </w:rPr>
+      </w:pPr>
+      <w:r>
+        <w:rPr>
+          <w:rFonts w:ascii="Arial" w:hAnsi="Arial" w:cs="Arial"/>
+          <w:color w:val="000000"/>
+          <w:sz w:val="36"/>
+          <w:szCs w:val="36"/>
+          <w:lang w:bidi="hi-IN"/>
+        </w:rPr>
+        <w:t>1.2.4.2</w:t>
+      </w:r>
+    </w:p>
+    <w:p>
+      <w:pPr>
+        <w:autoSpaceDE w:val="0"/>
+        <w:autoSpaceDN w:val="0"/>
+        <w:adjustRightInd w:val="0"/>
+        <w:spacing w:after="0" w:line="240" w:lineRule="auto"/>
+        <w:rPr>
+          <w:rFonts w:ascii="Arial" w:hAnsi="Arial" w:cs="Arial"/>
+          <w:color w:val="000000"/>
+          <w:sz w:val="36"/>
+          <w:szCs w:val="36"/>
+          <w:lang w:bidi="hi-IN"/>
+        </w:rPr>
+      </w:pPr>
+      <w:r>
+        <w:rPr>
+          <w:rFonts w:ascii="Arial" w:hAnsi="Arial" w:cs="Arial"/>
+          <w:color w:val="000000"/>
+          <w:sz w:val="36"/>
+          <w:szCs w:val="36"/>
+          <w:lang w:bidi="hi-IN"/>
+        </w:rPr>
+        <w:t xml:space="preserve">aqsiq | yaqj~jiyA$ | aqsiq | kShaqtriyA$ | aqsiq | adi#tiH | aqsiq | uqBaqyata#H SIqrShNItyu#Baqyata#H - SIqrShNIq | sA | naqH | suprAqcItiq su -prAqcIq | supra#tIqcItiq su - praqtIqcIq | samiti# | Baqvaq | miqtraH | tvAq | paqdi | baqddhnAqtuq | pUqShA | addhva#naH | pAqtuq | indrA#ya | addhya#kShAqyEtyadhi# - aqkShAqyaq | anviti# | tvAq | mAqtA | maqnyaqtAqm | anviti# | piqtA | anviti# | BrAtA$ | saga#rByaq itiq sa - gaqrByaqH | </w:t>
+      </w:r>
+      <w:r>
+        <w:rPr>
+          <w:rFonts w:ascii="Arial" w:hAnsi="Arial" w:cs="Arial"/>
+          <w:color w:val="000000"/>
+          <w:sz w:val="36"/>
+          <w:szCs w:val="36"/>
+          <w:lang w:bidi="hi-IN"/>
+        </w:rPr>
+        <w:br/>
+      </w:r>
+      <w:r>
+        <w:rPr>
+          <w:rFonts w:ascii="Arial" w:hAnsi="Arial" w:cs="Arial"/>
+          <w:color w:val="000000"/>
+          <w:sz w:val="36"/>
+          <w:szCs w:val="36"/>
+          <w:lang w:bidi="hi-IN"/>
+        </w:rPr>
+        <w:t xml:space="preserve">anviti# | saKA$ | sayU#thyaq itiq sa - yUqthyaqH | sA | </w:t>
+      </w:r>
+      <w:r>
+        <w:rPr>
+          <w:rFonts w:ascii="Arial" w:hAnsi="Arial" w:cs="Arial"/>
+          <w:color w:val="000000"/>
+          <w:sz w:val="36"/>
+          <w:szCs w:val="36"/>
+          <w:lang w:bidi="hi-IN"/>
+        </w:rPr>
+        <w:lastRenderedPageBreak/>
+        <w:t xml:space="preserve">dEqviq | dEqvam | acCa# | iqhiq | indrA#ya | sOma$m | ruqdraH | tvAq | Eti# | vaqrtaqyaqtuq | miqtrasya# | </w:t>
+      </w:r>
+      <w:r>
+        <w:rPr>
+          <w:rFonts w:ascii="Arial" w:hAnsi="Arial" w:cs="Arial"/>
+          <w:color w:val="000000"/>
+          <w:sz w:val="36"/>
+          <w:szCs w:val="36"/>
+          <w:lang w:bidi="hi-IN"/>
+        </w:rPr>
+        <w:br/>
+      </w:r>
+      <w:r>
+        <w:rPr>
+          <w:rFonts w:ascii="Arial" w:hAnsi="Arial" w:cs="Arial"/>
+          <w:color w:val="000000"/>
+          <w:sz w:val="36"/>
+          <w:szCs w:val="36"/>
+          <w:lang w:bidi="hi-IN"/>
+        </w:rPr>
+        <w:t>paqthA | svaqsti | sOma#saqKEtiq sOma# -saqKAq ( ) | puna#H | Eti# | iqhiq | saqha | raqyyA || 10 (55)</w:t>
+      </w:r>
+    </w:p>
+    <w:p>
+      <w:pPr>
+        <w:autoSpaceDE w:val="0"/>
+        <w:autoSpaceDN w:val="0"/>
+        <w:adjustRightInd w:val="0"/>
+        <w:spacing w:after="0" w:line="240" w:lineRule="auto"/>
+        <w:rPr>
+          <w:rFonts w:ascii="Arial" w:hAnsi="Arial" w:cs="Arial"/>
+          <w:color w:val="000000"/>
+          <w:sz w:val="36"/>
+          <w:szCs w:val="36"/>
+          <w:lang w:bidi="hi-IN"/>
+        </w:rPr>
+      </w:pPr>
+      <w:proofErr w:type="gramStart"/>
+      <w:r>
+        <w:rPr>
+          <w:rFonts w:ascii="Arial" w:hAnsi="Arial" w:cs="Arial"/>
+          <w:color w:val="000000"/>
+          <w:sz w:val="36"/>
+          <w:szCs w:val="36"/>
+          <w:lang w:bidi="hi-IN"/>
+        </w:rPr>
+        <w:t>( dakShi</w:t>
+      </w:r>
+      <w:proofErr w:type="gramEnd"/>
+      <w:r>
+        <w:rPr>
+          <w:rFonts w:ascii="Arial" w:hAnsi="Arial" w:cs="Arial"/>
+          <w:color w:val="000000"/>
+          <w:sz w:val="36"/>
+          <w:szCs w:val="36"/>
+          <w:lang w:bidi="hi-IN"/>
+        </w:rPr>
+        <w:t>#NAq-sOma#saKAq-pa~jca# ca ) (A4)</w:t>
+      </w:r>
+    </w:p>
+    <w:p>
+      <w:pPr>
+        <w:autoSpaceDE w:val="0"/>
+        <w:autoSpaceDN w:val="0"/>
+        <w:adjustRightInd w:val="0"/>
+        <w:spacing w:after="0" w:line="240" w:lineRule="auto"/>
+        <w:rPr>
+          <w:rFonts w:ascii="Arial" w:hAnsi="Arial" w:cs="Arial"/>
+          <w:color w:val="000000"/>
+          <w:sz w:val="36"/>
+          <w:szCs w:val="36"/>
+          <w:lang w:bidi="hi-IN"/>
+        </w:rPr>
+      </w:pPr>
+    </w:p>
+    <w:p>
+      <w:pPr>
+        <w:autoSpaceDE w:val="0"/>
+        <w:autoSpaceDN w:val="0"/>
+        <w:adjustRightInd w:val="0"/>
+        <w:spacing w:after="0" w:line="240" w:lineRule="auto"/>
+        <w:rPr>
+          <w:rFonts w:ascii="Arial" w:hAnsi="Arial" w:cs="Arial"/>
+          <w:color w:val="000000"/>
+          <w:sz w:val="36"/>
+          <w:szCs w:val="36"/>
+          <w:lang w:bidi="hi-IN"/>
+        </w:rPr>
+      </w:pPr>
+      <w:r>
+        <w:rPr>
+          <w:rFonts w:ascii="Arial" w:hAnsi="Arial" w:cs="Arial"/>
+          <w:color w:val="000000"/>
+          <w:sz w:val="36"/>
+          <w:szCs w:val="36"/>
+          <w:lang w:bidi="hi-IN"/>
+        </w:rPr>
+        <w:t>1.2.5.1</w:t>
+      </w:r>
+    </w:p>
+    <w:p>
+      <w:pPr>
+        <w:autoSpaceDE w:val="0"/>
+        <w:autoSpaceDN w:val="0"/>
+        <w:adjustRightInd w:val="0"/>
+        <w:spacing w:after="0" w:line="240" w:lineRule="auto"/>
+        <w:rPr>
+          <w:rFonts w:ascii="Arial" w:hAnsi="Arial" w:cs="Arial"/>
+          <w:color w:val="000000"/>
+          <w:sz w:val="36"/>
+          <w:szCs w:val="36"/>
+          <w:lang w:bidi="hi-IN"/>
+        </w:rPr>
+      </w:pPr>
+      <w:r>
+        <w:rPr>
+          <w:rFonts w:ascii="Arial" w:hAnsi="Arial" w:cs="Arial"/>
+          <w:color w:val="000000"/>
+          <w:sz w:val="36"/>
+          <w:szCs w:val="36"/>
+          <w:lang w:bidi="hi-IN"/>
+        </w:rPr>
+        <w:t>vasvI$ | aqsiq | ruqdrA | aqsiq | adi#tiH | aqsiq | AqdiqtyA | aqsiq | SuqkrA | aqsiq | caqndrA | aqsiq | bRuhaqspati#H | tvAq | suqmnE | raqNvaqtuq | ruqdraH | vasu#Biqritiq vasu# -BiqH | Eti# | ciqkEqtuq | pRuqthiqvyAH | tvAq | mUqrddhann | Eti# | jiqGaqrmiq | dEqvaqyaja#naq iti# dEva - yaja#nE | iDA#yAH | paqdE | GRuqtavaqtIti# GRuqta - vaqtiq | svAhA$ | pari#liKitaqmitiq pari# - liqKiqtaqm | rakSha#H | pari#liKitAq itiq pari# - liqKiqtAqH | arA#tayaH | iqdam | aqham | rakSha#saH | grIqvAH | apIti# | kRuqntAqmiq | yaH | aqsmAn | dvEShTi# | yam | caq | vaqyam | dviqShmaH | iqdam | aqsyaq | grIqvAH | 11 (50)</w:t>
+      </w:r>
+    </w:p>
+    <w:p>
+      <w:pPr>
+        <w:autoSpaceDE w:val="0"/>
+        <w:autoSpaceDN w:val="0"/>
+        <w:adjustRightInd w:val="0"/>
+        <w:spacing w:after="0" w:line="240" w:lineRule="auto"/>
+        <w:rPr>
+          <w:rFonts w:ascii="Arial" w:hAnsi="Arial" w:cs="Arial"/>
+          <w:color w:val="000000"/>
+          <w:sz w:val="36"/>
+          <w:szCs w:val="36"/>
+          <w:lang w:bidi="hi-IN"/>
+        </w:rPr>
+      </w:pPr>
+    </w:p>
+    <w:p>
+      <w:pPr>
+        <w:autoSpaceDE w:val="0"/>
+        <w:autoSpaceDN w:val="0"/>
+        <w:adjustRightInd w:val="0"/>
+        <w:spacing w:after="0" w:line="240" w:lineRule="auto"/>
+        <w:rPr>
+          <w:rFonts w:ascii="Arial" w:hAnsi="Arial" w:cs="Arial"/>
+          <w:color w:val="000000"/>
+          <w:sz w:val="36"/>
+          <w:szCs w:val="36"/>
+          <w:lang w:bidi="hi-IN"/>
+        </w:rPr>
+      </w:pPr>
+      <w:r>
+        <w:rPr>
+          <w:rFonts w:ascii="Arial" w:hAnsi="Arial" w:cs="Arial"/>
+          <w:color w:val="000000"/>
+          <w:sz w:val="36"/>
+          <w:szCs w:val="36"/>
+          <w:lang w:bidi="hi-IN"/>
+        </w:rPr>
+        <w:t>1.2.5.2</w:t>
+      </w:r>
+    </w:p>
+    <w:p>
+      <w:pPr>
+        <w:autoSpaceDE w:val="0"/>
+        <w:autoSpaceDN w:val="0"/>
+        <w:adjustRightInd w:val="0"/>
+        <w:spacing w:after="0" w:line="240" w:lineRule="auto"/>
+        <w:rPr>
+          <w:rFonts w:ascii="Arial" w:hAnsi="Arial" w:cs="Arial"/>
+          <w:color w:val="000000"/>
+          <w:sz w:val="36"/>
+          <w:szCs w:val="36"/>
+          <w:lang w:bidi="hi-IN"/>
+        </w:rPr>
+      </w:pPr>
+      <w:proofErr w:type="gramStart"/>
+      <w:r>
+        <w:rPr>
+          <w:rFonts w:ascii="Arial" w:hAnsi="Arial" w:cs="Arial"/>
+          <w:color w:val="000000"/>
+          <w:sz w:val="36"/>
+          <w:szCs w:val="36"/>
+          <w:lang w:bidi="hi-IN"/>
+        </w:rPr>
+        <w:t>apIti</w:t>
+      </w:r>
+      <w:proofErr w:type="gramEnd"/>
+      <w:r>
+        <w:rPr>
+          <w:rFonts w:ascii="Arial" w:hAnsi="Arial" w:cs="Arial"/>
+          <w:color w:val="000000"/>
+          <w:sz w:val="36"/>
+          <w:szCs w:val="36"/>
+          <w:lang w:bidi="hi-IN"/>
+        </w:rPr>
+        <w:t xml:space="preserve"># | kRuqntAqmiq | aqsmE iti# | rAya#H | tvE iti# | rAya#H | tOtE$ | rAya#H | samiti# | dEqviq | dEqvyA | uqrvaSyA$ | paqSyaqsvaq | tvaShTI#matI | tEq | saqpEqyaq | suqrEtAq iti# su - rEtA$H | rEta#H | dadhA#nA | vIqram | viqdEqyaq | tava# | saqMdRuSIti# saM - dRuSi# | mAq | aqham | rAqyaH | pOShE#Na | </w:t>
+      </w:r>
+      <w:r>
+        <w:rPr>
+          <w:rFonts w:ascii="Arial" w:hAnsi="Arial" w:cs="Arial"/>
+          <w:color w:val="000000"/>
+          <w:sz w:val="36"/>
+          <w:szCs w:val="36"/>
+          <w:lang w:bidi="hi-IN"/>
+        </w:rPr>
+        <w:br/>
+      </w:r>
+      <w:r>
+        <w:rPr>
+          <w:rFonts w:ascii="Arial" w:hAnsi="Arial" w:cs="Arial"/>
+          <w:color w:val="000000"/>
+          <w:sz w:val="36"/>
+          <w:szCs w:val="36"/>
+          <w:lang w:bidi="hi-IN"/>
+        </w:rPr>
+        <w:t>vIti# | yOqShaqm || 12 (29)</w:t>
+      </w:r>
+    </w:p>
+    <w:p>
+      <w:pPr>
+        <w:autoSpaceDE w:val="0"/>
+        <w:autoSpaceDN w:val="0"/>
+        <w:adjustRightInd w:val="0"/>
+        <w:spacing w:after="0" w:line="240" w:lineRule="auto"/>
+        <w:rPr>
+          <w:rFonts w:ascii="Arial" w:hAnsi="Arial" w:cs="Arial"/>
+          <w:color w:val="000000"/>
+          <w:sz w:val="36"/>
+          <w:szCs w:val="36"/>
+          <w:lang w:bidi="hi-IN"/>
+        </w:rPr>
+      </w:pPr>
+      <w:r>
+        <w:rPr>
+          <w:rFonts w:ascii="Arial" w:hAnsi="Arial" w:cs="Arial"/>
+          <w:color w:val="000000"/>
+          <w:sz w:val="36"/>
+          <w:szCs w:val="36"/>
+          <w:lang w:bidi="hi-IN"/>
+        </w:rPr>
+        <w:t>(</w:t>
+      </w:r>
+      <w:proofErr w:type="gramStart"/>
+      <w:r>
+        <w:rPr>
+          <w:rFonts w:ascii="Arial" w:hAnsi="Arial" w:cs="Arial"/>
+          <w:color w:val="000000"/>
+          <w:sz w:val="36"/>
+          <w:szCs w:val="36"/>
+          <w:lang w:bidi="hi-IN"/>
+        </w:rPr>
+        <w:t>aqsyaq</w:t>
+      </w:r>
+      <w:proofErr w:type="gramEnd"/>
+      <w:r>
+        <w:rPr>
+          <w:rFonts w:ascii="Arial" w:hAnsi="Arial" w:cs="Arial"/>
+          <w:color w:val="000000"/>
+          <w:sz w:val="36"/>
+          <w:szCs w:val="36"/>
+          <w:lang w:bidi="hi-IN"/>
+        </w:rPr>
+        <w:t xml:space="preserve"> grIqvA-EkAqnna triq(gmq) Sacca# ) (A5)</w:t>
+      </w:r>
+    </w:p>
+    <w:p>
+      <w:pPr>
+        <w:autoSpaceDE w:val="0"/>
+        <w:autoSpaceDN w:val="0"/>
+        <w:adjustRightInd w:val="0"/>
+        <w:spacing w:after="0" w:line="240" w:lineRule="auto"/>
+        <w:rPr>
+          <w:rFonts w:ascii="Arial" w:hAnsi="Arial" w:cs="Arial"/>
+          <w:color w:val="000000"/>
+          <w:sz w:val="36"/>
+          <w:szCs w:val="36"/>
+          <w:lang w:bidi="hi-IN"/>
+        </w:rPr>
+      </w:pPr>
+    </w:p>
+    <w:p>
+      <w:pPr>
+        <w:autoSpaceDE w:val="0"/>
+        <w:autoSpaceDN w:val="0"/>
+        <w:adjustRightInd w:val="0"/>
+        <w:spacing w:after="0" w:line="240" w:lineRule="auto"/>
+        <w:rPr>
+          <w:rFonts w:ascii="Arial" w:hAnsi="Arial" w:cs="Arial"/>
+          <w:color w:val="000000"/>
+          <w:sz w:val="36"/>
+          <w:szCs w:val="36"/>
+          <w:lang w:bidi="hi-IN"/>
+        </w:rPr>
+      </w:pPr>
+    </w:p>
+    <w:p>
+      <w:pPr>
+        <w:autoSpaceDE w:val="0"/>
+        <w:autoSpaceDN w:val="0"/>
+        <w:adjustRightInd w:val="0"/>
+        <w:spacing w:after="0" w:line="240" w:lineRule="auto"/>
+        <w:rPr>
+          <w:rFonts w:ascii="Arial" w:hAnsi="Arial" w:cs="Arial"/>
+          <w:color w:val="000000"/>
+          <w:sz w:val="36"/>
+          <w:szCs w:val="36"/>
+          <w:lang w:bidi="hi-IN"/>
+        </w:rPr>
+      </w:pPr>
+      <w:r>
+        <w:rPr>
+          <w:rFonts w:ascii="Arial" w:hAnsi="Arial" w:cs="Arial"/>
+          <w:color w:val="000000"/>
+          <w:sz w:val="36"/>
+          <w:szCs w:val="36"/>
+          <w:lang w:bidi="hi-IN"/>
+        </w:rPr>
+        <w:lastRenderedPageBreak/>
+        <w:t>1.2.6.1</w:t>
+      </w:r>
+    </w:p>
+    <w:p>
+      <w:pPr>
+        <w:autoSpaceDE w:val="0"/>
+        <w:autoSpaceDN w:val="0"/>
+        <w:adjustRightInd w:val="0"/>
+        <w:spacing w:after="0" w:line="240" w:lineRule="auto"/>
+        <w:rPr>
+          <w:rFonts w:ascii="Arial" w:hAnsi="Arial" w:cs="Arial"/>
+          <w:color w:val="000000"/>
+          <w:sz w:val="36"/>
+          <w:szCs w:val="36"/>
+          <w:lang w:bidi="hi-IN"/>
+        </w:rPr>
+      </w:pPr>
+      <w:r>
+        <w:rPr>
+          <w:rFonts w:ascii="Arial" w:hAnsi="Arial" w:cs="Arial"/>
+          <w:color w:val="000000"/>
+          <w:sz w:val="36"/>
+          <w:szCs w:val="36"/>
+          <w:lang w:bidi="hi-IN"/>
+        </w:rPr>
+        <w:t>aq(gm)qSunA$ | tEq | aq(gm)qSuH | pRuqcyaqtAqm | paru#ShA | paru#H | gaqndhaH | tEq | kAma$m | aqvaqtuq | madA#ya | rasa#H | acyu#taH | aqmAtya#H | aqsiq | SuqkraH | tEq | graha#H | aqBIti# | tyam | dEqvam | saqviqtAra$m | UqNyO$H | kaqvikra#tuqmiti# kaqvi - kraqtuqm | arcA#mi | saqtyasa#vasaqmiti# saqtya -saqvaqsaqm | raqtnaqdhAmiti# ratna - dhAm | aqBIti# | priqyam | maqtim | UqrddhvA | yasya# | aqmati#H | BAH | adi#dyutat | savI#mani | hira#NyapANiqritiq hira#Nya - pAqNiqH | aqmiqmIqtaq | suqkratuqriti# su - kratu#H | kRuqpA | suva#H || praqjAByaq iti# pra - jABya#H | tvAq | prAqNAyEti# pra - aqnAya# | tvAq | vyAqnAyEti# vi -aqnAya# | tvAq | praqjA iti# pra - jAH | tvam | anu# ( ) | prEti# | aqniqhiq | praqjA iti# pra - jAH | tvAm | anu# | prEti# | aqnaqntuq || 13 (57)</w:t>
+      </w:r>
+    </w:p>
+    <w:p>
+      <w:pPr>
+        <w:autoSpaceDE w:val="0"/>
+        <w:autoSpaceDN w:val="0"/>
+        <w:adjustRightInd w:val="0"/>
+        <w:spacing w:after="0" w:line="240" w:lineRule="auto"/>
+        <w:rPr>
+          <w:rFonts w:ascii="Arial" w:hAnsi="Arial" w:cs="Arial"/>
+          <w:color w:val="000000"/>
+          <w:sz w:val="36"/>
+          <w:szCs w:val="36"/>
+          <w:lang w:bidi="hi-IN"/>
+        </w:rPr>
+      </w:pPr>
+      <w:r>
+        <w:rPr>
+          <w:rFonts w:ascii="Arial" w:hAnsi="Arial" w:cs="Arial"/>
+          <w:color w:val="000000"/>
+          <w:sz w:val="36"/>
+          <w:szCs w:val="36"/>
+          <w:lang w:bidi="hi-IN"/>
+        </w:rPr>
+        <w:t>(</w:t>
+      </w:r>
+      <w:proofErr w:type="gramStart"/>
+      <w:r>
+        <w:rPr>
+          <w:rFonts w:ascii="Arial" w:hAnsi="Arial" w:cs="Arial"/>
+          <w:color w:val="000000"/>
+          <w:sz w:val="36"/>
+          <w:szCs w:val="36"/>
+          <w:lang w:bidi="hi-IN"/>
+        </w:rPr>
+        <w:t>anu</w:t>
+      </w:r>
+      <w:proofErr w:type="gramEnd"/>
+      <w:r>
+        <w:rPr>
+          <w:rFonts w:ascii="Arial" w:hAnsi="Arial" w:cs="Arial"/>
+          <w:color w:val="000000"/>
+          <w:sz w:val="36"/>
+          <w:szCs w:val="36"/>
+          <w:lang w:bidi="hi-IN"/>
+        </w:rPr>
+        <w:t># - saqpta ca# ) (A6)</w:t>
+      </w:r>
+    </w:p>
+    <w:p>
+      <w:pPr>
+        <w:autoSpaceDE w:val="0"/>
+        <w:autoSpaceDN w:val="0"/>
+        <w:adjustRightInd w:val="0"/>
+        <w:spacing w:after="0" w:line="240" w:lineRule="auto"/>
+        <w:rPr>
+          <w:rFonts w:ascii="Arial" w:hAnsi="Arial" w:cs="Arial"/>
+          <w:color w:val="000000"/>
+          <w:sz w:val="36"/>
+          <w:szCs w:val="36"/>
+          <w:lang w:bidi="hi-IN"/>
+        </w:rPr>
+      </w:pPr>
+    </w:p>
+    <w:p>
+      <w:pPr>
+        <w:autoSpaceDE w:val="0"/>
+        <w:autoSpaceDN w:val="0"/>
+        <w:adjustRightInd w:val="0"/>
+        <w:spacing w:after="0" w:line="240" w:lineRule="auto"/>
+        <w:rPr>
+          <w:rFonts w:ascii="Arial" w:hAnsi="Arial" w:cs="Arial"/>
+          <w:color w:val="000000"/>
+          <w:sz w:val="36"/>
+          <w:szCs w:val="36"/>
+          <w:lang w:bidi="hi-IN"/>
+        </w:rPr>
+      </w:pPr>
+      <w:r>
+        <w:rPr>
+          <w:rFonts w:ascii="Arial" w:hAnsi="Arial" w:cs="Arial"/>
+          <w:color w:val="000000"/>
+          <w:sz w:val="36"/>
+          <w:szCs w:val="36"/>
+          <w:lang w:bidi="hi-IN"/>
+        </w:rPr>
+        <w:t>1.2.7.1</w:t>
+      </w:r>
+    </w:p>
+    <w:p>
+      <w:pPr>
+        <w:autoSpaceDE w:val="0"/>
+        <w:autoSpaceDN w:val="0"/>
+        <w:adjustRightInd w:val="0"/>
+        <w:spacing w:after="0" w:line="240" w:lineRule="auto"/>
+        <w:rPr>
+          <w:rFonts w:ascii="Arial" w:hAnsi="Arial" w:cs="Arial"/>
+          <w:color w:val="000000"/>
+          <w:sz w:val="36"/>
+          <w:szCs w:val="36"/>
+          <w:lang w:bidi="hi-IN"/>
+        </w:rPr>
+      </w:pPr>
+      <w:r>
+        <w:rPr>
+          <w:rFonts w:ascii="Arial" w:hAnsi="Arial" w:cs="Arial"/>
+          <w:color w:val="000000"/>
+          <w:sz w:val="36"/>
+          <w:szCs w:val="36"/>
+          <w:lang w:bidi="hi-IN"/>
+        </w:rPr>
+        <w:t xml:space="preserve">sOma$m | tEq | krIqNAqmiq | Urja#svantam | paya#svantam | vIqryA#vantaqmiti# vIqrya# - vaqntaqm | aqBiqmAqtiqShAhaqmitya#BimAti - sAha$m | Suqkram | tEq | SuqkrENa# | krIqNAqmiq | caqndram | caqndrENa# | aqmRuta$m | aqmRutE#na | saqmyat | tEq | gOH | aqsmE iti# | caqndrANi# | tapa#saH | taqnUH | aqsiq | praqjApa#tEqriti# praqjA - paqtEqH | varNa#H | tasyA$H | tEq | saqhaqsraqpOqShamiti# sahasra -pOqSham | puShya#ntyAH | caqraqmENa# | paqSunA$ | krIqNAqmiq | aqsmE iti# | tEq | bandhu#H | mayi# | tEq | rAya#H | SraqyaqntAqm | aqsmE iti# | jyOti#H | sOqmaqviqkraqyiNIti# sOma - viqkraqyiNi# | tama#H | </w:t>
+      </w:r>
+      <w:r>
+        <w:rPr>
+          <w:rFonts w:ascii="Arial" w:hAnsi="Arial" w:cs="Arial"/>
+          <w:color w:val="000000"/>
+          <w:sz w:val="36"/>
+          <w:szCs w:val="36"/>
+          <w:lang w:bidi="hi-IN"/>
+        </w:rPr>
+        <w:lastRenderedPageBreak/>
+        <w:t xml:space="preserve">miqtraH | naqH | Eti# | iqhiq | sumi#tradhAq itiq </w:t>
+      </w:r>
+      <w:r>
+        <w:rPr>
+          <w:rFonts w:ascii="Arial" w:hAnsi="Arial" w:cs="Arial"/>
+          <w:color w:val="000000"/>
+          <w:sz w:val="36"/>
+          <w:szCs w:val="36"/>
+          <w:lang w:bidi="hi-IN"/>
+        </w:rPr>
+        <w:br/>
+      </w:r>
+      <w:r>
+        <w:rPr>
+          <w:rFonts w:ascii="Arial" w:hAnsi="Arial" w:cs="Arial"/>
+          <w:color w:val="000000"/>
+          <w:sz w:val="36"/>
+          <w:szCs w:val="36"/>
+          <w:lang w:bidi="hi-IN"/>
+        </w:rPr>
+        <w:t xml:space="preserve">sumi#tra - dhAqH | indra#sya | Uqrum ( ) | Eti# | viqSaq | dakShi#Nam | uqSann | uqSanta$m | syOqnaH | </w:t>
+      </w:r>
+      <w:r>
+        <w:rPr>
+          <w:rFonts w:ascii="Arial" w:hAnsi="Arial" w:cs="Arial"/>
+          <w:color w:val="000000"/>
+          <w:sz w:val="36"/>
+          <w:szCs w:val="36"/>
+          <w:lang w:bidi="hi-IN"/>
+        </w:rPr>
+        <w:br/>
       </w:r>
       <w:bookmarkStart w:id="0" w:name="_GoBack"/>
       <w:bookmarkEnd w:id="0"/>
@@ -310,1603 +2142,91 @@
           <w:szCs w:val="36"/>
           <w:lang w:bidi="hi-IN"/>
         </w:rPr>
-        <w:t xml:space="preserve"> id- </w:t>
-      </w:r>
-      <w:r>
-        <w:rPr>
-          <w:rFonts w:ascii="Arial" w:hAnsi="Arial" w:cs="Arial"/>
-          <w:b/>
-          <w:bCs/>
-          <w:color w:val="000000"/>
-          <w:sz w:val="36"/>
-          <w:szCs w:val="36"/>
-          <w:lang w:bidi="hi-IN"/>
-        </w:rPr>
-        <w:t>vedavms@gmail.com</w:t>
-      </w:r>
-    </w:p>
-    <w:p>
-      <w:pPr>
-        <w:rPr>
-          <w:rFonts w:ascii="Arial" w:hAnsi="Arial" w:cs="Arial"/>
-          <w:color w:val="000000"/>
-          <w:sz w:val="36"/>
-          <w:szCs w:val="36"/>
-          <w:lang w:bidi="hi-IN"/>
-        </w:rPr>
-      </w:pPr>
-      <w:r>
-        <w:rPr>
-          <w:rFonts w:ascii="Arial" w:hAnsi="Arial" w:cs="Arial"/>
-          <w:color w:val="000000"/>
-          <w:sz w:val="36"/>
-          <w:szCs w:val="36"/>
-          <w:lang w:bidi="hi-IN"/>
-        </w:rPr>
-        <w:br w:type="page"/>
-      </w:r>
-    </w:p>
-    <w:p>
-      <w:pPr>
-        <w:autoSpaceDE w:val="0"/>
-        <w:autoSpaceDN w:val="0"/>
-        <w:adjustRightInd w:val="0"/>
-        <w:spacing w:after="0" w:line="240" w:lineRule="auto"/>
-        <w:rPr>
-          <w:rFonts w:ascii="Arial" w:hAnsi="Arial" w:cs="Arial"/>
-          <w:color w:val="000000"/>
-          <w:sz w:val="36"/>
-          <w:szCs w:val="36"/>
-          <w:lang w:bidi="hi-IN"/>
-        </w:rPr>
-      </w:pPr>
-      <w:r>
-        <w:rPr>
-          <w:rFonts w:ascii="Arial" w:hAnsi="Arial" w:cs="Arial"/>
-          <w:color w:val="000000"/>
-          <w:sz w:val="36"/>
-          <w:szCs w:val="36"/>
-          <w:lang w:bidi="hi-IN"/>
-        </w:rPr>
-        <w:lastRenderedPageBreak/>
-        <w:t xml:space="preserve">pada pAThE  - prathamakANDE - dvitIyaH praSnaH </w:t>
-      </w:r>
-    </w:p>
-    <w:p>
-      <w:pPr>
-        <w:autoSpaceDE w:val="0"/>
-        <w:autoSpaceDN w:val="0"/>
-        <w:adjustRightInd w:val="0"/>
-        <w:spacing w:after="0" w:line="240" w:lineRule="auto"/>
-        <w:rPr>
-          <w:rFonts w:ascii="Arial" w:hAnsi="Arial" w:cs="Arial"/>
-          <w:color w:val="000000"/>
-          <w:sz w:val="36"/>
-          <w:szCs w:val="36"/>
-          <w:lang w:bidi="hi-IN"/>
-        </w:rPr>
-      </w:pPr>
-    </w:p>
-    <w:p>
-      <w:pPr>
-        <w:autoSpaceDE w:val="0"/>
-        <w:autoSpaceDN w:val="0"/>
-        <w:adjustRightInd w:val="0"/>
-        <w:spacing w:after="0" w:line="240" w:lineRule="auto"/>
-        <w:rPr>
-          <w:rFonts w:ascii="Arial" w:hAnsi="Arial" w:cs="Arial"/>
-          <w:color w:val="000000"/>
-          <w:sz w:val="36"/>
-          <w:szCs w:val="36"/>
-          <w:lang w:bidi="hi-IN"/>
-        </w:rPr>
-      </w:pPr>
-      <w:r>
-        <w:rPr>
-          <w:rFonts w:ascii="Arial" w:hAnsi="Arial" w:cs="Arial"/>
-          <w:color w:val="000000"/>
-          <w:sz w:val="36"/>
-          <w:szCs w:val="36"/>
-          <w:lang w:bidi="hi-IN"/>
-        </w:rPr>
-        <w:t>OM namaH paramAtmanE, SrI mahAgaNapatayE namaH, SrI guruByO namaH</w:t>
-      </w:r>
-    </w:p>
-    <w:p>
-      <w:pPr>
-        <w:autoSpaceDE w:val="0"/>
-        <w:autoSpaceDN w:val="0"/>
-        <w:adjustRightInd w:val="0"/>
-        <w:spacing w:after="0" w:line="240" w:lineRule="auto"/>
-        <w:rPr>
-          <w:rFonts w:ascii="Arial" w:hAnsi="Arial" w:cs="Arial"/>
-          <w:color w:val="000000"/>
-          <w:sz w:val="36"/>
-          <w:szCs w:val="36"/>
-          <w:lang w:bidi="hi-IN"/>
-        </w:rPr>
-      </w:pPr>
-      <w:r>
-        <w:rPr>
-          <w:rFonts w:ascii="Arial" w:hAnsi="Arial" w:cs="Arial"/>
-          <w:color w:val="000000"/>
-          <w:sz w:val="36"/>
-          <w:szCs w:val="36"/>
-          <w:lang w:bidi="hi-IN"/>
-        </w:rPr>
-        <w:t>haqriqH OM |</w:t>
-      </w:r>
-    </w:p>
-    <w:p>
-      <w:pPr>
-        <w:autoSpaceDE w:val="0"/>
-        <w:autoSpaceDN w:val="0"/>
-        <w:adjustRightInd w:val="0"/>
-        <w:spacing w:after="0" w:line="240" w:lineRule="auto"/>
-        <w:rPr>
-          <w:rFonts w:ascii="Arial" w:hAnsi="Arial" w:cs="Arial"/>
-          <w:color w:val="000000"/>
-          <w:sz w:val="36"/>
-          <w:szCs w:val="36"/>
-          <w:lang w:bidi="hi-IN"/>
-        </w:rPr>
-      </w:pPr>
-    </w:p>
-    <w:p>
-      <w:pPr>
-        <w:autoSpaceDE w:val="0"/>
-        <w:autoSpaceDN w:val="0"/>
-        <w:adjustRightInd w:val="0"/>
-        <w:spacing w:after="0" w:line="240" w:lineRule="auto"/>
-        <w:rPr>
-          <w:rFonts w:ascii="Arial" w:hAnsi="Arial" w:cs="Arial"/>
-          <w:color w:val="000000"/>
-          <w:sz w:val="36"/>
-          <w:szCs w:val="36"/>
-          <w:lang w:bidi="hi-IN"/>
-        </w:rPr>
-      </w:pPr>
-      <w:r>
-        <w:rPr>
-          <w:rFonts w:ascii="Arial" w:hAnsi="Arial" w:cs="Arial"/>
-          <w:color w:val="000000"/>
-          <w:sz w:val="36"/>
-          <w:szCs w:val="36"/>
-          <w:lang w:bidi="hi-IN"/>
-        </w:rPr>
-        <w:t>|| kRuShNa yajurvEdIya taittirIya saMhitAyAm pada pAThE prathamakANDE dvitIyapraSna prAraMbhaH ||</w:t>
-      </w:r>
-    </w:p>
-    <w:p>
-      <w:pPr>
-        <w:autoSpaceDE w:val="0"/>
-        <w:autoSpaceDN w:val="0"/>
-        <w:adjustRightInd w:val="0"/>
-        <w:spacing w:after="0" w:line="240" w:lineRule="auto"/>
-        <w:rPr>
-          <w:rFonts w:ascii="Arial" w:hAnsi="Arial" w:cs="Arial"/>
-          <w:color w:val="000000"/>
-          <w:sz w:val="36"/>
-          <w:szCs w:val="36"/>
-          <w:lang w:bidi="hi-IN"/>
-        </w:rPr>
-      </w:pPr>
-    </w:p>
-    <w:p>
-      <w:pPr>
-        <w:autoSpaceDE w:val="0"/>
-        <w:autoSpaceDN w:val="0"/>
-        <w:adjustRightInd w:val="0"/>
-        <w:spacing w:after="0" w:line="240" w:lineRule="auto"/>
-        <w:rPr>
-          <w:rFonts w:ascii="Arial" w:hAnsi="Arial" w:cs="Arial"/>
-          <w:color w:val="000000"/>
-          <w:sz w:val="36"/>
-          <w:szCs w:val="36"/>
-          <w:lang w:bidi="hi-IN"/>
-        </w:rPr>
-      </w:pPr>
-      <w:r>
-        <w:rPr>
-          <w:rFonts w:ascii="Arial" w:hAnsi="Arial" w:cs="Arial"/>
-          <w:color w:val="000000"/>
-          <w:sz w:val="36"/>
-          <w:szCs w:val="36"/>
-          <w:lang w:bidi="hi-IN"/>
-        </w:rPr>
-        <w:t>1.2.1.1</w:t>
-      </w:r>
-    </w:p>
-    <w:p>
-      <w:pPr>
-        <w:autoSpaceDE w:val="0"/>
-        <w:autoSpaceDN w:val="0"/>
-        <w:adjustRightInd w:val="0"/>
-        <w:spacing w:after="0" w:line="240" w:lineRule="auto"/>
-        <w:rPr>
-          <w:rFonts w:ascii="Arial" w:hAnsi="Arial" w:cs="Arial"/>
-          <w:color w:val="000000"/>
-          <w:sz w:val="36"/>
-          <w:szCs w:val="36"/>
-          <w:lang w:bidi="hi-IN"/>
-        </w:rPr>
-      </w:pPr>
-      <w:r>
-        <w:rPr>
-          <w:rFonts w:ascii="Arial" w:hAnsi="Arial" w:cs="Arial"/>
-          <w:color w:val="000000"/>
-          <w:sz w:val="36"/>
-          <w:szCs w:val="36"/>
-          <w:lang w:bidi="hi-IN"/>
-        </w:rPr>
-        <w:t xml:space="preserve">Apa#H | uqndaqntuq | jIqvasE$ | dIqrGAqyuqtvAyEti# dIrGAyu - tvAya# | varca#sE | OSha#dhE | trAya#sva | Eqnaqm | svadhi#taq itiq sva-dhiqtEq | mA | Eqnaqm | hiq(gm)qsIqH | dEqvaqSrUriti# dEva - SrUH | EqtAni# | prEti# | vaqpEq | svaqsti | utta#rAqNItyut - taqrAqNiq | aqSIqyaq | Apa#H | aqsmAn | mAqtara#H | </w:t>
-      </w:r>
-      <w:r>
-        <w:rPr>
-          <w:rFonts w:ascii="Arial" w:hAnsi="Arial" w:cs="Arial"/>
-          <w:color w:val="000000"/>
-          <w:sz w:val="36"/>
-          <w:szCs w:val="36"/>
-          <w:lang w:bidi="hi-IN"/>
-        </w:rPr>
-        <w:br/>
-      </w:r>
-      <w:r>
-        <w:rPr>
-          <w:rFonts w:ascii="Arial" w:hAnsi="Arial" w:cs="Arial"/>
-          <w:color w:val="000000"/>
-          <w:sz w:val="36"/>
-          <w:szCs w:val="36"/>
-          <w:lang w:bidi="hi-IN"/>
-        </w:rPr>
-        <w:t>Suqndhaqntuq | GRuqtEna# | naqH | GRuqtaqpuvaq iti# GRuta-puva#H | puqnaqntuq | viSva$m | aqsmat | prEti# | vaqhaqntuq | riqpram | uditi# | AqByaqH | Suci#H | Eti# | pUqtaH | Eqmiq | sOma#sya | taqnUH | aqsiq | taqnuva$m | mEq | pAqhiq | maqhIqnAm | paya#H | aqsiq | vaqrcOqdhA iti varcaH - dhAH | aqsiq | varca#H | 1 (50)</w:t>
-      </w:r>
-    </w:p>
-    <w:p>
-      <w:pPr>
-        <w:autoSpaceDE w:val="0"/>
-        <w:autoSpaceDN w:val="0"/>
-        <w:adjustRightInd w:val="0"/>
-        <w:spacing w:after="0" w:line="240" w:lineRule="auto"/>
-        <w:rPr>
-          <w:rFonts w:ascii="Arial" w:hAnsi="Arial" w:cs="Arial"/>
-          <w:color w:val="000000"/>
-          <w:sz w:val="36"/>
-          <w:szCs w:val="36"/>
-          <w:lang w:bidi="hi-IN"/>
-        </w:rPr>
-      </w:pPr>
-    </w:p>
-    <w:p>
-      <w:pPr>
-        <w:autoSpaceDE w:val="0"/>
-        <w:autoSpaceDN w:val="0"/>
-        <w:adjustRightInd w:val="0"/>
-        <w:spacing w:after="0" w:line="240" w:lineRule="auto"/>
-        <w:rPr>
-          <w:rFonts w:ascii="Arial" w:hAnsi="Arial" w:cs="Arial"/>
-          <w:color w:val="000000"/>
-          <w:sz w:val="36"/>
-          <w:szCs w:val="36"/>
-          <w:lang w:bidi="hi-IN"/>
-        </w:rPr>
-      </w:pPr>
-      <w:r>
-        <w:rPr>
-          <w:rFonts w:ascii="Arial" w:hAnsi="Arial" w:cs="Arial"/>
-          <w:color w:val="000000"/>
-          <w:sz w:val="36"/>
-          <w:szCs w:val="36"/>
-          <w:lang w:bidi="hi-IN"/>
-        </w:rPr>
-        <w:t>1.2.1.2</w:t>
-      </w:r>
-    </w:p>
-    <w:p>
-      <w:pPr>
-        <w:autoSpaceDE w:val="0"/>
-        <w:autoSpaceDN w:val="0"/>
-        <w:adjustRightInd w:val="0"/>
-        <w:spacing w:after="0" w:line="240" w:lineRule="auto"/>
-        <w:rPr>
-          <w:rFonts w:ascii="Arial" w:hAnsi="Arial" w:cs="Arial"/>
-          <w:color w:val="000000"/>
-          <w:sz w:val="36"/>
-          <w:szCs w:val="36"/>
-          <w:lang w:bidi="hi-IN"/>
-        </w:rPr>
-      </w:pPr>
-      <w:r>
-        <w:rPr>
-          <w:rFonts w:ascii="Arial" w:hAnsi="Arial" w:cs="Arial"/>
-          <w:color w:val="000000"/>
-          <w:sz w:val="36"/>
-          <w:szCs w:val="36"/>
-          <w:lang w:bidi="hi-IN"/>
-        </w:rPr>
-        <w:t xml:space="preserve">mayi# | dhEqhiq | vRuqtrasya# | kaqnIni#kA | aqsiq | caqkShuqShpA iti# cakShuH - pAH | aqsiq | cakShu#H | mEq | pAqhiq | ciqtpatiqriti# cit - pati#H | tvAq | puqnAqtuq | vAqkpatiqriti# vAk - pati#H | tvAq | puqnAqtuq | dEqvaH | tvAq | saqviqtA | puqnAqtuq | acCi#drENa | paqvitrE#Na | vasO$H | sUrya#sya | raqSmiBiqriti# raqSmi - BiqH | tasya# | tEq | paqviqtraqpaqtaq iti# pavitra -paqtEq | </w:t>
-      </w:r>
-      <w:r>
-        <w:rPr>
-          <w:rFonts w:ascii="Arial" w:hAnsi="Arial" w:cs="Arial"/>
-          <w:color w:val="000000"/>
-          <w:sz w:val="36"/>
-          <w:szCs w:val="36"/>
-          <w:lang w:bidi="hi-IN"/>
-        </w:rPr>
-        <w:lastRenderedPageBreak/>
-        <w:t>paqvitrE#Na | yasmai$ | kam | puqnE | tat | SaqkEqyaqm | Eti# | vaqH | dEqvAqsaqH | IqmaqhEq | satya#dharmANaq itiq satya# - dhaqrmAqNaqH | aqddhvaqrE | yat | vaqH | dEqvAqsaqH | Aqguqra ityA$ - guqrE | yaj~ji#yAsaH | havA#mahE | indrA$gnIq itIndra# - aqgniq | dyAvA# pRuthivIq itiq dyAvA$ - pRuqthiqvIq | Apa#H | OqShaqdhIqH ( ) | tvam | dIqkShANA$m | adhi#patiqrityadhi# - paqtiqH | aqsiq | iqha | mAq | santa$m | pAqhiq || 2 (58)</w:t>
-      </w:r>
-    </w:p>
-    <w:p>
-      <w:pPr>
-        <w:autoSpaceDE w:val="0"/>
-        <w:autoSpaceDN w:val="0"/>
-        <w:adjustRightInd w:val="0"/>
-        <w:spacing w:after="0" w:line="240" w:lineRule="auto"/>
-        <w:rPr>
-          <w:rFonts w:ascii="Arial" w:hAnsi="Arial" w:cs="Arial"/>
-          <w:color w:val="000000"/>
-          <w:sz w:val="36"/>
-          <w:szCs w:val="36"/>
-          <w:lang w:bidi="hi-IN"/>
-        </w:rPr>
-      </w:pPr>
-      <w:r>
-        <w:rPr>
-          <w:rFonts w:ascii="Arial" w:hAnsi="Arial" w:cs="Arial"/>
-          <w:color w:val="000000"/>
-          <w:sz w:val="36"/>
-          <w:szCs w:val="36"/>
-          <w:lang w:bidi="hi-IN"/>
-        </w:rPr>
-        <w:t>(varca# - OShadhIraqShTau ca# ) (A1)</w:t>
-      </w:r>
-    </w:p>
-    <w:p>
-      <w:pPr>
-        <w:autoSpaceDE w:val="0"/>
-        <w:autoSpaceDN w:val="0"/>
-        <w:adjustRightInd w:val="0"/>
-        <w:spacing w:after="0" w:line="240" w:lineRule="auto"/>
-        <w:rPr>
-          <w:rFonts w:ascii="Arial" w:hAnsi="Arial" w:cs="Arial"/>
-          <w:color w:val="000000"/>
-          <w:sz w:val="36"/>
-          <w:szCs w:val="36"/>
-          <w:lang w:bidi="hi-IN"/>
-        </w:rPr>
-      </w:pPr>
-    </w:p>
-    <w:p>
-      <w:pPr>
-        <w:autoSpaceDE w:val="0"/>
-        <w:autoSpaceDN w:val="0"/>
-        <w:adjustRightInd w:val="0"/>
-        <w:spacing w:after="0" w:line="240" w:lineRule="auto"/>
-        <w:rPr>
-          <w:rFonts w:ascii="Arial" w:hAnsi="Arial" w:cs="Arial"/>
-          <w:color w:val="000000"/>
-          <w:sz w:val="36"/>
-          <w:szCs w:val="36"/>
-          <w:lang w:bidi="hi-IN"/>
-        </w:rPr>
-      </w:pPr>
-      <w:r>
-        <w:rPr>
-          <w:rFonts w:ascii="Arial" w:hAnsi="Arial" w:cs="Arial"/>
-          <w:color w:val="000000"/>
-          <w:sz w:val="36"/>
-          <w:szCs w:val="36"/>
-          <w:lang w:bidi="hi-IN"/>
-        </w:rPr>
-        <w:t>1.2.2.1</w:t>
-      </w:r>
-    </w:p>
-    <w:p>
-      <w:pPr>
-        <w:autoSpaceDE w:val="0"/>
-        <w:autoSpaceDN w:val="0"/>
-        <w:adjustRightInd w:val="0"/>
-        <w:spacing w:after="0" w:line="240" w:lineRule="auto"/>
-        <w:rPr>
-          <w:rFonts w:ascii="Arial" w:hAnsi="Arial" w:cs="Arial"/>
-          <w:color w:val="000000"/>
-          <w:sz w:val="36"/>
-          <w:szCs w:val="36"/>
-          <w:lang w:bidi="hi-IN"/>
-        </w:rPr>
-      </w:pPr>
-      <w:r>
-        <w:rPr>
-          <w:rFonts w:ascii="Arial" w:hAnsi="Arial" w:cs="Arial"/>
-          <w:color w:val="000000"/>
-          <w:sz w:val="36"/>
-          <w:szCs w:val="36"/>
-          <w:lang w:bidi="hi-IN"/>
-        </w:rPr>
-        <w:t xml:space="preserve">AkU$tyAq ityA - kUqtyaiq | praqyujaq iti# pra - yujE$ | aqgnayE$ | svAhA$ | mEqdhAyai$ | mana#sE | aqgnayE$ | svAhA$ | dIqkShAyai$ | tapa#sE | aqgnayE$ | svAhA$ | sara#svatyai | pUqShNE | aqgnayE$ | svAhA$ | Apa#H | dEqvIqH | bRuqhaqtIqH | viqSvaqSaqMBuqvaq iti# </w:t>
-      </w:r>
-      <w:r>
-        <w:rPr>
-          <w:rFonts w:ascii="Arial" w:hAnsi="Arial" w:cs="Arial"/>
-          <w:color w:val="000000"/>
-          <w:sz w:val="36"/>
-          <w:szCs w:val="36"/>
-          <w:lang w:bidi="hi-IN"/>
-        </w:rPr>
-        <w:br/>
-      </w:r>
-      <w:r>
-        <w:rPr>
-          <w:rFonts w:ascii="Arial" w:hAnsi="Arial" w:cs="Arial"/>
-          <w:color w:val="000000"/>
-          <w:sz w:val="36"/>
-          <w:szCs w:val="36"/>
-          <w:lang w:bidi="hi-IN"/>
-        </w:rPr>
-        <w:t>viSva - SaqMBuqvaqH | dyAvA#pRuthiqvI itiq dyAvA$ - pRuqthiqvI | uqru | aqntari#kSham | bRuhaqspati#H | naqH | haqviShA$ | vRuqdhAqtuq | svAhA$ | viSvE$ | dEqvasya# | nEqtuH | marta#H | vRuqNIqtaq | saqKyam | viSvE$ | rAqyaH | iqShuqddhyaqsiq | dyuqmnam | vRuqNIqtaq | puqShyasE$ | svAhA$ | RuqKsAqmayOqrityRu#k -sAqmayO$H | SilpEq iti# | sthaqH | tE iti# | vAqm | Eti# | raqBEq | tE iti# | mAq | 3 (50)</w:t>
-      </w:r>
-    </w:p>
-    <w:p>
-      <w:pPr>
-        <w:autoSpaceDE w:val="0"/>
-        <w:autoSpaceDN w:val="0"/>
-        <w:adjustRightInd w:val="0"/>
-        <w:spacing w:after="0" w:line="240" w:lineRule="auto"/>
-        <w:rPr>
-          <w:rFonts w:ascii="Arial" w:hAnsi="Arial" w:cs="Arial"/>
-          <w:color w:val="000000"/>
-          <w:sz w:val="36"/>
-          <w:szCs w:val="36"/>
-          <w:lang w:bidi="hi-IN"/>
-        </w:rPr>
-      </w:pPr>
-    </w:p>
-    <w:p>
-      <w:pPr>
-        <w:autoSpaceDE w:val="0"/>
-        <w:autoSpaceDN w:val="0"/>
-        <w:adjustRightInd w:val="0"/>
-        <w:spacing w:after="0" w:line="240" w:lineRule="auto"/>
-        <w:rPr>
-          <w:rFonts w:ascii="Arial" w:hAnsi="Arial" w:cs="Arial"/>
-          <w:color w:val="000000"/>
-          <w:sz w:val="36"/>
-          <w:szCs w:val="36"/>
-          <w:lang w:bidi="hi-IN"/>
-        </w:rPr>
-      </w:pPr>
-      <w:r>
-        <w:rPr>
-          <w:rFonts w:ascii="Arial" w:hAnsi="Arial" w:cs="Arial"/>
-          <w:color w:val="000000"/>
-          <w:sz w:val="36"/>
-          <w:szCs w:val="36"/>
-          <w:lang w:bidi="hi-IN"/>
-        </w:rPr>
-        <w:t>1.2.2.2</w:t>
-      </w:r>
-    </w:p>
-    <w:p>
-      <w:pPr>
-        <w:autoSpaceDE w:val="0"/>
-        <w:autoSpaceDN w:val="0"/>
-        <w:adjustRightInd w:val="0"/>
-        <w:spacing w:after="0" w:line="240" w:lineRule="auto"/>
-        <w:rPr>
-          <w:rFonts w:ascii="Arial" w:hAnsi="Arial" w:cs="Arial"/>
-          <w:color w:val="000000"/>
-          <w:sz w:val="36"/>
-          <w:szCs w:val="36"/>
-          <w:lang w:bidi="hi-IN"/>
-        </w:rPr>
-      </w:pPr>
-      <w:r>
-        <w:rPr>
-          <w:rFonts w:ascii="Arial" w:hAnsi="Arial" w:cs="Arial"/>
-          <w:color w:val="000000"/>
-          <w:sz w:val="36"/>
-          <w:szCs w:val="36"/>
-          <w:lang w:bidi="hi-IN"/>
-        </w:rPr>
-        <w:t xml:space="preserve">pAqtaqm | Eti# | aqsya | yaqj~jasya# | uqdRucaq ityu#t - Ruca#H | iqmAm | dhiya$m | SikSha#mANasya | dEqvaq | kratu$m | dakSha$m | vaqruqNaq | samiti# | SiqSAqdhiq | </w:t>
-      </w:r>
-      <w:r>
-        <w:rPr>
-          <w:rFonts w:ascii="Arial" w:hAnsi="Arial" w:cs="Arial"/>
-          <w:color w:val="000000"/>
-          <w:sz w:val="36"/>
-          <w:szCs w:val="36"/>
-          <w:lang w:bidi="hi-IN"/>
-        </w:rPr>
-        <w:lastRenderedPageBreak/>
-        <w:t>yayA$ | atIti# | viSvA$ | duqriqtEti# duH - iqtA | tarE#ma | suqtarmA#Naqmiti# su -tarmA#Nam | adhIti# | nAva$m | ruqhEqmaq | Urk | aqsiq | Aq~ggiqraqsI | UrNa#mradAq ityUrNa# - mraqdAqH | Urja$m | mEq | yaqcCaq | pAqhi | mAq  | mA | mAq | hiq(gm)qsIqH | viShNO$H | Sarma# | aqsiq | Sarma# | yaja#mAnasya | Sarma# | mEq | yaqcCaq | nakSha#trANAm | mAq | aqtIqkAqSAt | pAqhiq | indra#sya | yOni#H | aqsiq | 4 (50)</w:t>
-      </w:r>
-    </w:p>
-    <w:p>
-      <w:pPr>
-        <w:autoSpaceDE w:val="0"/>
-        <w:autoSpaceDN w:val="0"/>
-        <w:adjustRightInd w:val="0"/>
-        <w:spacing w:after="0" w:line="240" w:lineRule="auto"/>
-        <w:rPr>
-          <w:rFonts w:ascii="Arial" w:hAnsi="Arial" w:cs="Arial"/>
-          <w:color w:val="000000"/>
-          <w:sz w:val="36"/>
-          <w:szCs w:val="36"/>
-          <w:lang w:bidi="hi-IN"/>
-        </w:rPr>
-      </w:pPr>
-    </w:p>
-    <w:p>
-      <w:pPr>
-        <w:autoSpaceDE w:val="0"/>
-        <w:autoSpaceDN w:val="0"/>
-        <w:adjustRightInd w:val="0"/>
-        <w:spacing w:after="0" w:line="240" w:lineRule="auto"/>
-        <w:rPr>
-          <w:rFonts w:ascii="Arial" w:hAnsi="Arial" w:cs="Arial"/>
-          <w:color w:val="000000"/>
-          <w:sz w:val="36"/>
-          <w:szCs w:val="36"/>
-          <w:lang w:bidi="hi-IN"/>
-        </w:rPr>
-      </w:pPr>
-      <w:r>
-        <w:rPr>
-          <w:rFonts w:ascii="Arial" w:hAnsi="Arial" w:cs="Arial"/>
-          <w:color w:val="000000"/>
-          <w:sz w:val="36"/>
-          <w:szCs w:val="36"/>
-          <w:lang w:bidi="hi-IN"/>
-        </w:rPr>
-        <w:t>1.2.2.3</w:t>
-      </w:r>
-    </w:p>
-    <w:p>
-      <w:pPr>
-        <w:autoSpaceDE w:val="0"/>
-        <w:autoSpaceDN w:val="0"/>
-        <w:adjustRightInd w:val="0"/>
-        <w:spacing w:after="0" w:line="240" w:lineRule="auto"/>
-        <w:rPr>
-          <w:rFonts w:ascii="Arial" w:hAnsi="Arial" w:cs="Arial"/>
-          <w:color w:val="000000"/>
-          <w:sz w:val="36"/>
-          <w:szCs w:val="36"/>
-          <w:lang w:bidi="hi-IN"/>
-        </w:rPr>
-      </w:pPr>
-      <w:r>
-        <w:rPr>
-          <w:rFonts w:ascii="Arial" w:hAnsi="Arial" w:cs="Arial"/>
-          <w:color w:val="000000"/>
-          <w:sz w:val="36"/>
-          <w:szCs w:val="36"/>
-          <w:lang w:bidi="hi-IN"/>
-        </w:rPr>
-        <w:t xml:space="preserve">mA | mAq | hiq(gm)qsIqH | kRuqShyai | tvAq | suqsaqsyAyAq iti# su - saqsyAyai$ | suqpiqppaqlAByaq iti# su - piqppaqlABya#H | tvAq | OSha#dhIByaq ityOSha#dhi - ByaqH | sUqpaqsthA iti# su - uqpaqsthAH | dEqvaH | vanaqspati#H | UqrddhvaH | mAq | pAqhiq | </w:t>
-      </w:r>
-      <w:r>
-        <w:rPr>
-          <w:rFonts w:ascii="Arial" w:hAnsi="Arial" w:cs="Arial"/>
-          <w:color w:val="000000"/>
-          <w:sz w:val="36"/>
-          <w:szCs w:val="36"/>
-          <w:lang w:bidi="hi-IN"/>
-        </w:rPr>
-        <w:br/>
-      </w:r>
-      <w:r>
-        <w:rPr>
-          <w:rFonts w:ascii="Arial" w:hAnsi="Arial" w:cs="Arial"/>
-          <w:color w:val="000000"/>
-          <w:sz w:val="36"/>
-          <w:szCs w:val="36"/>
-          <w:lang w:bidi="hi-IN"/>
-        </w:rPr>
-        <w:t>Eti# | uqdRucaq ityu#t - Ruca#H | svAhA$ | yaqj~jam | mana#sA | svAhA$ | dyAvA#pRuthiqvIByAqmitiq dyAvA$ - pRuqthiqvIByA$m | svAhA$ | uqrOH | aqntari#kShAt | svAhA$ | yaqj~jam | vAtA$t | Eti# | raqBEq || 5 (30)</w:t>
-      </w:r>
-    </w:p>
-    <w:p>
-      <w:pPr>
-        <w:autoSpaceDE w:val="0"/>
-        <w:autoSpaceDN w:val="0"/>
-        <w:adjustRightInd w:val="0"/>
-        <w:spacing w:after="0" w:line="240" w:lineRule="auto"/>
-        <w:rPr>
-          <w:rFonts w:ascii="Arial" w:hAnsi="Arial" w:cs="Arial"/>
-          <w:color w:val="000000"/>
-          <w:sz w:val="36"/>
-          <w:szCs w:val="36"/>
-          <w:lang w:bidi="hi-IN"/>
-        </w:rPr>
-      </w:pPr>
-      <w:r>
-        <w:rPr>
-          <w:rFonts w:ascii="Arial" w:hAnsi="Arial" w:cs="Arial"/>
-          <w:color w:val="000000"/>
-          <w:sz w:val="36"/>
-          <w:szCs w:val="36"/>
-          <w:lang w:bidi="hi-IN"/>
-        </w:rPr>
-        <w:t>( mAq - yOni#rasi - triq(gm)qSacca# ) (A2)</w:t>
-      </w:r>
-    </w:p>
-    <w:p>
-      <w:pPr>
-        <w:autoSpaceDE w:val="0"/>
-        <w:autoSpaceDN w:val="0"/>
-        <w:adjustRightInd w:val="0"/>
-        <w:spacing w:after="0" w:line="240" w:lineRule="auto"/>
-        <w:rPr>
-          <w:rFonts w:ascii="Arial" w:hAnsi="Arial" w:cs="Arial"/>
-          <w:color w:val="000000"/>
-          <w:sz w:val="36"/>
-          <w:szCs w:val="36"/>
-          <w:lang w:bidi="hi-IN"/>
-        </w:rPr>
-      </w:pPr>
-    </w:p>
-    <w:p>
-      <w:pPr>
-        <w:autoSpaceDE w:val="0"/>
-        <w:autoSpaceDN w:val="0"/>
-        <w:adjustRightInd w:val="0"/>
-        <w:spacing w:after="0" w:line="240" w:lineRule="auto"/>
-        <w:rPr>
-          <w:rFonts w:ascii="Arial" w:hAnsi="Arial" w:cs="Arial"/>
-          <w:color w:val="000000"/>
-          <w:sz w:val="36"/>
-          <w:szCs w:val="36"/>
-          <w:lang w:bidi="hi-IN"/>
-        </w:rPr>
-      </w:pPr>
-      <w:r>
-        <w:rPr>
-          <w:rFonts w:ascii="Arial" w:hAnsi="Arial" w:cs="Arial"/>
-          <w:color w:val="000000"/>
-          <w:sz w:val="36"/>
-          <w:szCs w:val="36"/>
-          <w:lang w:bidi="hi-IN"/>
-        </w:rPr>
-        <w:t>1.2.3.1</w:t>
-      </w:r>
-    </w:p>
-    <w:p>
-      <w:pPr>
-        <w:autoSpaceDE w:val="0"/>
-        <w:autoSpaceDN w:val="0"/>
-        <w:adjustRightInd w:val="0"/>
-        <w:spacing w:after="0" w:line="240" w:lineRule="auto"/>
-        <w:rPr>
-          <w:rFonts w:ascii="Arial" w:hAnsi="Arial" w:cs="Arial"/>
-          <w:color w:val="000000"/>
-          <w:sz w:val="36"/>
-          <w:szCs w:val="36"/>
-          <w:lang w:bidi="hi-IN"/>
-        </w:rPr>
-      </w:pPr>
-      <w:r>
-        <w:rPr>
-          <w:rFonts w:ascii="Arial" w:hAnsi="Arial" w:cs="Arial"/>
-          <w:color w:val="000000"/>
-          <w:sz w:val="36"/>
-          <w:szCs w:val="36"/>
-          <w:lang w:bidi="hi-IN"/>
-        </w:rPr>
-        <w:t xml:space="preserve">daivI$m | dhiya$m | maqnAqmaqhEq | suqmRuqDIqkAmiti# su - mRuqDIqkAm | aqBiShTa#yE | vaqrcOqdhAmiti# varcaH - dhAm | yaqj~javA#hasaqmiti# yaqj~ja - vAqhaqsaqm | suqpAqrEti# su - pAqrA | naqH | aqsaqt | vaSE$ || yE | dEqvAH | manO#jAtAq itiq mana#H - jAqtAqH | maqnOqyujaq iti# manaH - yuja#H | suqdakShAq iti# su - dakShA$H | dakSha#pitAraq itiq dakSha#- piqtAqraqH | tE | naqH | pAqntuq | tE | naqH | aqvaqntuq | tEbhya#H | nama#H | tEbhya#H | svAhA$ | </w:t>
-      </w:r>
-      <w:r>
-        <w:rPr>
-          <w:rFonts w:ascii="Arial" w:hAnsi="Arial" w:cs="Arial"/>
-          <w:color w:val="000000"/>
-          <w:sz w:val="36"/>
-          <w:szCs w:val="36"/>
-          <w:lang w:bidi="hi-IN"/>
-        </w:rPr>
-        <w:lastRenderedPageBreak/>
-        <w:t xml:space="preserve">agnE$ | tvam | sviti# | jAqgRuqhiq | vaqyam | sviti# | maqndiqShIqmaqhiq | gOqpAqya | naqH | svaqstayE$ | praqbudhaq iti# pra - budhE$ | naqH | puna#H | </w:t>
-      </w:r>
-      <w:r>
-        <w:rPr>
-          <w:rFonts w:ascii="Arial" w:hAnsi="Arial" w:cs="Arial"/>
-          <w:color w:val="000000"/>
-          <w:sz w:val="36"/>
-          <w:szCs w:val="36"/>
-          <w:lang w:bidi="hi-IN"/>
-        </w:rPr>
-        <w:br/>
-      </w:r>
-      <w:r>
-        <w:rPr>
-          <w:rFonts w:ascii="Arial" w:hAnsi="Arial" w:cs="Arial"/>
-          <w:color w:val="000000"/>
-          <w:sz w:val="36"/>
-          <w:szCs w:val="36"/>
-          <w:lang w:bidi="hi-IN"/>
-        </w:rPr>
-        <w:t>daqdaqH || tvam | aqgnEq | vraqtaqpA iti# vrata - pAH | aqsiq | dEqvaH | Eti# | martyE#Shu | A || tvam | 6 (50)</w:t>
-      </w:r>
-    </w:p>
-    <w:p>
-      <w:pPr>
-        <w:autoSpaceDE w:val="0"/>
-        <w:autoSpaceDN w:val="0"/>
-        <w:adjustRightInd w:val="0"/>
-        <w:spacing w:after="0" w:line="240" w:lineRule="auto"/>
-        <w:rPr>
-          <w:rFonts w:ascii="Arial" w:hAnsi="Arial" w:cs="Arial"/>
-          <w:color w:val="000000"/>
-          <w:sz w:val="36"/>
-          <w:szCs w:val="36"/>
-          <w:lang w:bidi="hi-IN"/>
-        </w:rPr>
-      </w:pPr>
-    </w:p>
-    <w:p>
-      <w:pPr>
-        <w:autoSpaceDE w:val="0"/>
-        <w:autoSpaceDN w:val="0"/>
-        <w:adjustRightInd w:val="0"/>
-        <w:spacing w:after="0" w:line="240" w:lineRule="auto"/>
-        <w:rPr>
-          <w:rFonts w:ascii="Arial" w:hAnsi="Arial" w:cs="Arial"/>
-          <w:color w:val="000000"/>
-          <w:sz w:val="36"/>
-          <w:szCs w:val="36"/>
-          <w:lang w:bidi="hi-IN"/>
-        </w:rPr>
-      </w:pPr>
-      <w:r>
-        <w:rPr>
-          <w:rFonts w:ascii="Arial" w:hAnsi="Arial" w:cs="Arial"/>
-          <w:color w:val="000000"/>
-          <w:sz w:val="36"/>
-          <w:szCs w:val="36"/>
-          <w:lang w:bidi="hi-IN"/>
-        </w:rPr>
-        <w:t>1.2.3.2</w:t>
-      </w:r>
-    </w:p>
-    <w:p>
-      <w:pPr>
-        <w:autoSpaceDE w:val="0"/>
-        <w:autoSpaceDN w:val="0"/>
-        <w:adjustRightInd w:val="0"/>
-        <w:spacing w:after="0" w:line="240" w:lineRule="auto"/>
-        <w:rPr>
-          <w:rFonts w:ascii="Arial" w:hAnsi="Arial" w:cs="Arial"/>
-          <w:color w:val="000000"/>
-          <w:sz w:val="36"/>
-          <w:szCs w:val="36"/>
-          <w:lang w:bidi="hi-IN"/>
-        </w:rPr>
-      </w:pPr>
-      <w:r>
-        <w:rPr>
-          <w:rFonts w:ascii="Arial" w:hAnsi="Arial" w:cs="Arial"/>
-          <w:color w:val="000000"/>
-          <w:sz w:val="36"/>
-          <w:szCs w:val="36"/>
-          <w:lang w:bidi="hi-IN"/>
-        </w:rPr>
-        <w:t xml:space="preserve">yaqj~jEShu# | ID^ya#H || viSvE$ | dEqvAH | aqBiti# | </w:t>
-      </w:r>
-      <w:r>
-        <w:rPr>
-          <w:rFonts w:ascii="Arial" w:hAnsi="Arial" w:cs="Arial"/>
-          <w:color w:val="000000"/>
-          <w:sz w:val="36"/>
-          <w:szCs w:val="36"/>
-          <w:lang w:bidi="hi-IN"/>
-        </w:rPr>
-        <w:br/>
-      </w:r>
-      <w:r>
-        <w:rPr>
-          <w:rFonts w:ascii="Arial" w:hAnsi="Arial" w:cs="Arial"/>
-          <w:color w:val="000000"/>
-          <w:sz w:val="36"/>
-          <w:szCs w:val="36"/>
-          <w:lang w:bidi="hi-IN"/>
-        </w:rPr>
-        <w:t>mAm | Eti# | aqvaqvRuqtraqnn | pUqShA | saqnyA | sOma#H | rAdha#sA | dEqvaH | saqviqtA | vasO$H | vaqsuqdAvEti# vasu - dAvA$ | rAsva# | iya#t | sOqmaq | Eti# | BUya#H | Baqraq | mA | pRuqNann | pUqrtyA | vIti# | rAqdhiq | mA | aqham | Ayu#ShA | caqndram | aqsiq | mama# | BOgA#ya | Baqvaq | vastra$m | aqsiq | mama# | BOgA#ya | Baqvaq | uqsrA | aqsiq | mama# | BOgA#ya | Baqvaq | haya#H | aqsiq | mama# | BOgA#ya | Baqvaq | 7 (50)</w:t>
-      </w:r>
-    </w:p>
-    <w:p>
-      <w:pPr>
-        <w:autoSpaceDE w:val="0"/>
-        <w:autoSpaceDN w:val="0"/>
-        <w:adjustRightInd w:val="0"/>
-        <w:spacing w:after="0" w:line="240" w:lineRule="auto"/>
-        <w:rPr>
-          <w:rFonts w:ascii="Arial" w:hAnsi="Arial" w:cs="Arial"/>
-          <w:color w:val="000000"/>
-          <w:sz w:val="36"/>
-          <w:szCs w:val="36"/>
-          <w:lang w:bidi="hi-IN"/>
-        </w:rPr>
-      </w:pPr>
-    </w:p>
-    <w:p>
-      <w:pPr>
-        <w:autoSpaceDE w:val="0"/>
-        <w:autoSpaceDN w:val="0"/>
-        <w:adjustRightInd w:val="0"/>
-        <w:spacing w:after="0" w:line="240" w:lineRule="auto"/>
-        <w:rPr>
-          <w:rFonts w:ascii="Arial" w:hAnsi="Arial" w:cs="Arial"/>
-          <w:color w:val="000000"/>
-          <w:sz w:val="36"/>
-          <w:szCs w:val="36"/>
-          <w:lang w:bidi="hi-IN"/>
-        </w:rPr>
-      </w:pPr>
-      <w:r>
-        <w:rPr>
-          <w:rFonts w:ascii="Arial" w:hAnsi="Arial" w:cs="Arial"/>
-          <w:color w:val="000000"/>
-          <w:sz w:val="36"/>
-          <w:szCs w:val="36"/>
-          <w:lang w:bidi="hi-IN"/>
-        </w:rPr>
-        <w:t>1.2.3.3</w:t>
-      </w:r>
-    </w:p>
-    <w:p>
-      <w:pPr>
-        <w:autoSpaceDE w:val="0"/>
-        <w:autoSpaceDN w:val="0"/>
-        <w:adjustRightInd w:val="0"/>
-        <w:spacing w:after="0" w:line="240" w:lineRule="auto"/>
-        <w:rPr>
-          <w:rFonts w:ascii="Arial" w:hAnsi="Arial" w:cs="Arial"/>
-          <w:color w:val="000000"/>
-          <w:sz w:val="36"/>
-          <w:szCs w:val="36"/>
-          <w:lang w:bidi="hi-IN"/>
-        </w:rPr>
-      </w:pPr>
-      <w:r>
-        <w:rPr>
-          <w:rFonts w:ascii="Arial" w:hAnsi="Arial" w:cs="Arial"/>
-          <w:color w:val="000000"/>
-          <w:sz w:val="36"/>
-          <w:szCs w:val="36"/>
-          <w:lang w:bidi="hi-IN"/>
-        </w:rPr>
-        <w:t xml:space="preserve">CAga#H | aqsiq | mama# | BOgA#ya | Baqvaq | mEqShaH | aqsiq | mama# | BOgA#ya | Baqvaq | vAqyavE$ | tvAq | varu#NAya | tvAq | nir.Ru#tyAq itiq niH - Ruqtyaiq | tvAq | ruqdrAya# | tvAq | dEvI$H | AqpaqH | aqpAqm | naqpAqt | yaH | UqrmiH | haqviqShya#H | iqndriqyAvAqnitI$ndriqya - vAqn | maqdinta#maH | tam | vaqH | mA | avEti# | kraqmiqShaqm | acCi#nnam | tantu$m | pRuqthiqvyAH | anviti# | gEqShaqm | BaqdrAt | aqBIti# | SrEya#H | prEti# | iqhiq | bRuhaqspati#H | puqraq EqtEti# puraH - EqtA | </w:t>
-      </w:r>
-      <w:r>
-        <w:rPr>
-          <w:rFonts w:ascii="Arial" w:hAnsi="Arial" w:cs="Arial"/>
-          <w:color w:val="000000"/>
-          <w:sz w:val="36"/>
-          <w:szCs w:val="36"/>
-          <w:lang w:bidi="hi-IN"/>
-        </w:rPr>
-        <w:br/>
-      </w:r>
-      <w:r>
-        <w:rPr>
-          <w:rFonts w:ascii="Arial" w:hAnsi="Arial" w:cs="Arial"/>
-          <w:color w:val="000000"/>
-          <w:sz w:val="36"/>
-          <w:szCs w:val="36"/>
-          <w:lang w:bidi="hi-IN"/>
-        </w:rPr>
-        <w:t xml:space="preserve">tEq | aqstuq | atha# | Iqm | avEti# | syaq ( ) | varE$ | Eti# | pRuqthiqvyAH | AqrE | SatrUn# | kRuqNuqhiq | sarva#vIraq itiq sarva# - vIqraqH | Eti# | iqdam | </w:t>
-      </w:r>
-      <w:r>
-        <w:rPr>
-          <w:rFonts w:ascii="Arial" w:hAnsi="Arial" w:cs="Arial"/>
-          <w:color w:val="000000"/>
-          <w:sz w:val="36"/>
-          <w:szCs w:val="36"/>
-          <w:lang w:bidi="hi-IN"/>
-        </w:rPr>
-        <w:lastRenderedPageBreak/>
-        <w:t>aqgaqnmaq | dEqvaqyaja#naqmiti# dEva - yaja#nam | pRuqthiqvyAH | viSvE$ | dEqvAH | yat | aju#Shanta | pUrvE$ | RuqKsAqmAByAqmityRu#KsAqma -ByAqm | yaju#ShA | saqMtara#ntaq iti# saM - tara#ntaH | rAqyaH | pOShE#Na | samiti# | iqShA | maqdEqmaq || 8 (75)</w:t>
-      </w:r>
-    </w:p>
-    <w:p>
-      <w:pPr>
-        <w:autoSpaceDE w:val="0"/>
-        <w:autoSpaceDN w:val="0"/>
-        <w:adjustRightInd w:val="0"/>
-        <w:spacing w:after="0" w:line="240" w:lineRule="auto"/>
-        <w:rPr>
-          <w:rFonts w:ascii="Arial" w:hAnsi="Arial" w:cs="Arial"/>
-          <w:color w:val="000000"/>
-          <w:sz w:val="36"/>
-          <w:szCs w:val="36"/>
-          <w:lang w:bidi="hi-IN"/>
-        </w:rPr>
-      </w:pPr>
-      <w:r>
-        <w:rPr>
-          <w:rFonts w:ascii="Arial" w:hAnsi="Arial" w:cs="Arial"/>
-          <w:color w:val="000000"/>
-          <w:sz w:val="36"/>
-          <w:szCs w:val="36"/>
-          <w:lang w:bidi="hi-IN"/>
-        </w:rPr>
-        <w:t>(A tvam - hayO#siq mamaq BOgA#ya Bava syaq pa~jca#vi(gm) SatiSca ) (A3)</w:t>
-      </w:r>
-    </w:p>
-    <w:p>
-      <w:pPr>
-        <w:autoSpaceDE w:val="0"/>
-        <w:autoSpaceDN w:val="0"/>
-        <w:adjustRightInd w:val="0"/>
-        <w:spacing w:after="0" w:line="240" w:lineRule="auto"/>
-        <w:rPr>
-          <w:rFonts w:ascii="Arial" w:hAnsi="Arial" w:cs="Arial"/>
-          <w:color w:val="000000"/>
-          <w:sz w:val="36"/>
-          <w:szCs w:val="36"/>
-          <w:lang w:bidi="hi-IN"/>
-        </w:rPr>
-      </w:pPr>
-    </w:p>
-    <w:p>
-      <w:pPr>
-        <w:autoSpaceDE w:val="0"/>
-        <w:autoSpaceDN w:val="0"/>
-        <w:adjustRightInd w:val="0"/>
-        <w:spacing w:after="0" w:line="240" w:lineRule="auto"/>
-        <w:rPr>
-          <w:rFonts w:ascii="Arial" w:hAnsi="Arial" w:cs="Arial"/>
-          <w:color w:val="000000"/>
-          <w:sz w:val="36"/>
-          <w:szCs w:val="36"/>
-          <w:lang w:bidi="hi-IN"/>
-        </w:rPr>
-      </w:pPr>
-      <w:r>
-        <w:rPr>
-          <w:rFonts w:ascii="Arial" w:hAnsi="Arial" w:cs="Arial"/>
-          <w:color w:val="000000"/>
-          <w:sz w:val="36"/>
-          <w:szCs w:val="36"/>
-          <w:lang w:bidi="hi-IN"/>
-        </w:rPr>
-        <w:t>1.2.4.1</w:t>
-      </w:r>
-    </w:p>
-    <w:p>
-      <w:pPr>
-        <w:autoSpaceDE w:val="0"/>
-        <w:autoSpaceDN w:val="0"/>
-        <w:adjustRightInd w:val="0"/>
-        <w:spacing w:after="0" w:line="240" w:lineRule="auto"/>
-        <w:rPr>
-          <w:rFonts w:ascii="Arial" w:hAnsi="Arial" w:cs="Arial"/>
-          <w:color w:val="000000"/>
-          <w:sz w:val="36"/>
-          <w:szCs w:val="36"/>
-          <w:lang w:bidi="hi-IN"/>
-        </w:rPr>
-      </w:pPr>
-      <w:r>
-        <w:rPr>
-          <w:rFonts w:ascii="Arial" w:hAnsi="Arial" w:cs="Arial"/>
-          <w:color w:val="000000"/>
-          <w:sz w:val="36"/>
-          <w:szCs w:val="36"/>
-          <w:lang w:bidi="hi-IN"/>
-        </w:rPr>
-        <w:t xml:space="preserve">iqyam | tEq | Suqkraq | taqnUH | iqdam | varca#H | tayA$ | samiti# | Baqvaq | BrAja$m | gaqcCaq | jUH | aqsiq | dhRuqtA | mana#sA | juShTA$ | viShNa#vE | tasyA$H | tEq | saqtyasa#vasaq iti# saqtya - saqvaqsaqH | praqsaqvE iti# pra -saqvE | vAqcaH | yaqntram | </w:t>
-      </w:r>
-      <w:r>
-        <w:rPr>
-          <w:rFonts w:ascii="Arial" w:hAnsi="Arial" w:cs="Arial"/>
-          <w:color w:val="000000"/>
-          <w:sz w:val="36"/>
-          <w:szCs w:val="36"/>
-          <w:lang w:bidi="hi-IN"/>
-        </w:rPr>
-        <w:br/>
-      </w:r>
-      <w:r>
-        <w:rPr>
-          <w:rFonts w:ascii="Arial" w:hAnsi="Arial" w:cs="Arial"/>
-          <w:color w:val="000000"/>
-          <w:sz w:val="36"/>
-          <w:szCs w:val="36"/>
-          <w:lang w:bidi="hi-IN"/>
-        </w:rPr>
-        <w:t xml:space="preserve">aqSIqyaq | svAhA$ | Suqkram | aqsiq | aqmRuta$m | </w:t>
-      </w:r>
-      <w:r>
-        <w:rPr>
-          <w:rFonts w:ascii="Arial" w:hAnsi="Arial" w:cs="Arial"/>
-          <w:color w:val="000000"/>
-          <w:sz w:val="36"/>
-          <w:szCs w:val="36"/>
-          <w:lang w:bidi="hi-IN"/>
-        </w:rPr>
-        <w:br/>
-      </w:r>
-      <w:r>
-        <w:rPr>
-          <w:rFonts w:ascii="Arial" w:hAnsi="Arial" w:cs="Arial"/>
-          <w:color w:val="000000"/>
-          <w:sz w:val="36"/>
-          <w:szCs w:val="36"/>
-          <w:lang w:bidi="hi-IN"/>
-        </w:rPr>
-        <w:t>aqsiq | vaiqSvaqdEqvamiti# vaiSva -dEqvam | haqviH | sUrya#sya | cakShu#H | Eti# | aqruqhaqm | aqgnEH | aqkShNaH | kaqnIni#kAm | yat | Eta#SEBiH | Iya#sE | BrAja#mAnaH | viqpaqScitA$ | cit | aqsiq | maqnA | aqsiq | dhIH | aqsiq | dakShi#NA | 9 (50)</w:t>
-      </w:r>
-    </w:p>
-    <w:p>
-      <w:pPr>
-        <w:autoSpaceDE w:val="0"/>
-        <w:autoSpaceDN w:val="0"/>
-        <w:adjustRightInd w:val="0"/>
-        <w:spacing w:after="0" w:line="240" w:lineRule="auto"/>
-        <w:rPr>
-          <w:rFonts w:ascii="Arial" w:hAnsi="Arial" w:cs="Arial"/>
-          <w:color w:val="000000"/>
-          <w:sz w:val="36"/>
-          <w:szCs w:val="36"/>
-          <w:lang w:bidi="hi-IN"/>
-        </w:rPr>
-      </w:pPr>
-    </w:p>
-    <w:p>
-      <w:pPr>
-        <w:autoSpaceDE w:val="0"/>
-        <w:autoSpaceDN w:val="0"/>
-        <w:adjustRightInd w:val="0"/>
-        <w:spacing w:after="0" w:line="240" w:lineRule="auto"/>
-        <w:rPr>
-          <w:rFonts w:ascii="Arial" w:hAnsi="Arial" w:cs="Arial"/>
-          <w:color w:val="000000"/>
-          <w:sz w:val="36"/>
-          <w:szCs w:val="36"/>
-          <w:lang w:bidi="hi-IN"/>
-        </w:rPr>
-      </w:pPr>
-      <w:r>
-        <w:rPr>
-          <w:rFonts w:ascii="Arial" w:hAnsi="Arial" w:cs="Arial"/>
-          <w:color w:val="000000"/>
-          <w:sz w:val="36"/>
-          <w:szCs w:val="36"/>
-          <w:lang w:bidi="hi-IN"/>
-        </w:rPr>
-        <w:t>1.2.4.2</w:t>
-      </w:r>
-    </w:p>
-    <w:p>
-      <w:pPr>
-        <w:autoSpaceDE w:val="0"/>
-        <w:autoSpaceDN w:val="0"/>
-        <w:adjustRightInd w:val="0"/>
-        <w:spacing w:after="0" w:line="240" w:lineRule="auto"/>
-        <w:rPr>
-          <w:rFonts w:ascii="Arial" w:hAnsi="Arial" w:cs="Arial"/>
-          <w:color w:val="000000"/>
-          <w:sz w:val="36"/>
-          <w:szCs w:val="36"/>
-          <w:lang w:bidi="hi-IN"/>
-        </w:rPr>
-      </w:pPr>
-      <w:r>
-        <w:rPr>
-          <w:rFonts w:ascii="Arial" w:hAnsi="Arial" w:cs="Arial"/>
-          <w:color w:val="000000"/>
-          <w:sz w:val="36"/>
-          <w:szCs w:val="36"/>
-          <w:lang w:bidi="hi-IN"/>
-        </w:rPr>
-        <w:t xml:space="preserve">aqsiq | yaqj~jiyA$ | aqsiq | kShaqtriyA$ | aqsiq | adi#tiH | aqsiq | uqBaqyata#H SIqrShNItyu#Baqyata#H - SIqrShNIq | sA | naqH | suprAqcItiq su -prAqcIq | supra#tIqcItiq su - praqtIqcIq | samiti# | Baqvaq | miqtraH | tvAq | paqdi | baqddhnAqtuq | pUqShA | addhva#naH | pAqtuq | indrA#ya | addhya#kShAqyEtyadhi# - aqkShAqyaq | anviti# | tvAq | mAqtA | maqnyaqtAqm | anviti# | piqtA | anviti# | BrAtA$ | saga#rByaq itiq sa - gaqrByaqH | </w:t>
-      </w:r>
-      <w:r>
-        <w:rPr>
-          <w:rFonts w:ascii="Arial" w:hAnsi="Arial" w:cs="Arial"/>
-          <w:color w:val="000000"/>
-          <w:sz w:val="36"/>
-          <w:szCs w:val="36"/>
-          <w:lang w:bidi="hi-IN"/>
-        </w:rPr>
-        <w:br/>
-      </w:r>
-      <w:r>
-        <w:rPr>
-          <w:rFonts w:ascii="Arial" w:hAnsi="Arial" w:cs="Arial"/>
-          <w:color w:val="000000"/>
-          <w:sz w:val="36"/>
-          <w:szCs w:val="36"/>
-          <w:lang w:bidi="hi-IN"/>
-        </w:rPr>
-        <w:t xml:space="preserve">anviti# | saKA$ | sayU#thyaq itiq sa - yUqthyaqH | sA | </w:t>
-      </w:r>
-      <w:r>
-        <w:rPr>
-          <w:rFonts w:ascii="Arial" w:hAnsi="Arial" w:cs="Arial"/>
-          <w:color w:val="000000"/>
-          <w:sz w:val="36"/>
-          <w:szCs w:val="36"/>
-          <w:lang w:bidi="hi-IN"/>
-        </w:rPr>
-        <w:lastRenderedPageBreak/>
-        <w:t xml:space="preserve">dEqviq | dEqvam | acCa# | iqhiq | indrA#ya | sOma$m | ruqdraH | tvAq | Eti# | vaqrtaqyaqtuq | miqtrasya# | </w:t>
-      </w:r>
-      <w:r>
-        <w:rPr>
-          <w:rFonts w:ascii="Arial" w:hAnsi="Arial" w:cs="Arial"/>
-          <w:color w:val="000000"/>
-          <w:sz w:val="36"/>
-          <w:szCs w:val="36"/>
-          <w:lang w:bidi="hi-IN"/>
-        </w:rPr>
-        <w:br/>
-      </w:r>
-      <w:r>
-        <w:rPr>
-          <w:rFonts w:ascii="Arial" w:hAnsi="Arial" w:cs="Arial"/>
-          <w:color w:val="000000"/>
-          <w:sz w:val="36"/>
-          <w:szCs w:val="36"/>
-          <w:lang w:bidi="hi-IN"/>
-        </w:rPr>
-        <w:t>paqthA | svaqsti | sOma#saqKEtiq sOma# -saqKAq ( ) | puna#H | Eti# | iqhiq | saqha | raqyyA || 10 (55)</w:t>
-      </w:r>
-    </w:p>
-    <w:p>
-      <w:pPr>
-        <w:autoSpaceDE w:val="0"/>
-        <w:autoSpaceDN w:val="0"/>
-        <w:adjustRightInd w:val="0"/>
-        <w:spacing w:after="0" w:line="240" w:lineRule="auto"/>
-        <w:rPr>
-          <w:rFonts w:ascii="Arial" w:hAnsi="Arial" w:cs="Arial"/>
-          <w:color w:val="000000"/>
-          <w:sz w:val="36"/>
-          <w:szCs w:val="36"/>
-          <w:lang w:bidi="hi-IN"/>
-        </w:rPr>
-      </w:pPr>
-      <w:r>
-        <w:rPr>
-          <w:rFonts w:ascii="Arial" w:hAnsi="Arial" w:cs="Arial"/>
-          <w:color w:val="000000"/>
-          <w:sz w:val="36"/>
-          <w:szCs w:val="36"/>
-          <w:lang w:bidi="hi-IN"/>
-        </w:rPr>
-        <w:t>( dakShi#NAq-sOma#saKAq-pa~jca# ca ) (A4)</w:t>
-      </w:r>
-    </w:p>
-    <w:p>
-      <w:pPr>
-        <w:autoSpaceDE w:val="0"/>
-        <w:autoSpaceDN w:val="0"/>
-        <w:adjustRightInd w:val="0"/>
-        <w:spacing w:after="0" w:line="240" w:lineRule="auto"/>
-        <w:rPr>
-          <w:rFonts w:ascii="Arial" w:hAnsi="Arial" w:cs="Arial"/>
-          <w:color w:val="000000"/>
-          <w:sz w:val="36"/>
-          <w:szCs w:val="36"/>
-          <w:lang w:bidi="hi-IN"/>
-        </w:rPr>
-      </w:pPr>
-    </w:p>
-    <w:p>
-      <w:pPr>
-        <w:autoSpaceDE w:val="0"/>
-        <w:autoSpaceDN w:val="0"/>
-        <w:adjustRightInd w:val="0"/>
-        <w:spacing w:after="0" w:line="240" w:lineRule="auto"/>
-        <w:rPr>
-          <w:rFonts w:ascii="Arial" w:hAnsi="Arial" w:cs="Arial"/>
-          <w:color w:val="000000"/>
-          <w:sz w:val="36"/>
-          <w:szCs w:val="36"/>
-          <w:lang w:bidi="hi-IN"/>
-        </w:rPr>
-      </w:pPr>
-      <w:r>
-        <w:rPr>
-          <w:rFonts w:ascii="Arial" w:hAnsi="Arial" w:cs="Arial"/>
-          <w:color w:val="000000"/>
-          <w:sz w:val="36"/>
-          <w:szCs w:val="36"/>
-          <w:lang w:bidi="hi-IN"/>
-        </w:rPr>
-        <w:t>1.2.5.1</w:t>
-      </w:r>
-    </w:p>
-    <w:p>
-      <w:pPr>
-        <w:autoSpaceDE w:val="0"/>
-        <w:autoSpaceDN w:val="0"/>
-        <w:adjustRightInd w:val="0"/>
-        <w:spacing w:after="0" w:line="240" w:lineRule="auto"/>
-        <w:rPr>
-          <w:rFonts w:ascii="Arial" w:hAnsi="Arial" w:cs="Arial"/>
-          <w:color w:val="000000"/>
-          <w:sz w:val="36"/>
-          <w:szCs w:val="36"/>
-          <w:lang w:bidi="hi-IN"/>
-        </w:rPr>
-      </w:pPr>
-      <w:r>
-        <w:rPr>
-          <w:rFonts w:ascii="Arial" w:hAnsi="Arial" w:cs="Arial"/>
-          <w:color w:val="000000"/>
-          <w:sz w:val="36"/>
-          <w:szCs w:val="36"/>
-          <w:lang w:bidi="hi-IN"/>
-        </w:rPr>
-        <w:t>vasvI$ | aqsiq | ruqdrA | aqsiq | adi#tiH | aqsiq | AqdiqtyA | aqsiq | SuqkrA | aqsiq | caqndrA | aqsiq | bRuhaqspati#H | tvAq | suqmnE | raqNvaqtuq | ruqdraH | vasu#Biqritiq vasu# -BiqH | Eti# | ciqkEqtuq | pRuqthiqvyAH | tvAq | mUqrddhann | Eti# | jiqGaqrmiq | dEqvaqyaja#naq iti# dEva - yaja#nE | iDA#yAH | paqdE | GRuqtavaqtIti# GRuqta - vaqtiq | svAhA$ | pari#liKitaqmitiq pari# - liqKiqtaqm | rakSha#H | pari#liKitAq itiq pari# - liqKiqtAqH | arA#tayaH | iqdam | aqham | rakSha#saH | grIqvAH | apIti# | kRuqntAqmiq | yaH | aqsmAn | dvEShTi# | yam | caq | vaqyam | dviqShmaH | iqdam | aqsyaq | grIqvAH | 11 (50)</w:t>
-      </w:r>
-    </w:p>
-    <w:p>
-      <w:pPr>
-        <w:autoSpaceDE w:val="0"/>
-        <w:autoSpaceDN w:val="0"/>
-        <w:adjustRightInd w:val="0"/>
-        <w:spacing w:after="0" w:line="240" w:lineRule="auto"/>
-        <w:rPr>
-          <w:rFonts w:ascii="Arial" w:hAnsi="Arial" w:cs="Arial"/>
-          <w:color w:val="000000"/>
-          <w:sz w:val="36"/>
-          <w:szCs w:val="36"/>
-          <w:lang w:bidi="hi-IN"/>
-        </w:rPr>
-      </w:pPr>
-    </w:p>
-    <w:p>
-      <w:pPr>
-        <w:autoSpaceDE w:val="0"/>
-        <w:autoSpaceDN w:val="0"/>
-        <w:adjustRightInd w:val="0"/>
-        <w:spacing w:after="0" w:line="240" w:lineRule="auto"/>
-        <w:rPr>
-          <w:rFonts w:ascii="Arial" w:hAnsi="Arial" w:cs="Arial"/>
-          <w:color w:val="000000"/>
-          <w:sz w:val="36"/>
-          <w:szCs w:val="36"/>
-          <w:lang w:bidi="hi-IN"/>
-        </w:rPr>
-      </w:pPr>
-      <w:r>
-        <w:rPr>
-          <w:rFonts w:ascii="Arial" w:hAnsi="Arial" w:cs="Arial"/>
-          <w:color w:val="000000"/>
-          <w:sz w:val="36"/>
-          <w:szCs w:val="36"/>
-          <w:lang w:bidi="hi-IN"/>
-        </w:rPr>
-        <w:t>1.2.5.2</w:t>
-      </w:r>
-    </w:p>
-    <w:p>
-      <w:pPr>
-        <w:autoSpaceDE w:val="0"/>
-        <w:autoSpaceDN w:val="0"/>
-        <w:adjustRightInd w:val="0"/>
-        <w:spacing w:after="0" w:line="240" w:lineRule="auto"/>
-        <w:rPr>
-          <w:rFonts w:ascii="Arial" w:hAnsi="Arial" w:cs="Arial"/>
-          <w:color w:val="000000"/>
-          <w:sz w:val="36"/>
-          <w:szCs w:val="36"/>
-          <w:lang w:bidi="hi-IN"/>
-        </w:rPr>
-      </w:pPr>
-      <w:r>
-        <w:rPr>
-          <w:rFonts w:ascii="Arial" w:hAnsi="Arial" w:cs="Arial"/>
-          <w:color w:val="000000"/>
-          <w:sz w:val="36"/>
-          <w:szCs w:val="36"/>
-          <w:lang w:bidi="hi-IN"/>
-        </w:rPr>
-        <w:t xml:space="preserve">apIti# | kRuqntAqmiq | aqsmE iti# | rAya#H | tvE iti# | rAya#H | tOtE$ | rAya#H | samiti# | dEqviq | dEqvyA | uqrvaSyA$ | paqSyaqsvaq | tvaShTI#matI | tEq | saqpEqyaq | suqrEtAq iti# su - rEtA$H | rEta#H | dadhA#nA | vIqram | viqdEqyaq | tava# | saqMdRuSIti# saM - dRuSi# | mAq | aqham | rAqyaH | pOShE#Na | </w:t>
-      </w:r>
-      <w:r>
-        <w:rPr>
-          <w:rFonts w:ascii="Arial" w:hAnsi="Arial" w:cs="Arial"/>
-          <w:color w:val="000000"/>
-          <w:sz w:val="36"/>
-          <w:szCs w:val="36"/>
-          <w:lang w:bidi="hi-IN"/>
-        </w:rPr>
-        <w:br/>
-      </w:r>
-      <w:r>
-        <w:rPr>
-          <w:rFonts w:ascii="Arial" w:hAnsi="Arial" w:cs="Arial"/>
-          <w:color w:val="000000"/>
-          <w:sz w:val="36"/>
-          <w:szCs w:val="36"/>
-          <w:lang w:bidi="hi-IN"/>
-        </w:rPr>
-        <w:t>vIti# | yOqShaqm || 12 (29)</w:t>
-      </w:r>
-    </w:p>
-    <w:p>
-      <w:pPr>
-        <w:autoSpaceDE w:val="0"/>
-        <w:autoSpaceDN w:val="0"/>
-        <w:adjustRightInd w:val="0"/>
-        <w:spacing w:after="0" w:line="240" w:lineRule="auto"/>
-        <w:rPr>
-          <w:rFonts w:ascii="Arial" w:hAnsi="Arial" w:cs="Arial"/>
-          <w:color w:val="000000"/>
-          <w:sz w:val="36"/>
-          <w:szCs w:val="36"/>
-          <w:lang w:bidi="hi-IN"/>
-        </w:rPr>
-      </w:pPr>
-      <w:r>
-        <w:rPr>
-          <w:rFonts w:ascii="Arial" w:hAnsi="Arial" w:cs="Arial"/>
-          <w:color w:val="000000"/>
-          <w:sz w:val="36"/>
-          <w:szCs w:val="36"/>
-          <w:lang w:bidi="hi-IN"/>
-        </w:rPr>
-        <w:t>(aqsyaq grIqvA-EkAqnna triq(gmq) Sacca# ) (A5)</w:t>
-      </w:r>
-    </w:p>
-    <w:p>
-      <w:pPr>
-        <w:autoSpaceDE w:val="0"/>
-        <w:autoSpaceDN w:val="0"/>
-        <w:adjustRightInd w:val="0"/>
-        <w:spacing w:after="0" w:line="240" w:lineRule="auto"/>
-        <w:rPr>
-          <w:rFonts w:ascii="Arial" w:hAnsi="Arial" w:cs="Arial"/>
-          <w:color w:val="000000"/>
-          <w:sz w:val="36"/>
-          <w:szCs w:val="36"/>
-          <w:lang w:bidi="hi-IN"/>
-        </w:rPr>
-      </w:pPr>
-    </w:p>
-    <w:p>
-      <w:pPr>
-        <w:autoSpaceDE w:val="0"/>
-        <w:autoSpaceDN w:val="0"/>
-        <w:adjustRightInd w:val="0"/>
-        <w:spacing w:after="0" w:line="240" w:lineRule="auto"/>
-        <w:rPr>
-          <w:rFonts w:ascii="Arial" w:hAnsi="Arial" w:cs="Arial"/>
-          <w:color w:val="000000"/>
-          <w:sz w:val="36"/>
-          <w:szCs w:val="36"/>
-          <w:lang w:bidi="hi-IN"/>
-        </w:rPr>
-      </w:pPr>
-    </w:p>
-    <w:p>
-      <w:pPr>
-        <w:autoSpaceDE w:val="0"/>
-        <w:autoSpaceDN w:val="0"/>
-        <w:adjustRightInd w:val="0"/>
-        <w:spacing w:after="0" w:line="240" w:lineRule="auto"/>
-        <w:rPr>
-          <w:rFonts w:ascii="Arial" w:hAnsi="Arial" w:cs="Arial"/>
-          <w:color w:val="000000"/>
-          <w:sz w:val="36"/>
-          <w:szCs w:val="36"/>
-          <w:lang w:bidi="hi-IN"/>
-        </w:rPr>
-      </w:pPr>
-      <w:r>
-        <w:rPr>
-          <w:rFonts w:ascii="Arial" w:hAnsi="Arial" w:cs="Arial"/>
-          <w:color w:val="000000"/>
-          <w:sz w:val="36"/>
-          <w:szCs w:val="36"/>
-          <w:lang w:bidi="hi-IN"/>
-        </w:rPr>
-        <w:lastRenderedPageBreak/>
-        <w:t>1.2.6.1</w:t>
-      </w:r>
-    </w:p>
-    <w:p>
-      <w:pPr>
-        <w:autoSpaceDE w:val="0"/>
-        <w:autoSpaceDN w:val="0"/>
-        <w:adjustRightInd w:val="0"/>
-        <w:spacing w:after="0" w:line="240" w:lineRule="auto"/>
-        <w:rPr>
-          <w:rFonts w:ascii="Arial" w:hAnsi="Arial" w:cs="Arial"/>
-          <w:color w:val="000000"/>
-          <w:sz w:val="36"/>
-          <w:szCs w:val="36"/>
-          <w:lang w:bidi="hi-IN"/>
-        </w:rPr>
-      </w:pPr>
-      <w:r>
-        <w:rPr>
-          <w:rFonts w:ascii="Arial" w:hAnsi="Arial" w:cs="Arial"/>
-          <w:color w:val="000000"/>
-          <w:sz w:val="36"/>
-          <w:szCs w:val="36"/>
-          <w:lang w:bidi="hi-IN"/>
-        </w:rPr>
-        <w:t>aq(gm)qSunA$ | tEq | aq(gm)qSuH | pRuqcyaqtAqm | paru#ShA | paru#H | gaqndhaH | tEq | kAma$m | aqvaqtuq | madA#ya | rasa#H | acyu#taH | aqmAtya#H | aqsiq | SuqkraH | tEq | graha#H | aqBIti# | tyam | dEqvam | saqviqtAra$m | UqNyO$H | kaqvikra#tuqmiti# kaqvi - kraqtuqm | arcA#mi | saqtyasa#vasaqmiti# saqtya -saqvaqsaqm | raqtnaqdhAmiti# ratna - dhAm | aqBIti# | priqyam | maqtim | UqrddhvA | yasya# | aqmati#H | BAH | adi#dyutat | savI#mani | hira#NyapANiqritiq hira#Nya - pAqNiqH | aqmiqmIqtaq | suqkratuqriti# su - kratu#H | kRuqpA | suva#H || praqjAByaq iti# pra - jABya#H | tvAq | prAqNAyEti# pra - aqnAya# | tvAq | vyAqnAyEti# vi -aqnAya# | tvAq | praqjA iti# pra - jAH | tvam | anu# ( ) | prEti# | aqniqhiq | praqjA iti# pra - jAH | tvAm | anu# | prEti# | aqnaqntuq || 13 (57)</w:t>
-      </w:r>
-    </w:p>
-    <w:p>
-      <w:pPr>
-        <w:autoSpaceDE w:val="0"/>
-        <w:autoSpaceDN w:val="0"/>
-        <w:adjustRightInd w:val="0"/>
-        <w:spacing w:after="0" w:line="240" w:lineRule="auto"/>
-        <w:rPr>
-          <w:rFonts w:ascii="Arial" w:hAnsi="Arial" w:cs="Arial"/>
-          <w:color w:val="000000"/>
-          <w:sz w:val="36"/>
-          <w:szCs w:val="36"/>
-          <w:lang w:bidi="hi-IN"/>
-        </w:rPr>
-      </w:pPr>
-      <w:r>
-        <w:rPr>
-          <w:rFonts w:ascii="Arial" w:hAnsi="Arial" w:cs="Arial"/>
-          <w:color w:val="000000"/>
-          <w:sz w:val="36"/>
-          <w:szCs w:val="36"/>
-          <w:lang w:bidi="hi-IN"/>
-        </w:rPr>
-        <w:t>(anu# - saqpta ca# ) (A6)</w:t>
-      </w:r>
-    </w:p>
-    <w:p>
-      <w:pPr>
-        <w:autoSpaceDE w:val="0"/>
-        <w:autoSpaceDN w:val="0"/>
-        <w:adjustRightInd w:val="0"/>
-        <w:spacing w:after="0" w:line="240" w:lineRule="auto"/>
-        <w:rPr>
-          <w:rFonts w:ascii="Arial" w:hAnsi="Arial" w:cs="Arial"/>
-          <w:color w:val="000000"/>
-          <w:sz w:val="36"/>
-          <w:szCs w:val="36"/>
-          <w:lang w:bidi="hi-IN"/>
-        </w:rPr>
-      </w:pPr>
-    </w:p>
-    <w:p>
-      <w:pPr>
-        <w:autoSpaceDE w:val="0"/>
-        <w:autoSpaceDN w:val="0"/>
-        <w:adjustRightInd w:val="0"/>
-        <w:spacing w:after="0" w:line="240" w:lineRule="auto"/>
-        <w:rPr>
-          <w:rFonts w:ascii="Arial" w:hAnsi="Arial" w:cs="Arial"/>
-          <w:color w:val="000000"/>
-          <w:sz w:val="36"/>
-          <w:szCs w:val="36"/>
-          <w:lang w:bidi="hi-IN"/>
-        </w:rPr>
-      </w:pPr>
-      <w:r>
-        <w:rPr>
-          <w:rFonts w:ascii="Arial" w:hAnsi="Arial" w:cs="Arial"/>
-          <w:color w:val="000000"/>
-          <w:sz w:val="36"/>
-          <w:szCs w:val="36"/>
-          <w:lang w:bidi="hi-IN"/>
-        </w:rPr>
-        <w:t>1.2.7.1</w:t>
-      </w:r>
-    </w:p>
-    <w:p>
-      <w:pPr>
-        <w:autoSpaceDE w:val="0"/>
-        <w:autoSpaceDN w:val="0"/>
-        <w:adjustRightInd w:val="0"/>
-        <w:spacing w:after="0" w:line="240" w:lineRule="auto"/>
-        <w:rPr>
-          <w:rFonts w:ascii="Arial" w:hAnsi="Arial" w:cs="Arial"/>
-          <w:color w:val="000000"/>
-          <w:sz w:val="36"/>
-          <w:szCs w:val="36"/>
-          <w:lang w:bidi="hi-IN"/>
-        </w:rPr>
-      </w:pPr>
-      <w:r>
-        <w:rPr>
-          <w:rFonts w:ascii="Arial" w:hAnsi="Arial" w:cs="Arial"/>
-          <w:color w:val="000000"/>
-          <w:sz w:val="36"/>
-          <w:szCs w:val="36"/>
-          <w:lang w:bidi="hi-IN"/>
-        </w:rPr>
-        <w:t xml:space="preserve">sOma$m | tEq | krIqNAqmiq | Urja#svantam | paya#svantam | vIqryA#vantaqmiti# vIqrya# - vaqntaqm | aqBiqmAqtiqShAhaqmitya#BimAti - sAha$m | Suqkram | tEq | SuqkrENa# | krIqNAqmiq | caqndram | caqndrENa# | aqmRuta$m | aqmRutE#na | saqmyat | tEq | gOH | aqsmE iti# | caqndrANi# | tapa#saH | taqnUH | aqsiq | praqjApa#tEqriti# praqjA - paqtEqH | varNa#H | tasyA$H | tEq | saqhaqsraqpOqShamiti# sahasra -pOqSham | puShya#ntyAH | caqraqmENa# | paqSunA$ | krIqNAqmiq | aqsmE iti# | tEq | bandhu#H | mayi# | tEq | rAya#H | SraqyaqntAqm | aqsmE iti# | jyOti#H | sOqmaqviqkraqyiNIti# sOma - viqkraqyiNi# | tama#H | </w:t>
-      </w:r>
-      <w:r>
-        <w:rPr>
-          <w:rFonts w:ascii="Arial" w:hAnsi="Arial" w:cs="Arial"/>
-          <w:color w:val="000000"/>
-          <w:sz w:val="36"/>
-          <w:szCs w:val="36"/>
-          <w:lang w:bidi="hi-IN"/>
-        </w:rPr>
-        <w:lastRenderedPageBreak/>
-        <w:t xml:space="preserve">miqtraH | naqH | Eti# | iqhiq | sumi#tradhAq itiq </w:t>
-      </w:r>
-      <w:r>
-        <w:rPr>
-          <w:rFonts w:ascii="Arial" w:hAnsi="Arial" w:cs="Arial"/>
-          <w:color w:val="000000"/>
-          <w:sz w:val="36"/>
-          <w:szCs w:val="36"/>
-          <w:lang w:bidi="hi-IN"/>
-        </w:rPr>
-        <w:br/>
-      </w:r>
-      <w:r>
-        <w:rPr>
-          <w:rFonts w:ascii="Arial" w:hAnsi="Arial" w:cs="Arial"/>
-          <w:color w:val="000000"/>
-          <w:sz w:val="36"/>
-          <w:szCs w:val="36"/>
-          <w:lang w:bidi="hi-IN"/>
-        </w:rPr>
-        <w:t xml:space="preserve">sumi#tra - dhAqH | indra#sya | Uqrum ( ) | Eti# | viqSaq | dakShi#Nam | uqSann | uqSanta$m | syOqnaH | syOqnam | svAna# | BrAja# | a~gGA#rE | baMBA#rE | hasta# | suhaqstEtiq su - haqstaq | kRuSA#naqvitiq kRuSa# - aqnOq | EqtE | vaqH | </w:t>
-      </w:r>
-    </w:p>
-    <w:p>
-      <w:pPr>
-        <w:autoSpaceDE w:val="0"/>
-        <w:autoSpaceDN w:val="0"/>
-        <w:adjustRightInd w:val="0"/>
-        <w:spacing w:after="0" w:line="240" w:lineRule="auto"/>
-        <w:rPr>
-          <w:rFonts w:ascii="Arial" w:hAnsi="Arial" w:cs="Arial"/>
-          <w:color w:val="000000"/>
-          <w:sz w:val="36"/>
-          <w:szCs w:val="36"/>
-          <w:lang w:bidi="hi-IN"/>
-        </w:rPr>
-      </w:pPr>
-      <w:r>
-        <w:rPr>
-          <w:rFonts w:ascii="Arial" w:hAnsi="Arial" w:cs="Arial"/>
-          <w:color w:val="000000"/>
-          <w:sz w:val="36"/>
-          <w:szCs w:val="36"/>
-          <w:lang w:bidi="hi-IN"/>
-        </w:rPr>
-        <w:t>sOqmaqkraya#NAq iti# sOma - kraya#NAH | tAn | raqkShaqddhvaqm | mA | vaqH | daqBaqnn || 14 (72)</w:t>
-      </w:r>
-    </w:p>
-    <w:p>
-      <w:pPr>
-        <w:autoSpaceDE w:val="0"/>
-        <w:autoSpaceDN w:val="0"/>
-        <w:adjustRightInd w:val="0"/>
-        <w:spacing w:after="0" w:line="240" w:lineRule="auto"/>
-        <w:rPr>
-          <w:rFonts w:ascii="Arial" w:hAnsi="Arial" w:cs="Arial"/>
-          <w:color w:val="000000"/>
-          <w:sz w:val="36"/>
-          <w:szCs w:val="36"/>
-          <w:lang w:bidi="hi-IN"/>
-        </w:rPr>
-      </w:pPr>
-      <w:r>
-        <w:rPr>
-          <w:rFonts w:ascii="Arial" w:hAnsi="Arial" w:cs="Arial"/>
-          <w:color w:val="000000"/>
-          <w:sz w:val="36"/>
-          <w:szCs w:val="36"/>
-          <w:lang w:bidi="hi-IN"/>
-        </w:rPr>
-        <w:t xml:space="preserve">(UqruM-dvAvi(gm)#SatiSca) (A7) </w:t>
+        <w:t xml:space="preserve">syOqnam | svAna# | BrAja# | a~gGA#rE | baMBA#rE | hasta# | suhaqstEtiq su - haqstaq | kRuSA#naqvitiq kRuSa# - aqnOq | EqtE | vaqH | </w:t>
+      </w:r>
+    </w:p>
+    <w:p>
+      <w:pPr>
+        <w:autoSpaceDE w:val="0"/>
+        <w:autoSpaceDN w:val="0"/>
+        <w:adjustRightInd w:val="0"/>
+        <w:spacing w:after="0" w:line="240" w:lineRule="auto"/>
+        <w:rPr>
+          <w:rFonts w:ascii="Arial" w:hAnsi="Arial" w:cs="Arial"/>
+          <w:color w:val="000000"/>
+          <w:sz w:val="36"/>
+          <w:szCs w:val="36"/>
+          <w:lang w:bidi="hi-IN"/>
+        </w:rPr>
+      </w:pPr>
+      <w:proofErr w:type="gramStart"/>
+      <w:r>
+        <w:rPr>
+          <w:rFonts w:ascii="Arial" w:hAnsi="Arial" w:cs="Arial"/>
+          <w:color w:val="000000"/>
+          <w:sz w:val="36"/>
+          <w:szCs w:val="36"/>
+          <w:lang w:bidi="hi-IN"/>
+        </w:rPr>
+        <w:t>sOqmaqkraya#</w:t>
+      </w:r>
+      <w:proofErr w:type="gramEnd"/>
+      <w:r>
+        <w:rPr>
+          <w:rFonts w:ascii="Arial" w:hAnsi="Arial" w:cs="Arial"/>
+          <w:color w:val="000000"/>
+          <w:sz w:val="36"/>
+          <w:szCs w:val="36"/>
+          <w:lang w:bidi="hi-IN"/>
+        </w:rPr>
+        <w:t>NAq iti# sOma - kraya#NAH | tAn | raqkShaqddhvaqm | mA | vaqH | daqBaqnn || 14 (72)</w:t>
+      </w:r>
+    </w:p>
+    <w:p>
+      <w:pPr>
+        <w:autoSpaceDE w:val="0"/>
+        <w:autoSpaceDN w:val="0"/>
+        <w:adjustRightInd w:val="0"/>
+        <w:spacing w:after="0" w:line="240" w:lineRule="auto"/>
+        <w:rPr>
+          <w:rFonts w:ascii="Arial" w:hAnsi="Arial" w:cs="Arial"/>
+          <w:color w:val="000000"/>
+          <w:sz w:val="36"/>
+          <w:szCs w:val="36"/>
+          <w:lang w:bidi="hi-IN"/>
+        </w:rPr>
+      </w:pPr>
+      <w:r>
+        <w:rPr>
+          <w:rFonts w:ascii="Arial" w:hAnsi="Arial" w:cs="Arial"/>
+          <w:color w:val="000000"/>
+          <w:sz w:val="36"/>
+          <w:szCs w:val="36"/>
+          <w:lang w:bidi="hi-IN"/>
+        </w:rPr>
+        <w:t>(UqruM-</w:t>
+      </w:r>
+      <w:proofErr w:type="gramStart"/>
+      <w:r>
+        <w:rPr>
+          <w:rFonts w:ascii="Arial" w:hAnsi="Arial" w:cs="Arial"/>
+          <w:color w:val="000000"/>
+          <w:sz w:val="36"/>
+          <w:szCs w:val="36"/>
+          <w:lang w:bidi="hi-IN"/>
+        </w:rPr>
+        <w:t>dvAvi(</w:t>
+      </w:r>
+      <w:proofErr w:type="gramEnd"/>
+      <w:r>
+        <w:rPr>
+          <w:rFonts w:ascii="Arial" w:hAnsi="Arial" w:cs="Arial"/>
+          <w:color w:val="000000"/>
+          <w:sz w:val="36"/>
+          <w:szCs w:val="36"/>
+          <w:lang w:bidi="hi-IN"/>
+        </w:rPr>
+        <w:t xml:space="preserve">gm)#SatiSca) (A7) </w:t>
       </w:r>
     </w:p>
     <w:p>
@@ -1988,15 +2308,27 @@
           <w:lang w:bidi="hi-IN"/>
         </w:rPr>
       </w:pPr>
-      <w:r>
-        <w:rPr>
-          <w:rFonts w:ascii="Arial" w:hAnsi="Arial" w:cs="Arial"/>
-          <w:color w:val="000000"/>
-          <w:sz w:val="36"/>
-          <w:szCs w:val="36"/>
-          <w:lang w:bidi="hi-IN"/>
-        </w:rPr>
-        <w:t>viSvA$ | Buva#nAni | saqMrADiti saM - rAT | viSvA$ | it | tAni# | varu#Nasya | vraqtAni# | vanE#Shu | vIti# | aqntari#kSham | taqtAqnaq | vAja$m | arvaqthsvityarva#t - suq | paya#H | aqGniqyAsu# | hRuqthsviti# hRuqt - su | 15 (50)</w:t>
+      <w:proofErr w:type="gramStart"/>
+      <w:r>
+        <w:rPr>
+          <w:rFonts w:ascii="Arial" w:hAnsi="Arial" w:cs="Arial"/>
+          <w:color w:val="000000"/>
+          <w:sz w:val="36"/>
+          <w:szCs w:val="36"/>
+          <w:lang w:bidi="hi-IN"/>
+        </w:rPr>
+        <w:t>viSvA</w:t>
+      </w:r>
+      <w:proofErr w:type="gramEnd"/>
+      <w:r>
+        <w:rPr>
+          <w:rFonts w:ascii="Arial" w:hAnsi="Arial" w:cs="Arial"/>
+          <w:color w:val="000000"/>
+          <w:sz w:val="36"/>
+          <w:szCs w:val="36"/>
+          <w:lang w:bidi="hi-IN"/>
+        </w:rPr>
+        <w:t>$ | Buva#nAni | saqMrADiti saM - rAT | viSvA$ | it | tAni# | varu#Nasya | vraqtAni# | vanE#Shu | vIti# | aqntari#kSham | taqtAqnaq | vAja$m | arvaqthsvityarva#t - suq | paya#H | aqGniqyAsu# | hRuqthsviti# hRut - su | 15 (50)</w:t>
       </w:r>
     </w:p>
     <w:p>
@@ -2061,7 +2393,27 @@
           <w:szCs w:val="36"/>
           <w:lang w:bidi="hi-IN"/>
         </w:rPr>
-        <w:t xml:space="preserve">kratu$m | varu#NaH | viqkShu | aqgnim | diqvi | sUrya$m | aqdaqdhAqt | sOma$m | adau$ | uditi# | uq | tyam | jAqtavE#dasaqmiti# jAqta - vEqdaqsaqm | dEqvam | vaqhaqntiq | kEqtava#H || dRuqSE | viSvA#ya | sUrya$m || usrau$ | Eti# | iqtaqm | dhUqr.qShAqhAqviti# dhUH - sAqhauq | aqnaqSrU iti# | avI#rahaNAqvityavI#ra - </w:t>
+        <w:t>kratu$m | varu#NaH | viqkShu | aqgnim | diqvi | sUrya$m | aqdaqdhAqt | sOma$m | ad</w:t>
+      </w:r>
+      <w:r>
+        <w:rPr>
+          <w:rFonts w:ascii="Arial" w:hAnsi="Arial" w:cs="Arial"/>
+          <w:color w:val="000000"/>
+          <w:sz w:val="36"/>
+          <w:szCs w:val="36"/>
+          <w:lang w:bidi="hi-IN"/>
+        </w:rPr>
+        <w:t>r</w:t>
+      </w:r>
+      <w:r>
+        <w:rPr>
+          <w:rFonts w:ascii="Arial" w:hAnsi="Arial" w:cs="Arial"/>
+          <w:color w:val="000000"/>
+          <w:sz w:val="36"/>
+          <w:szCs w:val="36"/>
+          <w:lang w:bidi="hi-IN"/>
+        </w:rPr>
+        <w:t xml:space="preserve">au$ | uditi# | uq | tyam | jAqtavE#dasaqmiti# jAqta - vEqdaqsaqm | dEqvam | vaqhaqntiq | kEqtava#H || dRuqSE | viSvA#ya | sUrya$m || usrau$ | Eti# | iqtaqm | dhUqr.qShAqhAqviti# dhUH - sAqhauq | aqnaqSrU iti# | avI#rahaNAqvityavI#ra - </w:t>
       </w:r>
       <w:r>
         <w:rPr>
@@ -2089,15 +2441,27 @@
           <w:lang w:bidi="hi-IN"/>
         </w:rPr>
       </w:pPr>
-      <w:r>
-        <w:rPr>
-          <w:rFonts w:ascii="Arial" w:hAnsi="Arial" w:cs="Arial"/>
-          <w:color w:val="000000"/>
-          <w:sz w:val="36"/>
-          <w:szCs w:val="36"/>
-          <w:lang w:bidi="hi-IN"/>
-        </w:rPr>
-        <w:t xml:space="preserve">( hRuqthsu-pa~jca#tri(gm)Sacca ) (A8) </w:t>
+      <w:proofErr w:type="gramStart"/>
+      <w:r>
+        <w:rPr>
+          <w:rFonts w:ascii="Arial" w:hAnsi="Arial" w:cs="Arial"/>
+          <w:color w:val="000000"/>
+          <w:sz w:val="36"/>
+          <w:szCs w:val="36"/>
+          <w:lang w:bidi="hi-IN"/>
+        </w:rPr>
+        <w:t>( hRuqthsu</w:t>
+      </w:r>
+      <w:proofErr w:type="gramEnd"/>
+      <w:r>
+        <w:rPr>
+          <w:rFonts w:ascii="Arial" w:hAnsi="Arial" w:cs="Arial"/>
+          <w:color w:val="000000"/>
+          <w:sz w:val="36"/>
+          <w:szCs w:val="36"/>
+          <w:lang w:bidi="hi-IN"/>
+        </w:rPr>
+        <w:t xml:space="preserve">-pa~jca#tri(gm)Sacca ) (A8) </w:t>
       </w:r>
     </w:p>
     <w:p>
@@ -2154,15 +2518,27 @@
           <w:lang w:bidi="hi-IN"/>
         </w:rPr>
       </w:pPr>
-      <w:r>
-        <w:rPr>
-          <w:rFonts w:ascii="Arial" w:hAnsi="Arial" w:cs="Arial"/>
-          <w:color w:val="000000"/>
-          <w:sz w:val="36"/>
-          <w:szCs w:val="36"/>
-          <w:lang w:bidi="hi-IN"/>
-        </w:rPr>
-        <w:t xml:space="preserve">prEti# | cyaqvaqsvaq | BuqvaqH | paqtEq | viSvA#ni | aqBIti# | dhAmA#ni | mA | tvAq | paqriqpaqrIti# pari - </w:t>
+      <w:proofErr w:type="gramStart"/>
+      <w:r>
+        <w:rPr>
+          <w:rFonts w:ascii="Arial" w:hAnsi="Arial" w:cs="Arial"/>
+          <w:color w:val="000000"/>
+          <w:sz w:val="36"/>
+          <w:szCs w:val="36"/>
+          <w:lang w:bidi="hi-IN"/>
+        </w:rPr>
+        <w:t>prEti</w:t>
+      </w:r>
+      <w:proofErr w:type="gramEnd"/>
+      <w:r>
+        <w:rPr>
+          <w:rFonts w:ascii="Arial" w:hAnsi="Arial" w:cs="Arial"/>
+          <w:color w:val="000000"/>
+          <w:sz w:val="36"/>
+          <w:szCs w:val="36"/>
+          <w:lang w:bidi="hi-IN"/>
+        </w:rPr>
+        <w:t xml:space="preserve"># | cyaqvaqsvaq | BuqvaqH | paqtEq | viSvA#ni | aqBIti# | dhAmA#ni | mA | tvAq | paqriqpaqrIti# pari - </w:t>
       </w:r>
       <w:r>
         <w:rPr>
@@ -2182,7 +2558,27 @@
           <w:szCs w:val="36"/>
           <w:lang w:bidi="hi-IN"/>
         </w:rPr>
-        <w:t xml:space="preserve">paqrI | viqdaqt | mA | tvAq | paqriqpaqnthinaq iti# pari - paqnthina#H | viqdaqnn | mA | tvAq | vRukA$H | aqGAqyavaq itya#Ga - yava#H | mA | gaqndhaqrvaH | viqSvAva#suqriti# viqSva - vaqsuqH | Eti# | daqghaqt | SyEqnaH | BUqtvA | parEti# | paqtaq | </w:t>
+        <w:t>paqrI | viqdaqt | mA | tvAq | paqriqpaqnthinaq iti# pari - paqnthina#H | viqdaqnn | mA | tvAq | vRukA$H | aqGAqyavaq itya#Ga - yava#H | mA | gaqndhaqrvaH | viqSvAva#suqriti# viqSva - vaqsuqH | Eti# | daq</w:t>
+      </w:r>
+      <w:r>
+        <w:rPr>
+          <w:rFonts w:ascii="Arial" w:hAnsi="Arial" w:cs="Arial"/>
+          <w:color w:val="000000"/>
+          <w:sz w:val="36"/>
+          <w:szCs w:val="36"/>
+          <w:lang w:bidi="hi-IN"/>
+        </w:rPr>
+        <w:t>G</w:t>
+      </w:r>
+      <w:r>
+        <w:rPr>
+          <w:rFonts w:ascii="Arial" w:hAnsi="Arial" w:cs="Arial"/>
+          <w:color w:val="000000"/>
+          <w:sz w:val="36"/>
+          <w:szCs w:val="36"/>
+          <w:lang w:bidi="hi-IN"/>
+        </w:rPr>
+        <w:t xml:space="preserve">aqt | SyEqnaH | BUqtvA | parEti# | paqtaq | </w:t>
       </w:r>
     </w:p>
     <w:p>
@@ -2224,15 +2620,27 @@
           <w:lang w:bidi="hi-IN"/>
         </w:rPr>
       </w:pPr>
-      <w:r>
-        <w:rPr>
-          <w:rFonts w:ascii="Arial" w:hAnsi="Arial" w:cs="Arial"/>
-          <w:color w:val="000000"/>
-          <w:sz w:val="36"/>
-          <w:szCs w:val="36"/>
-          <w:lang w:bidi="hi-IN"/>
-        </w:rPr>
-        <w:t>( miqtrasyaq-trayO#vi(gm)SatiSca ) (A9)</w:t>
+      <w:proofErr w:type="gramStart"/>
+      <w:r>
+        <w:rPr>
+          <w:rFonts w:ascii="Arial" w:hAnsi="Arial" w:cs="Arial"/>
+          <w:color w:val="000000"/>
+          <w:sz w:val="36"/>
+          <w:szCs w:val="36"/>
+          <w:lang w:bidi="hi-IN"/>
+        </w:rPr>
+        <w:t>( miqtrasyaq</w:t>
+      </w:r>
+      <w:proofErr w:type="gramEnd"/>
+      <w:r>
+        <w:rPr>
+          <w:rFonts w:ascii="Arial" w:hAnsi="Arial" w:cs="Arial"/>
+          <w:color w:val="000000"/>
+          <w:sz w:val="36"/>
+          <w:szCs w:val="36"/>
+          <w:lang w:bidi="hi-IN"/>
+        </w:rPr>
+        <w:t>-trayO#vi(gm)SatiSca ) (A9)</w:t>
       </w:r>
     </w:p>
     <w:p>
@@ -2423,8 +2831,9 @@
           <w:szCs w:val="36"/>
           <w:lang w:bidi="hi-IN"/>
         </w:rPr>
-        <w:t xml:space="preserve">tvAq | gRuqhNAqmiq | tanUqnaptraq itiq tanU$ - naptrE$ | tvAq | gRuqhNAqmiq | SAqkvaqrAya# | tvAq  | gRuqhNAqmiq  | Sakmann# | Oji#ShThAya | tvAq | gRuqhNAqmiq | anA#dhRuShTaqmityanA$ - dhRuqShTaqm | aqsiq | aqnAqdhRuqShyamitya#nA - dhRuqShyam | dEqvAnA$m | Oja#H | aqBiqSaqstiqpA itya#BiSastiq - pAH | aqnaqBiqSaqstEqnyamitya#naBi - SaqstEqnyam | anviti# | mEq | dIqkShAm | dIqkShApa#tiqriti# dIqkShA - paqtiqH | maqnyaqtAqm | </w:t>
-      </w:r>
+        <w:t xml:space="preserve">tvAq | gRuqhNAqmiq | tanUqnaptraq itiq tanU$ - naptrE$ | tvAq | gRuqhNAqmiq | SAqkvaqrAya# | tvAq  | gRuqhNAqmiq  | Sakmann# | Oji#ShThAya | tvAq | gRuqhNAqmiq | anA#dhRuShTaqmityanA$ - dhRuqShTaqm | aqsiq | aqnAqdhRuqShyamitya#nA - dhRuqShyam | dEqvAnA$m | Oja#H | aqBiqSaqstiqpA itya#BiSasti - pAH | aqnaqBiqSaqstEqnyamitya#naBi - SaqstEqnyam | anviti# | mEq | dIqkShAm | dIqkShApa#tiqriti# dIqkShA - paqtiqH | maqnyaqtAqm | </w:t>
+      </w:r>
+      <w:proofErr w:type="gramStart"/>
       <w:r>
         <w:rPr>
           <w:rFonts w:ascii="Arial" w:hAnsi="Arial" w:cs="Arial"/>
@@ -2434,57 +2843,102 @@
           <w:lang w:bidi="hi-IN"/>
         </w:rPr>
         <w:lastRenderedPageBreak/>
-        <w:t xml:space="preserve">anviti# | tapa#H | tapa#spatiqritiq tapa#H - paqtiqH | a~jja#sA | saqtyam | upEti# | gEqShaqm | </w:t>
-      </w:r>
-    </w:p>
-    <w:p>
-      <w:pPr>
-        <w:autoSpaceDE w:val="0"/>
-        <w:autoSpaceDN w:val="0"/>
-        <w:adjustRightInd w:val="0"/>
-        <w:spacing w:after="0" w:line="240" w:lineRule="auto"/>
-        <w:rPr>
-          <w:rFonts w:ascii="Arial" w:hAnsi="Arial" w:cs="Arial"/>
-          <w:color w:val="000000"/>
-          <w:sz w:val="36"/>
-          <w:szCs w:val="36"/>
-          <w:lang w:bidi="hi-IN"/>
-        </w:rPr>
-      </w:pPr>
-      <w:r>
-        <w:rPr>
-          <w:rFonts w:ascii="Arial" w:hAnsi="Arial" w:cs="Arial"/>
-          <w:color w:val="000000"/>
-          <w:sz w:val="36"/>
-          <w:szCs w:val="36"/>
-          <w:lang w:bidi="hi-IN"/>
-        </w:rPr>
-        <w:t>suqviqtE | mAq ( ) | dhAqH || 19 (51)</w:t>
-      </w:r>
-    </w:p>
-    <w:p>
-      <w:pPr>
-        <w:autoSpaceDE w:val="0"/>
-        <w:autoSpaceDN w:val="0"/>
-        <w:adjustRightInd w:val="0"/>
-        <w:spacing w:after="0" w:line="240" w:lineRule="auto"/>
-        <w:rPr>
-          <w:rFonts w:ascii="Arial" w:hAnsi="Arial" w:cs="Arial"/>
-          <w:color w:val="000000"/>
-          <w:sz w:val="36"/>
-          <w:szCs w:val="36"/>
-          <w:lang w:bidi="hi-IN"/>
-        </w:rPr>
-      </w:pPr>
-      <w:r>
-        <w:rPr>
-          <w:rFonts w:ascii="Arial" w:hAnsi="Arial" w:cs="Arial"/>
-          <w:color w:val="000000"/>
-          <w:sz w:val="36"/>
-          <w:szCs w:val="36"/>
-          <w:lang w:bidi="hi-IN"/>
-        </w:rPr>
-        <w:t>(A mai-ka#mca ) (A10)</w:t>
+        <w:t>anviti</w:t>
+      </w:r>
+      <w:proofErr w:type="gramEnd"/>
+      <w:r>
+        <w:rPr>
+          <w:rFonts w:ascii="Arial" w:hAnsi="Arial" w:cs="Arial"/>
+          <w:color w:val="000000"/>
+          <w:sz w:val="36"/>
+          <w:szCs w:val="36"/>
+          <w:lang w:bidi="hi-IN"/>
+        </w:rPr>
+        <w:t xml:space="preserve"># | tapa#H | tapa#spatiqritiq tapa#H - paqtiqH | a~jja#sA | saqtyam | upEti# | gEqShaqm | </w:t>
+      </w:r>
+    </w:p>
+    <w:p>
+      <w:pPr>
+        <w:autoSpaceDE w:val="0"/>
+        <w:autoSpaceDN w:val="0"/>
+        <w:adjustRightInd w:val="0"/>
+        <w:spacing w:after="0" w:line="240" w:lineRule="auto"/>
+        <w:rPr>
+          <w:rFonts w:ascii="Arial" w:hAnsi="Arial" w:cs="Arial"/>
+          <w:color w:val="000000"/>
+          <w:sz w:val="36"/>
+          <w:szCs w:val="36"/>
+          <w:lang w:bidi="hi-IN"/>
+        </w:rPr>
+      </w:pPr>
+      <w:proofErr w:type="gramStart"/>
+      <w:r>
+        <w:rPr>
+          <w:rFonts w:ascii="Arial" w:hAnsi="Arial" w:cs="Arial"/>
+          <w:color w:val="000000"/>
+          <w:sz w:val="36"/>
+          <w:szCs w:val="36"/>
+          <w:lang w:bidi="hi-IN"/>
+        </w:rPr>
+        <w:t>suqviqtE</w:t>
+      </w:r>
+      <w:proofErr w:type="gramEnd"/>
+      <w:r>
+        <w:rPr>
+          <w:rFonts w:ascii="Arial" w:hAnsi="Arial" w:cs="Arial"/>
+          <w:color w:val="000000"/>
+          <w:sz w:val="36"/>
+          <w:szCs w:val="36"/>
+          <w:lang w:bidi="hi-IN"/>
+        </w:rPr>
+        <w:t xml:space="preserve"> | mAq ( ) | dhAqH || 19 (51)</w:t>
+      </w:r>
+    </w:p>
+    <w:p>
+      <w:pPr>
+        <w:autoSpaceDE w:val="0"/>
+        <w:autoSpaceDN w:val="0"/>
+        <w:adjustRightInd w:val="0"/>
+        <w:spacing w:after="0" w:line="240" w:lineRule="auto"/>
+        <w:rPr>
+          <w:rFonts w:ascii="Arial" w:hAnsi="Arial" w:cs="Arial"/>
+          <w:color w:val="000000"/>
+          <w:sz w:val="36"/>
+          <w:szCs w:val="36"/>
+          <w:lang w:bidi="hi-IN"/>
+        </w:rPr>
+      </w:pPr>
+      <w:r>
+        <w:rPr>
+          <w:rFonts w:ascii="Arial" w:hAnsi="Arial" w:cs="Arial"/>
+          <w:color w:val="000000"/>
+          <w:sz w:val="36"/>
+          <w:szCs w:val="36"/>
+          <w:lang w:bidi="hi-IN"/>
+        </w:rPr>
+        <w:t>(A mai-ka#</w:t>
+      </w:r>
+      <w:proofErr w:type="gramStart"/>
+      <w:r>
+        <w:rPr>
+          <w:rFonts w:ascii="Arial" w:hAnsi="Arial" w:cs="Arial"/>
+          <w:color w:val="000000"/>
+          <w:sz w:val="36"/>
+          <w:szCs w:val="36"/>
+          <w:lang w:bidi="hi-IN"/>
+        </w:rPr>
+        <w:t>mca )</w:t>
+      </w:r>
+      <w:proofErr w:type="gramEnd"/>
+      <w:r>
+        <w:rPr>
+          <w:rFonts w:ascii="Arial" w:hAnsi="Arial" w:cs="Arial"/>
+          <w:color w:val="000000"/>
+          <w:sz w:val="36"/>
+          <w:szCs w:val="36"/>
+          <w:lang w:bidi="hi-IN"/>
+        </w:rPr>
+        <w:t xml:space="preserve"> (A10)</w:t>
       </w:r>
     </w:p>
     <w:p>
@@ -2646,65 +3100,101 @@
           <w:lang w:bidi="hi-IN"/>
         </w:rPr>
       </w:pPr>
-      <w:r>
-        <w:rPr>
-          <w:rFonts w:ascii="Arial" w:hAnsi="Arial" w:cs="Arial"/>
-          <w:color w:val="000000"/>
-          <w:sz w:val="36"/>
-          <w:szCs w:val="36"/>
-          <w:lang w:bidi="hi-IN"/>
-        </w:rPr>
-        <w:t xml:space="preserve">yA | tava# | taqnUH | iqyam | sA | mayi# | saqha | nauq | vraqtaqpaqtaq iti# vrata -paqtEq | vraqtinO$H | vraqtAni# | yA | tEq | aqgnEq | rudri#yA | taqnUH | tayA$ | naqH | pAqhiq | tasyA$H | tEq | svAhA$ | yA | tEq | aqgnEq | aqyAqSaqyEtya#yA - SaqyA | raqjAqSaqyEti# rajA - SaqyA | haqrAqSaqyEti# harA - SaqyA | taqnUH | var.Shi#ShThA | gaqhvaqrEqShThEti# gahvarE - sthA | </w:t>
-      </w:r>
-    </w:p>
-    <w:p>
-      <w:pPr>
-        <w:autoSpaceDE w:val="0"/>
-        <w:autoSpaceDN w:val="0"/>
-        <w:adjustRightInd w:val="0"/>
-        <w:spacing w:after="0" w:line="240" w:lineRule="auto"/>
-        <w:rPr>
-          <w:rFonts w:ascii="Arial" w:hAnsi="Arial" w:cs="Arial"/>
-          <w:color w:val="000000"/>
-          <w:sz w:val="36"/>
-          <w:szCs w:val="36"/>
-          <w:lang w:bidi="hi-IN"/>
-        </w:rPr>
-      </w:pPr>
-      <w:r>
-        <w:rPr>
-          <w:rFonts w:ascii="Arial" w:hAnsi="Arial" w:cs="Arial"/>
-          <w:color w:val="000000"/>
-          <w:sz w:val="36"/>
-          <w:szCs w:val="36"/>
-          <w:lang w:bidi="hi-IN"/>
-        </w:rPr>
-        <w:t>uqgram | vaca#H | apEti# | aqvaqdhIqm | tvEqSham | vaca#H | apEti# | aqvaqdhIqm | svAhA$ || 21 (40)</w:t>
-      </w:r>
-    </w:p>
-    <w:p>
-      <w:pPr>
-        <w:autoSpaceDE w:val="0"/>
-        <w:autoSpaceDN w:val="0"/>
-        <w:adjustRightInd w:val="0"/>
-        <w:spacing w:after="0" w:line="240" w:lineRule="auto"/>
-        <w:rPr>
-          <w:rFonts w:ascii="Arial" w:hAnsi="Arial" w:cs="Arial"/>
-          <w:color w:val="000000"/>
-          <w:sz w:val="36"/>
-          <w:szCs w:val="36"/>
-          <w:lang w:bidi="hi-IN"/>
-        </w:rPr>
-      </w:pPr>
-      <w:r>
-        <w:rPr>
-          <w:rFonts w:ascii="Arial" w:hAnsi="Arial" w:cs="Arial"/>
-          <w:color w:val="000000"/>
-          <w:sz w:val="36"/>
-          <w:szCs w:val="36"/>
-          <w:lang w:bidi="hi-IN"/>
-        </w:rPr>
-        <w:t xml:space="preserve">( tvayi#-catvAriq(gm)qSacca# ) (A11) </w:t>
+      <w:proofErr w:type="gramStart"/>
+      <w:r>
+        <w:rPr>
+          <w:rFonts w:ascii="Arial" w:hAnsi="Arial" w:cs="Arial"/>
+          <w:color w:val="000000"/>
+          <w:sz w:val="36"/>
+          <w:szCs w:val="36"/>
+          <w:lang w:bidi="hi-IN"/>
+        </w:rPr>
+        <w:t>yA</w:t>
+      </w:r>
+      <w:proofErr w:type="gramEnd"/>
+      <w:r>
+        <w:rPr>
+          <w:rFonts w:ascii="Arial" w:hAnsi="Arial" w:cs="Arial"/>
+          <w:color w:val="000000"/>
+          <w:sz w:val="36"/>
+          <w:szCs w:val="36"/>
+          <w:lang w:bidi="hi-IN"/>
+        </w:rPr>
+        <w:t xml:space="preserve"> | tava# | taqnUH | iqyam | sA | mayi# | saqha | nauq | vraqtaqpaqtaq iti# vrata -paqtEq | vraqtinO$H | vraqtAni# | yA | tEq | aqgnEq | rudri#yA | taqnUH | tayA$ | naqH | pAqhiq | tasyA$H | tEq | svAhA$ | yA | tEq | aqgnEq | aqyAqSaqyEtya#yA - SaqyA | raqjAqSaqyEti# rajA - SaqyA | haqrAqSaqyEti# harA - SaqyA | taqnUH | var.Shi#ShThA | gaqhvaqrEqShThEti# gahvarE - sthA | </w:t>
+      </w:r>
+    </w:p>
+    <w:p>
+      <w:pPr>
+        <w:autoSpaceDE w:val="0"/>
+        <w:autoSpaceDN w:val="0"/>
+        <w:adjustRightInd w:val="0"/>
+        <w:spacing w:after="0" w:line="240" w:lineRule="auto"/>
+        <w:rPr>
+          <w:rFonts w:ascii="Arial" w:hAnsi="Arial" w:cs="Arial"/>
+          <w:color w:val="000000"/>
+          <w:sz w:val="36"/>
+          <w:szCs w:val="36"/>
+          <w:lang w:bidi="hi-IN"/>
+        </w:rPr>
+      </w:pPr>
+      <w:proofErr w:type="gramStart"/>
+      <w:r>
+        <w:rPr>
+          <w:rFonts w:ascii="Arial" w:hAnsi="Arial" w:cs="Arial"/>
+          <w:color w:val="000000"/>
+          <w:sz w:val="36"/>
+          <w:szCs w:val="36"/>
+          <w:lang w:bidi="hi-IN"/>
+        </w:rPr>
+        <w:t>uqgram</w:t>
+      </w:r>
+      <w:proofErr w:type="gramEnd"/>
+      <w:r>
+        <w:rPr>
+          <w:rFonts w:ascii="Arial" w:hAnsi="Arial" w:cs="Arial"/>
+          <w:color w:val="000000"/>
+          <w:sz w:val="36"/>
+          <w:szCs w:val="36"/>
+          <w:lang w:bidi="hi-IN"/>
+        </w:rPr>
+        <w:t xml:space="preserve"> | vaca#H | apEti# | aqvaqdhIqm | tvEqSham | vaca#H | apEti# | aqvaqdhIqm | svAhA$ || 21 (40)</w:t>
+      </w:r>
+    </w:p>
+    <w:p>
+      <w:pPr>
+        <w:autoSpaceDE w:val="0"/>
+        <w:autoSpaceDN w:val="0"/>
+        <w:adjustRightInd w:val="0"/>
+        <w:spacing w:after="0" w:line="240" w:lineRule="auto"/>
+        <w:rPr>
+          <w:rFonts w:ascii="Arial" w:hAnsi="Arial" w:cs="Arial"/>
+          <w:color w:val="000000"/>
+          <w:sz w:val="36"/>
+          <w:szCs w:val="36"/>
+          <w:lang w:bidi="hi-IN"/>
+        </w:rPr>
+      </w:pPr>
+      <w:proofErr w:type="gramStart"/>
+      <w:r>
+        <w:rPr>
+          <w:rFonts w:ascii="Arial" w:hAnsi="Arial" w:cs="Arial"/>
+          <w:color w:val="000000"/>
+          <w:sz w:val="36"/>
+          <w:szCs w:val="36"/>
+          <w:lang w:bidi="hi-IN"/>
+        </w:rPr>
+        <w:t>( tvayi</w:t>
+      </w:r>
+      <w:proofErr w:type="gramEnd"/>
+      <w:r>
+        <w:rPr>
+          <w:rFonts w:ascii="Arial" w:hAnsi="Arial" w:cs="Arial"/>
+          <w:color w:val="000000"/>
+          <w:sz w:val="36"/>
+          <w:szCs w:val="36"/>
+          <w:lang w:bidi="hi-IN"/>
+        </w:rPr>
+        <w:t xml:space="preserve">#-catvAriq(gm)qSacca# ) (A11) </w:t>
       </w:r>
     </w:p>
     <w:p>
@@ -2770,32 +3260,66 @@
           <w:szCs w:val="36"/>
           <w:lang w:bidi="hi-IN"/>
         </w:rPr>
-        <w:t xml:space="preserve">viqttAyaqnIti# viqtta - aya#nI | mEq | aqsiq | tiqktAyaqnIti# tikta - aya#nI | mEq | aqsiq | ava#tAt | mAq | nAqthiqtam | ava#tAt | mAq | vyaqthiqtam | viqdEH | aqgniH | naBa#H | nAma# | agnE$ | aq~ggiqraqH | yaH | aqsyAm | pRuqthiqvyAm | asi# | Ayu#ShA | nAmnA$ | Eti# | iqhiq | yat | tEq | anA#dhRuShTaqmityanA$ - dhRuqShTaqm | nAma# | yaqj~jiya$m | tEna# | tvAq | Eti# | daqdhEq | agnE$ | aq~ggiqraqH | yaH | dviqtIya#syAm | tRuqtIya#syAm | pRuqthiqvyAm | asi# | Ayu#ShA | nAmnA$ | Eti# | iqhiq | yat | tEq | </w:t>
-      </w:r>
-    </w:p>
-    <w:p>
-      <w:pPr>
-        <w:autoSpaceDE w:val="0"/>
-        <w:autoSpaceDN w:val="0"/>
-        <w:adjustRightInd w:val="0"/>
-        <w:spacing w:after="0" w:line="240" w:lineRule="auto"/>
-        <w:rPr>
-          <w:rFonts w:ascii="Arial" w:hAnsi="Arial" w:cs="Arial"/>
-          <w:color w:val="000000"/>
-          <w:sz w:val="36"/>
-          <w:szCs w:val="36"/>
-          <w:lang w:bidi="hi-IN"/>
-        </w:rPr>
-      </w:pPr>
-      <w:r>
-        <w:rPr>
-          <w:rFonts w:ascii="Arial" w:hAnsi="Arial" w:cs="Arial"/>
-          <w:color w:val="000000"/>
-          <w:sz w:val="36"/>
-          <w:szCs w:val="36"/>
-          <w:lang w:bidi="hi-IN"/>
-        </w:rPr>
-        <w:t>anA#dhRuShTaqmityanA$ - dhRuqShTaqm | nAma# | 22 (50)</w:t>
+        <w:t xml:space="preserve">viqttAyaqnIti# vitta - aya#nI | mEq | aqsiq | tiqktAyaqnIti# tikta - aya#nI | mEq | aqsiq | ava#tAt | mAq | nAqthiqtam | ava#tAt | mAq | vyaqthiqtam | viqdEH | aqgniH | naBa#H | nAma# | agnE$ | aq~ggiqraqH | yaH | aqsyAm | pRuqthiqvyAm | asi# | Ayu#ShA | nAmnA$ | Eti# | iqhiq | yat | tEq | anA#dhRuShTaqmityanA$ - dhRuqShTaqm | nAma# | yaqj~jiya$m | tEna# | tvAq | Eti# | daqdhEq | </w:t>
+      </w:r>
+      <w:proofErr w:type="gramStart"/>
+      <w:r>
+        <w:rPr>
+          <w:rFonts w:ascii="Arial" w:hAnsi="Arial" w:cs="Arial"/>
+          <w:color w:val="000000"/>
+          <w:sz w:val="36"/>
+          <w:szCs w:val="36"/>
+          <w:lang w:bidi="hi-IN"/>
+        </w:rPr>
+        <w:t>agnE</w:t>
+      </w:r>
+      <w:proofErr w:type="gramEnd"/>
+      <w:r>
+        <w:rPr>
+          <w:rFonts w:ascii="Arial" w:hAnsi="Arial" w:cs="Arial"/>
+          <w:color w:val="000000"/>
+          <w:sz w:val="36"/>
+          <w:szCs w:val="36"/>
+          <w:lang w:bidi="hi-IN"/>
+        </w:rPr>
+        <w:t xml:space="preserve">$ | aq~ggiqraqH | yaH | dviqtIya#syAm | tRuqtIya#syAm | pRuqthiqvyAm | asi# | Ayu#ShA | nAmnA$ | Eti# | iqhiq | yat | tEq | </w:t>
+      </w:r>
+    </w:p>
+    <w:p>
+      <w:pPr>
+        <w:autoSpaceDE w:val="0"/>
+        <w:autoSpaceDN w:val="0"/>
+        <w:adjustRightInd w:val="0"/>
+        <w:spacing w:after="0" w:line="240" w:lineRule="auto"/>
+        <w:rPr>
+          <w:rFonts w:ascii="Arial" w:hAnsi="Arial" w:cs="Arial"/>
+          <w:color w:val="000000"/>
+          <w:sz w:val="36"/>
+          <w:szCs w:val="36"/>
+          <w:lang w:bidi="hi-IN"/>
+        </w:rPr>
+      </w:pPr>
+      <w:proofErr w:type="gramStart"/>
+      <w:r>
+        <w:rPr>
+          <w:rFonts w:ascii="Arial" w:hAnsi="Arial" w:cs="Arial"/>
+          <w:color w:val="000000"/>
+          <w:sz w:val="36"/>
+          <w:szCs w:val="36"/>
+          <w:lang w:bidi="hi-IN"/>
+        </w:rPr>
+        <w:t>anA#</w:t>
+      </w:r>
+      <w:proofErr w:type="gramEnd"/>
+      <w:r>
+        <w:rPr>
+          <w:rFonts w:ascii="Arial" w:hAnsi="Arial" w:cs="Arial"/>
+          <w:color w:val="000000"/>
+          <w:sz w:val="36"/>
+          <w:szCs w:val="36"/>
+          <w:lang w:bidi="hi-IN"/>
+        </w:rPr>
+        <w:t>dhRuShTaqmityanA$ - dhRuqShTaqm | nAma# | 22 (50)</w:t>
       </w:r>
     </w:p>
     <w:p>
@@ -2983,40 +3507,74 @@
           <w:lang w:bidi="hi-IN"/>
         </w:rPr>
       </w:pPr>
-      <w:r>
-        <w:rPr>
-          <w:rFonts w:ascii="Arial" w:hAnsi="Arial" w:cs="Arial"/>
-          <w:color w:val="000000"/>
-          <w:sz w:val="36"/>
-          <w:szCs w:val="36"/>
-          <w:lang w:bidi="hi-IN"/>
-        </w:rPr>
-        <w:t>aqsiq | aqgnEH | purI#Sham | aqsiq || 24 (35)</w:t>
-      </w:r>
-    </w:p>
-    <w:p>
-      <w:pPr>
-        <w:autoSpaceDE w:val="0"/>
-        <w:autoSpaceDN w:val="0"/>
-        <w:adjustRightInd w:val="0"/>
-        <w:spacing w:after="0" w:line="240" w:lineRule="auto"/>
-        <w:rPr>
-          <w:rFonts w:ascii="Arial" w:hAnsi="Arial" w:cs="Arial"/>
-          <w:color w:val="000000"/>
-          <w:sz w:val="36"/>
-          <w:szCs w:val="36"/>
-          <w:lang w:bidi="hi-IN"/>
-        </w:rPr>
-      </w:pPr>
-      <w:r>
-        <w:rPr>
-          <w:rFonts w:ascii="Arial" w:hAnsi="Arial" w:cs="Arial"/>
-          <w:color w:val="000000"/>
-          <w:sz w:val="36"/>
-          <w:szCs w:val="36"/>
-          <w:lang w:bidi="hi-IN"/>
-        </w:rPr>
-        <w:t>(nAma#-suprajAqvaniqH svAhA# siqm(gm)qhiH-pa~jca#tri(gm) Sacca ) (A12)</w:t>
+      <w:proofErr w:type="gramStart"/>
+      <w:r>
+        <w:rPr>
+          <w:rFonts w:ascii="Arial" w:hAnsi="Arial" w:cs="Arial"/>
+          <w:color w:val="000000"/>
+          <w:sz w:val="36"/>
+          <w:szCs w:val="36"/>
+          <w:lang w:bidi="hi-IN"/>
+        </w:rPr>
+        <w:t>aqsiq</w:t>
+      </w:r>
+      <w:proofErr w:type="gramEnd"/>
+      <w:r>
+        <w:rPr>
+          <w:rFonts w:ascii="Arial" w:hAnsi="Arial" w:cs="Arial"/>
+          <w:color w:val="000000"/>
+          <w:sz w:val="36"/>
+          <w:szCs w:val="36"/>
+          <w:lang w:bidi="hi-IN"/>
+        </w:rPr>
+        <w:t xml:space="preserve"> | aqgnEH | purI#Sham | aqsiq || 24 (35)</w:t>
+      </w:r>
+    </w:p>
+    <w:p>
+      <w:pPr>
+        <w:autoSpaceDE w:val="0"/>
+        <w:autoSpaceDN w:val="0"/>
+        <w:adjustRightInd w:val="0"/>
+        <w:spacing w:after="0" w:line="240" w:lineRule="auto"/>
+        <w:rPr>
+          <w:rFonts w:ascii="Arial" w:hAnsi="Arial" w:cs="Arial"/>
+          <w:color w:val="000000"/>
+          <w:sz w:val="36"/>
+          <w:szCs w:val="36"/>
+          <w:lang w:bidi="hi-IN"/>
+        </w:rPr>
+      </w:pPr>
+      <w:r>
+        <w:rPr>
+          <w:rFonts w:ascii="Arial" w:hAnsi="Arial" w:cs="Arial"/>
+          <w:color w:val="000000"/>
+          <w:sz w:val="36"/>
+          <w:szCs w:val="36"/>
+          <w:lang w:bidi="hi-IN"/>
+        </w:rPr>
+        <w:t>(</w:t>
+      </w:r>
+      <w:proofErr w:type="gramStart"/>
+      <w:r>
+        <w:rPr>
+          <w:rFonts w:ascii="Arial" w:hAnsi="Arial" w:cs="Arial"/>
+          <w:color w:val="000000"/>
+          <w:sz w:val="36"/>
+          <w:szCs w:val="36"/>
+          <w:lang w:bidi="hi-IN"/>
+        </w:rPr>
+        <w:t>nAma</w:t>
+      </w:r>
+      <w:proofErr w:type="gramEnd"/>
+      <w:r>
+        <w:rPr>
+          <w:rFonts w:ascii="Arial" w:hAnsi="Arial" w:cs="Arial"/>
+          <w:color w:val="000000"/>
+          <w:sz w:val="36"/>
+          <w:szCs w:val="36"/>
+          <w:lang w:bidi="hi-IN"/>
+        </w:rPr>
+        <w:t>#-suprajAqvaniqH svAhA# siqm(gm)qhiH-pa~jca#tri(gm) Sacca ) (A12)</w:t>
       </w:r>
     </w:p>
     <w:p>
@@ -3192,7 +3750,49 @@
           <w:szCs w:val="36"/>
           <w:lang w:bidi="hi-IN"/>
         </w:rPr>
-        <w:t>pAq(gm)qsuqrE | irA#vatIq itIrA$ - vaqtIq | dhEqnuqmatIq iti# dhEnu - matI$ | hi | BUqtam | sUqyaqvaqsinIq iti# sU - yaqvaqsinI$ | mana#vE | yaqSaqsyE# iti# || vIti# | aqskaqBnAqt | rOda#sIq iti# | viShNu#H | EqtE iti# | dAqdhAra# | pRuqthiqvIm | aqBita#H | maqyUKai$H || prAcIq iti# | prEti# | iqtaqm | aqddhvaqram | kaqlpaya#ntIq iti# | Uqrddhvam | yaqj~jam | naqyaqtaqm | mA | jIqhvaqraqtaqm | atra# | raqmEqthAqm | var.Shmann# | pRuqthiqvyAH | diqvaH | vAq | viqShNOq | uqta | vAq | pRuqthiqvyAH | maqhaH | vAq | viqShNOq | uqta | vAq | aqntari#kShAt | hastau$ | pRuqNaqsvaq | baqhuBiqriti# baqhu - BiqH | vaqsaqvyai$H | A* | prEti# | yaqcCaq | 26 (50)</w:t>
+        <w:t>pAq(gm)qsuqrE | irA#vatIq itIrA$ - vaqtIq | dhEqnuqmatIq iti# dhEnu - matI$ | hi | BUqtam | sUqyaqvaqsinIq iti# s</w:t>
+      </w:r>
+      <w:r>
+        <w:rPr>
+          <w:rFonts w:ascii="Arial" w:hAnsi="Arial" w:cs="Arial"/>
+          <w:color w:val="000000"/>
+          <w:sz w:val="36"/>
+          <w:szCs w:val="36"/>
+          <w:lang w:bidi="hi-IN"/>
+        </w:rPr>
+        <w:t>u</w:t>
+      </w:r>
+      <w:r>
+        <w:rPr>
+          <w:rFonts w:ascii="Arial" w:hAnsi="Arial" w:cs="Arial"/>
+          <w:color w:val="000000"/>
+          <w:sz w:val="36"/>
+          <w:szCs w:val="36"/>
+          <w:lang w:bidi="hi-IN"/>
+        </w:rPr>
+        <w:t xml:space="preserve"> - yaqvaqsinI$ | mana#vE | yaqSaqsyE# iti# || vIti# | aqskaqBnAqt | rOda#sIq iti# | viShNu#H | EqtE iti# | dAqdhAra# | pRuqthiqvIm | aqBita#H | maqyUKai$H || prAcIq iti# | prEti# | iqtaqm | aqddhvaqram | kaqlpaya#ntIq iti# | Uqrddhvam | yaqj~jam | naqyaqtaqm | mA | jIqhvaqraqtaqm | atra# | raqmEqthAqm | var.Shmann# | pRuqthiqvyAH | diqvaH | vAq | viqShNOq | uqta | vAq | </w:t>
+      </w:r>
+      <w:proofErr w:type="gramStart"/>
+      <w:r>
+        <w:rPr>
+          <w:rFonts w:ascii="Arial" w:hAnsi="Arial" w:cs="Arial"/>
+          <w:color w:val="000000"/>
+          <w:sz w:val="36"/>
+          <w:szCs w:val="36"/>
+          <w:lang w:bidi="hi-IN"/>
+        </w:rPr>
+        <w:t>pRuqthiqvyAH</w:t>
+      </w:r>
+      <w:proofErr w:type="gramEnd"/>
+      <w:r>
+        <w:rPr>
+          <w:rFonts w:ascii="Arial" w:hAnsi="Arial" w:cs="Arial"/>
+          <w:color w:val="000000"/>
+          <w:sz w:val="36"/>
+          <w:szCs w:val="36"/>
+          <w:lang w:bidi="hi-IN"/>
+        </w:rPr>
+        <w:t xml:space="preserve"> | maqhaH | vAq | viqShNOq | uqta | vAq | aqntari#kShAt | hastau$ | pRuqNaqsvaq | baqhuBiqriti# baqhu - BiqH | vaqsaqvyai$H | A* | prEti# | yaqcCaq | 26 (50)</w:t>
       </w:r>
     </w:p>
     <w:p>
@@ -3294,15 +3894,27 @@
           <w:lang w:bidi="hi-IN"/>
         </w:rPr>
       </w:pPr>
-      <w:r>
-        <w:rPr>
-          <w:rFonts w:ascii="Arial" w:hAnsi="Arial" w:cs="Arial"/>
-          <w:color w:val="000000"/>
-          <w:sz w:val="36"/>
-          <w:szCs w:val="36"/>
-          <w:lang w:bidi="hi-IN"/>
-        </w:rPr>
-        <w:t>( aqsyaq-yaqcCai - kAqnna ca#tvAriq(gm)q Sacca# ) (A13)</w:t>
+      <w:proofErr w:type="gramStart"/>
+      <w:r>
+        <w:rPr>
+          <w:rFonts w:ascii="Arial" w:hAnsi="Arial" w:cs="Arial"/>
+          <w:color w:val="000000"/>
+          <w:sz w:val="36"/>
+          <w:szCs w:val="36"/>
+          <w:lang w:bidi="hi-IN"/>
+        </w:rPr>
+        <w:t>( aqsyaq</w:t>
+      </w:r>
+      <w:proofErr w:type="gramEnd"/>
+      <w:r>
+        <w:rPr>
+          <w:rFonts w:ascii="Arial" w:hAnsi="Arial" w:cs="Arial"/>
+          <w:color w:val="000000"/>
+          <w:sz w:val="36"/>
+          <w:szCs w:val="36"/>
+          <w:lang w:bidi="hi-IN"/>
+        </w:rPr>
+        <w:t>-yaqcCai - kAqnna ca#tvAriq(gm)q Sacca# ) (A13)</w:t>
       </w:r>
     </w:p>
     <w:p>
@@ -3491,7 +4103,6 @@
           <w:color w:val="000000"/>
           <w:sz w:val="36"/>
           <w:szCs w:val="36"/>
-          <w:highlight w:val="yellow"/>
           <w:lang w:bidi="hi-IN"/>
         </w:rPr>
         <w:t>pr</w:t>
@@ -3502,18 +4113,16 @@
           <w:color w:val="000000"/>
           <w:sz w:val="36"/>
           <w:szCs w:val="36"/>
-          <w:highlight w:val="yellow"/>
-          <w:lang w:bidi="hi-IN"/>
-        </w:rPr>
-        <w:t>atI</w:t>
-      </w:r>
-      <w:r>
-        <w:rPr>
-          <w:rFonts w:ascii="Arial" w:hAnsi="Arial" w:cs="Arial"/>
-          <w:color w:val="000000"/>
-          <w:sz w:val="36"/>
-          <w:szCs w:val="36"/>
-          <w:highlight w:val="yellow"/>
+          <w:lang w:bidi="hi-IN"/>
+        </w:rPr>
+        <w:t>aI</w:t>
+      </w:r>
+      <w:r>
+        <w:rPr>
+          <w:rFonts w:ascii="Arial" w:hAnsi="Arial" w:cs="Arial"/>
+          <w:color w:val="000000"/>
+          <w:sz w:val="36"/>
+          <w:szCs w:val="36"/>
           <w:lang w:bidi="hi-IN"/>
         </w:rPr>
         <w:t>ti#</w:t>
@@ -4019,72 +4628,138 @@
           <w:szCs w:val="36"/>
           <w:lang w:bidi="hi-IN"/>
         </w:rPr>
-        <w:t>(aqGaSa(gm#)saqH-sa tE#-jaratA(gm) rujAmi-haq divai-ka#catvAri(gm)Sacca) | (A14)</w:t>
-      </w:r>
-    </w:p>
-    <w:p>
-      <w:pPr>
-        <w:autoSpaceDE w:val="0"/>
-        <w:autoSpaceDN w:val="0"/>
-        <w:adjustRightInd w:val="0"/>
-        <w:spacing w:after="0" w:line="240" w:lineRule="auto"/>
-        <w:rPr>
-          <w:rFonts w:ascii="Arial" w:hAnsi="Arial" w:cs="Arial"/>
-          <w:color w:val="000000"/>
-          <w:sz w:val="36"/>
-          <w:szCs w:val="36"/>
-          <w:lang w:bidi="hi-IN"/>
-        </w:rPr>
-      </w:pPr>
-    </w:p>
-    <w:p>
-      <w:pPr>
-        <w:autoSpaceDE w:val="0"/>
-        <w:autoSpaceDN w:val="0"/>
-        <w:adjustRightInd w:val="0"/>
-        <w:spacing w:after="0" w:line="240" w:lineRule="auto"/>
-        <w:rPr>
-          <w:rFonts w:ascii="Arial" w:hAnsi="Arial" w:cs="Arial"/>
-          <w:color w:val="000000"/>
-          <w:sz w:val="36"/>
-          <w:szCs w:val="36"/>
-          <w:lang w:bidi="hi-IN"/>
-        </w:rPr>
-      </w:pPr>
-      <w:r>
-        <w:rPr>
-          <w:rFonts w:ascii="Arial" w:hAnsi="Arial" w:cs="Arial"/>
-          <w:color w:val="000000"/>
-          <w:sz w:val="36"/>
-          <w:szCs w:val="36"/>
-          <w:lang w:bidi="hi-IN"/>
-        </w:rPr>
-        <w:t xml:space="preserve"> || hari#H OM || </w:t>
-      </w:r>
-    </w:p>
-    <w:p>
-      <w:pPr>
-        <w:autoSpaceDE w:val="0"/>
-        <w:autoSpaceDN w:val="0"/>
-        <w:adjustRightInd w:val="0"/>
-        <w:spacing w:after="0" w:line="240" w:lineRule="auto"/>
-        <w:rPr>
-          <w:rFonts w:ascii="Arial" w:hAnsi="Arial" w:cs="Arial"/>
-          <w:color w:val="000000"/>
-          <w:sz w:val="36"/>
-          <w:szCs w:val="36"/>
-          <w:lang w:bidi="hi-IN"/>
-        </w:rPr>
-      </w:pPr>
-      <w:r>
-        <w:rPr>
-          <w:rFonts w:ascii="Arial" w:hAnsi="Arial" w:cs="Arial"/>
-          <w:color w:val="000000"/>
-          <w:sz w:val="36"/>
-          <w:szCs w:val="36"/>
-          <w:lang w:bidi="hi-IN"/>
-        </w:rPr>
-        <w:t xml:space="preserve"> || kRuShNa yajurvEdIya taittirIya saMhitAyAm pada pAThE prathamakANDE dvitIyaH praSnaH samAptaH || </w:t>
+        <w:t>(</w:t>
+      </w:r>
+      <w:proofErr w:type="gramStart"/>
+      <w:r>
+        <w:rPr>
+          <w:rFonts w:ascii="Arial" w:hAnsi="Arial" w:cs="Arial"/>
+          <w:color w:val="000000"/>
+          <w:sz w:val="36"/>
+          <w:szCs w:val="36"/>
+          <w:lang w:bidi="hi-IN"/>
+        </w:rPr>
+        <w:t>aqGaSa(</w:t>
+      </w:r>
+      <w:proofErr w:type="gramEnd"/>
+      <w:r>
+        <w:rPr>
+          <w:rFonts w:ascii="Arial" w:hAnsi="Arial" w:cs="Arial"/>
+          <w:color w:val="000000"/>
+          <w:sz w:val="36"/>
+          <w:szCs w:val="36"/>
+          <w:lang w:bidi="hi-IN"/>
+        </w:rPr>
+        <w:t>gm#)saqH-sa tE#-jaratA(gm) rujAmi-haq divai-ka#catvAri(gm)Sacca) | (A14)</w:t>
+      </w:r>
+    </w:p>
+    <w:p>
+      <w:pPr>
+        <w:autoSpaceDE w:val="0"/>
+        <w:autoSpaceDN w:val="0"/>
+        <w:adjustRightInd w:val="0"/>
+        <w:spacing w:after="0" w:line="240" w:lineRule="auto"/>
+        <w:rPr>
+          <w:rFonts w:ascii="Arial" w:hAnsi="Arial" w:cs="Arial"/>
+          <w:color w:val="000000"/>
+          <w:sz w:val="36"/>
+          <w:szCs w:val="36"/>
+          <w:lang w:bidi="hi-IN"/>
+        </w:rPr>
+      </w:pPr>
+    </w:p>
+    <w:p>
+      <w:pPr>
+        <w:autoSpaceDE w:val="0"/>
+        <w:autoSpaceDN w:val="0"/>
+        <w:adjustRightInd w:val="0"/>
+        <w:spacing w:after="0" w:line="240" w:lineRule="auto"/>
+        <w:rPr>
+          <w:rFonts w:ascii="Arial" w:hAnsi="Arial" w:cs="Arial"/>
+          <w:color w:val="000000"/>
+          <w:sz w:val="36"/>
+          <w:szCs w:val="36"/>
+          <w:lang w:bidi="hi-IN"/>
+        </w:rPr>
+      </w:pPr>
+      <w:r>
+        <w:rPr>
+          <w:rFonts w:ascii="Arial" w:hAnsi="Arial" w:cs="Arial"/>
+          <w:color w:val="000000"/>
+          <w:sz w:val="36"/>
+          <w:szCs w:val="36"/>
+          <w:lang w:bidi="hi-IN"/>
+        </w:rPr>
+        <w:t xml:space="preserve"> || </w:t>
+      </w:r>
+      <w:proofErr w:type="gramStart"/>
+      <w:r>
+        <w:rPr>
+          <w:rFonts w:ascii="Arial" w:hAnsi="Arial" w:cs="Arial"/>
+          <w:color w:val="000000"/>
+          <w:sz w:val="36"/>
+          <w:szCs w:val="36"/>
+          <w:lang w:bidi="hi-IN"/>
+        </w:rPr>
+        <w:t>hari#</w:t>
+      </w:r>
+      <w:proofErr w:type="gramEnd"/>
+      <w:r>
+        <w:rPr>
+          <w:rFonts w:ascii="Arial" w:hAnsi="Arial" w:cs="Arial"/>
+          <w:color w:val="000000"/>
+          <w:sz w:val="36"/>
+          <w:szCs w:val="36"/>
+          <w:lang w:bidi="hi-IN"/>
+        </w:rPr>
+        <w:t xml:space="preserve">H OM || </w:t>
+      </w:r>
+    </w:p>
+    <w:p>
+      <w:pPr>
+        <w:autoSpaceDE w:val="0"/>
+        <w:autoSpaceDN w:val="0"/>
+        <w:adjustRightInd w:val="0"/>
+        <w:spacing w:after="0" w:line="240" w:lineRule="auto"/>
+        <w:rPr>
+          <w:rFonts w:ascii="Arial" w:hAnsi="Arial" w:cs="Arial"/>
+          <w:color w:val="000000"/>
+          <w:sz w:val="36"/>
+          <w:szCs w:val="36"/>
+          <w:lang w:bidi="hi-IN"/>
+        </w:rPr>
+      </w:pPr>
+      <w:r>
+        <w:rPr>
+          <w:rFonts w:ascii="Arial" w:hAnsi="Arial" w:cs="Arial"/>
+          <w:color w:val="000000"/>
+          <w:sz w:val="36"/>
+          <w:szCs w:val="36"/>
+          <w:lang w:bidi="hi-IN"/>
+        </w:rPr>
+        <w:t xml:space="preserve"> || </w:t>
+      </w:r>
+      <w:proofErr w:type="gramStart"/>
+      <w:r>
+        <w:rPr>
+          <w:rFonts w:ascii="Arial" w:hAnsi="Arial" w:cs="Arial"/>
+          <w:color w:val="000000"/>
+          <w:sz w:val="36"/>
+          <w:szCs w:val="36"/>
+          <w:lang w:bidi="hi-IN"/>
+        </w:rPr>
+        <w:t>kRuShNa</w:t>
+      </w:r>
+      <w:proofErr w:type="gramEnd"/>
+      <w:r>
+        <w:rPr>
+          <w:rFonts w:ascii="Arial" w:hAnsi="Arial" w:cs="Arial"/>
+          <w:color w:val="000000"/>
+          <w:sz w:val="36"/>
+          <w:szCs w:val="36"/>
+          <w:lang w:bidi="hi-IN"/>
+        </w:rPr>
+        <w:t xml:space="preserve"> yajurvEdIya taittirIya saMhitAyAm pada pAThE prathamakANDE dvitIyaH praSnaH samAptaH || </w:t>
       </w:r>
     </w:p>
     <w:p>
@@ -4250,7 +4925,7 @@
         <w:sz w:val="28"/>
         <w:szCs w:val="28"/>
       </w:rPr>
-      <w:t>18</w:t>
+      <w:t>16</w:t>
     </w:r>
     <w:r>
       <w:rPr>
@@ -4420,7 +5095,7 @@
         <w:sz w:val="28"/>
         <w:szCs w:val="28"/>
       </w:rPr>
-      <w:t>19</w:t>
+      <w:t>15</w:t>
     </w:r>
     <w:r>
       <w:rPr>
@@ -4524,7 +5199,7 @@
         <w:sz w:val="32"/>
         <w:szCs w:val="32"/>
       </w:rPr>
-      <w:t xml:space="preserve"> 0.0</w:t>
+      <w:t xml:space="preserve"> 0.</w:t>
     </w:r>
     <w:r>
       <w:rPr>
@@ -4534,7 +5209,7 @@
         <w:sz w:val="32"/>
         <w:szCs w:val="32"/>
       </w:rPr>
-      <w:t xml:space="preserve"> </w:t>
+      <w:t>1</w:t>
     </w:r>
     <w:r>
       <w:rPr>
@@ -4544,7 +5219,57 @@
         <w:sz w:val="32"/>
         <w:szCs w:val="32"/>
       </w:rPr>
-      <w:t xml:space="preserve">dated October 31, 2019   </w:t>
+      <w:t xml:space="preserve"> </w:t>
+    </w:r>
+    <w:r>
+      <w:rPr>
+        <w:rFonts w:ascii="Arial" w:hAnsi="Arial" w:cs="Arial"/>
+        <w:b/>
+        <w:bCs/>
+        <w:sz w:val="32"/>
+        <w:szCs w:val="32"/>
+      </w:rPr>
+      <w:t xml:space="preserve">dated </w:t>
+    </w:r>
+    <w:r>
+      <w:rPr>
+        <w:rFonts w:ascii="Arial" w:hAnsi="Arial" w:cs="Arial"/>
+        <w:b/>
+        <w:bCs/>
+        <w:sz w:val="32"/>
+        <w:szCs w:val="32"/>
+      </w:rPr>
+      <w:t>August</w:t>
+    </w:r>
+    <w:r>
+      <w:rPr>
+        <w:rFonts w:ascii="Arial" w:hAnsi="Arial" w:cs="Arial"/>
+        <w:b/>
+        <w:bCs/>
+        <w:sz w:val="32"/>
+        <w:szCs w:val="32"/>
+      </w:rPr>
+      <w:t xml:space="preserve"> 31, 20</w:t>
+    </w:r>
+    <w:r>
+      <w:rPr>
+        <w:rFonts w:ascii="Arial" w:hAnsi="Arial" w:cs="Arial"/>
+        <w:b/>
+        <w:bCs/>
+        <w:sz w:val="32"/>
+        <w:szCs w:val="32"/>
+      </w:rPr>
+      <w:t>20</w:t>
+    </w:r>
+    <w:r>
+      <w:rPr>
+        <w:rFonts w:ascii="Arial" w:hAnsi="Arial" w:cs="Arial"/>
+        <w:b/>
+        <w:bCs/>
+        <w:sz w:val="32"/>
+        <w:szCs w:val="32"/>
+      </w:rPr>
+      <w:t xml:space="preserve">   </w:t>
     </w:r>
     <w:r>
       <w:rPr>

</xml_diff>